<commit_message>
Add Azure Security and Governance principles
</commit_message>
<xml_diff>
--- a/701 Azure/Azure Fundamentals.docx
+++ b/701 Azure/Azure Fundamentals.docx
@@ -26,6 +26,9 @@
       <w:r>
         <w:t>Describe Cloud Concepts</w:t>
       </w:r>
+      <w:r>
+        <w:t xml:space="preserve"> (25%-30%)</w:t>
+      </w:r>
     </w:p>
     <w:p>
       <w:pPr>
@@ -38,6 +41,27 @@
       <w:r>
         <w:t>Describe Azure Architecture and Services</w:t>
       </w:r>
+      <w:r>
+        <w:t xml:space="preserve"> </w:t>
+      </w:r>
+      <w:r>
+        <w:t>(</w:t>
+      </w:r>
+      <w:r>
+        <w:t>3</w:t>
+      </w:r>
+      <w:r>
+        <w:t>5%-</w:t>
+      </w:r>
+      <w:r>
+        <w:t>4</w:t>
+      </w:r>
+      <w:r>
+        <w:t>0%)</w:t>
+      </w:r>
+      <w:r>
+        <w:t xml:space="preserve"> </w:t>
+      </w:r>
     </w:p>
     <w:p>
       <w:pPr>
@@ -50,6 +74,24 @@
       <w:r>
         <w:t>Describe Management and Governance</w:t>
       </w:r>
+      <w:r>
+        <w:t xml:space="preserve"> </w:t>
+      </w:r>
+      <w:r>
+        <w:t>(</w:t>
+      </w:r>
+      <w:r>
+        <w:t>30</w:t>
+      </w:r>
+      <w:r>
+        <w:t>%-</w:t>
+      </w:r>
+      <w:r>
+        <w:t>35</w:t>
+      </w:r>
+      <w:r>
+        <w:t>%)</w:t>
+      </w:r>
     </w:p>
     <w:p/>
     <w:p>
@@ -143,8 +185,8 @@
         </w:rPr>
         <w:drawing>
           <wp:inline distT="0" distB="0" distL="0" distR="0" wp14:anchorId="5A56F5DB" wp14:editId="5522BFF4">
-            <wp:extent cx="5370394" cy="3159697"/>
-            <wp:effectExtent l="0" t="0" r="1905" b="3175"/>
+            <wp:extent cx="5157216" cy="3034273"/>
+            <wp:effectExtent l="0" t="0" r="5715" b="0"/>
             <wp:docPr id="3" name="Picture 3"/>
             <wp:cNvGraphicFramePr>
               <a:graphicFrameLocks xmlns:a="http://schemas.openxmlformats.org/drawingml/2006/main" noChangeAspect="1"/>
@@ -165,7 +207,7 @@
                   <pic:spPr>
                     <a:xfrm>
                       <a:off x="0" y="0"/>
-                      <a:ext cx="5378391" cy="3164402"/>
+                      <a:ext cx="5173124" cy="3043633"/>
                     </a:xfrm>
                     <a:prstGeom prst="rect">
                       <a:avLst/>
@@ -189,9 +231,905 @@
       <w:r>
         <w:t>Is important to clarify that sometimes the responsibility depends on the situation. For example, if you user a cloud SQL database, the cloud provider is responsible for maintaining the database. However, if you deployed a virtual machine and installed an SQL database on it, you’d be responsible for database patches and updates.</w:t>
       </w:r>
+    </w:p>
+    <w:p>
+      <w:r>
+        <w:br w:type="page"/>
+      </w:r>
+    </w:p>
+    <w:p>
+      <w:pPr>
+        <w:pStyle w:val="Heading2"/>
+      </w:pPr>
+      <w:r>
+        <w:lastRenderedPageBreak/>
+        <w:t>1.</w:t>
+      </w:r>
+      <w:r>
+        <w:t>2</w:t>
+      </w:r>
+      <w:r>
+        <w:t>.</w:t>
+      </w:r>
+      <w:r>
+        <w:t xml:space="preserve"> </w:t>
+      </w:r>
+      <w:r>
+        <w:t>Cloud Models</w:t>
+      </w:r>
+    </w:p>
+    <w:p>
+      <w:r>
+        <w:t>The cloud model defines the deployment type of cloud resources.</w:t>
+      </w:r>
+    </w:p>
+    <w:p>
+      <w:pPr>
+        <w:pStyle w:val="Heading3"/>
+      </w:pPr>
+      <w:r>
+        <w:t>1.</w:t>
+      </w:r>
+      <w:r>
+        <w:t>2</w:t>
+      </w:r>
+      <w:r>
+        <w:t>.</w:t>
+      </w:r>
+      <w:r>
+        <w:t>1</w:t>
+      </w:r>
+      <w:r>
+        <w:t xml:space="preserve"> </w:t>
+      </w:r>
+      <w:r>
+        <w:t>Private Cloud</w:t>
+      </w:r>
+    </w:p>
+    <w:p>
+      <w:r>
+        <w:t xml:space="preserve">Is the natural evolution from the corporate </w:t>
+      </w:r>
+      <w:proofErr w:type="gramStart"/>
+      <w:r>
+        <w:t>datacenter.</w:t>
+      </w:r>
+      <w:proofErr w:type="gramEnd"/>
+      <w:r>
+        <w:t xml:space="preserve"> Is a cloud that is built, controlled and maintained by a single </w:t>
+      </w:r>
+      <w:proofErr w:type="gramStart"/>
+      <w:r>
+        <w:t>entity.</w:t>
+      </w:r>
+      <w:proofErr w:type="gramEnd"/>
+      <w:r>
+        <w:t xml:space="preserve"> This allows greater control but higher cost since you need to pay for all the available resources even if you’re not using them at all times. You may host you own datacenter, a dedicated offsite datacenter or a third party may have a dedicated datacenter for your company.</w:t>
+      </w:r>
+    </w:p>
+    <w:p>
+      <w:pPr>
+        <w:pStyle w:val="Heading3"/>
+      </w:pPr>
+      <w:r>
+        <w:t>1.</w:t>
+      </w:r>
+      <w:r>
+        <w:t>2</w:t>
+      </w:r>
+      <w:r>
+        <w:t>.</w:t>
+      </w:r>
+      <w:r>
+        <w:t>2</w:t>
+      </w:r>
+      <w:r>
+        <w:t xml:space="preserve"> </w:t>
+      </w:r>
+      <w:r>
+        <w:t>Public Cloud</w:t>
+      </w:r>
+    </w:p>
+    <w:p>
+      <w:r>
+        <w:t>A public cloud is built, controlled and maintained by a third-party cloud provider. Anyone that wants to purchase cloud services can access and user resources.</w:t>
+      </w:r>
+    </w:p>
+    <w:p>
+      <w:pPr>
+        <w:pStyle w:val="Heading3"/>
+      </w:pPr>
+      <w:r>
+        <w:t>1.</w:t>
+      </w:r>
+      <w:r>
+        <w:t>2</w:t>
+      </w:r>
+      <w:r>
+        <w:t>.</w:t>
+      </w:r>
+      <w:r>
+        <w:t>3</w:t>
+      </w:r>
+      <w:r>
+        <w:t xml:space="preserve"> </w:t>
+      </w:r>
+      <w:proofErr w:type="spellStart"/>
+      <w:r>
+        <w:t>Hybric</w:t>
+      </w:r>
+      <w:proofErr w:type="spellEnd"/>
+      <w:r>
+        <w:t xml:space="preserve"> Cloud</w:t>
+      </w:r>
+    </w:p>
+    <w:p>
+      <w:r>
+        <w:t xml:space="preserve">Hybrid cloud is a computing environment where both public and private clouds get interconnected. You may need private cloud only for certain highly sensible services and may be comfortable having the rest in a public cloud. Thus, hybrid cloud allows balancing security and affordability. </w:t>
+      </w:r>
+    </w:p>
+    <w:p>
+      <w:pPr>
+        <w:jc w:val="center"/>
+      </w:pPr>
+      <w:r>
+        <w:rPr>
+          <w:noProof/>
+        </w:rPr>
+        <w:drawing>
+          <wp:inline distT="0" distB="0" distL="0" distR="0" wp14:anchorId="02B5CCB5" wp14:editId="137ADF46">
+            <wp:extent cx="5609230" cy="2353959"/>
+            <wp:effectExtent l="0" t="0" r="0" b="8255"/>
+            <wp:docPr id="1" name="Picture 1"/>
+            <wp:cNvGraphicFramePr>
+              <a:graphicFrameLocks xmlns:a="http://schemas.openxmlformats.org/drawingml/2006/main" noChangeAspect="1"/>
+            </wp:cNvGraphicFramePr>
+            <a:graphic xmlns:a="http://schemas.openxmlformats.org/drawingml/2006/main">
+              <a:graphicData uri="http://schemas.openxmlformats.org/drawingml/2006/picture">
+                <pic:pic xmlns:pic="http://schemas.openxmlformats.org/drawingml/2006/picture">
+                  <pic:nvPicPr>
+                    <pic:cNvPr id="1" name=""/>
+                    <pic:cNvPicPr/>
+                  </pic:nvPicPr>
+                  <pic:blipFill>
+                    <a:blip r:embed="rId6"/>
+                    <a:stretch>
+                      <a:fillRect/>
+                    </a:stretch>
+                  </pic:blipFill>
+                  <pic:spPr>
+                    <a:xfrm>
+                      <a:off x="0" y="0"/>
+                      <a:ext cx="5614756" cy="2356278"/>
+                    </a:xfrm>
+                    <a:prstGeom prst="rect">
+                      <a:avLst/>
+                    </a:prstGeom>
+                  </pic:spPr>
+                </pic:pic>
+              </a:graphicData>
+            </a:graphic>
+          </wp:inline>
+        </w:drawing>
+      </w:r>
+    </w:p>
+    <w:p>
+      <w:pPr>
+        <w:pStyle w:val="Heading3"/>
+      </w:pPr>
+      <w:r>
+        <w:t>1.</w:t>
+      </w:r>
+      <w:r>
+        <w:t>2</w:t>
+      </w:r>
+      <w:r>
+        <w:t>.</w:t>
+      </w:r>
+      <w:r>
+        <w:t>4</w:t>
+      </w:r>
+      <w:r>
+        <w:t xml:space="preserve"> </w:t>
+      </w:r>
+      <w:r>
+        <w:t>Multi Cloud</w:t>
+      </w:r>
+    </w:p>
+    <w:p>
+      <w:r>
+        <w:t xml:space="preserve">Multi Cloud is when you have services with more than one cloud provider. It may be due to your organization migrating from one provider to another, or because you need to use features from both providers. </w:t>
+      </w:r>
+    </w:p>
+    <w:p>
+      <w:r>
+        <w:t xml:space="preserve">In any case, </w:t>
+      </w:r>
+      <w:r>
+        <w:rPr>
+          <w:b/>
+        </w:rPr>
+        <w:t xml:space="preserve">Azure Arc </w:t>
+      </w:r>
+      <w:r>
+        <w:t>can help you manage your cloud environment, whether it’s a public Azure cloud, a private cloud in your datacenter, a hybrid configuration or a multi-cloud environment.</w:t>
+      </w:r>
+    </w:p>
+    <w:p>
+      <w:r>
+        <w:t xml:space="preserve">There is also a specialized </w:t>
+      </w:r>
+      <w:r>
+        <w:rPr>
+          <w:b/>
+        </w:rPr>
+        <w:t xml:space="preserve">Azure VMware Solution </w:t>
+      </w:r>
+      <w:r>
+        <w:t xml:space="preserve">for running VMware workloads with seamless integration and scalability. This is useful when you have previously </w:t>
+      </w:r>
+      <w:proofErr w:type="spellStart"/>
+      <w:r>
+        <w:t>stablished</w:t>
+      </w:r>
+      <w:proofErr w:type="spellEnd"/>
+      <w:r>
+        <w:t xml:space="preserve"> a VMware private cloud environment but want to migrate to a </w:t>
+      </w:r>
+      <w:proofErr w:type="spellStart"/>
+      <w:r>
+        <w:t>publich</w:t>
+      </w:r>
+      <w:proofErr w:type="spellEnd"/>
+      <w:r>
+        <w:t xml:space="preserve"> or hybrid cloud.</w:t>
+      </w:r>
+      <w:r>
+        <w:br w:type="page"/>
+      </w:r>
+    </w:p>
+    <w:p>
+      <w:pPr>
+        <w:pStyle w:val="Heading2"/>
+      </w:pPr>
+      <w:r>
+        <w:lastRenderedPageBreak/>
+        <w:t>1.</w:t>
+      </w:r>
+      <w:r>
+        <w:t>3.</w:t>
+      </w:r>
+      <w:r>
+        <w:t xml:space="preserve"> </w:t>
+      </w:r>
+      <w:r>
+        <w:t>Consumption base model</w:t>
+      </w:r>
+    </w:p>
+    <w:p>
+      <w:r>
+        <w:t>Cloud computing operates on a consumption-based model using operation expenditure (</w:t>
+      </w:r>
+      <w:proofErr w:type="spellStart"/>
+      <w:r>
+        <w:t>OpEx</w:t>
+      </w:r>
+      <w:proofErr w:type="spellEnd"/>
+      <w:r>
+        <w:t>). On the contrary, a traditional datacenter uses capital expenditure (</w:t>
+      </w:r>
+      <w:proofErr w:type="spellStart"/>
+      <w:r>
+        <w:t>CapEx</w:t>
+      </w:r>
+      <w:proofErr w:type="spellEnd"/>
+      <w:r>
+        <w:t>) because you need to estimate your current and future capacity and pay for it upfront.</w:t>
+      </w:r>
+    </w:p>
+    <w:p>
+      <w:r>
+        <w:t>The advantages of cloud services are:</w:t>
+      </w:r>
+    </w:p>
+    <w:p>
+      <w:pPr>
+        <w:pStyle w:val="ListParagraph"/>
+        <w:numPr>
+          <w:ilvl w:val="0"/>
+          <w:numId w:val="7"/>
+        </w:numPr>
+      </w:pPr>
+      <w:r>
+        <w:t>No upfront cost</w:t>
+      </w:r>
+      <w:r>
+        <w:t>.</w:t>
+      </w:r>
+    </w:p>
+    <w:p>
+      <w:pPr>
+        <w:pStyle w:val="ListParagraph"/>
+        <w:numPr>
+          <w:ilvl w:val="0"/>
+          <w:numId w:val="7"/>
+        </w:numPr>
+      </w:pPr>
+      <w:r>
+        <w:t>No need to purchase or manage infrastructure</w:t>
+      </w:r>
+      <w:r>
+        <w:t>.</w:t>
+      </w:r>
+    </w:p>
+    <w:p>
+      <w:pPr>
+        <w:pStyle w:val="ListParagraph"/>
+        <w:numPr>
+          <w:ilvl w:val="0"/>
+          <w:numId w:val="7"/>
+        </w:numPr>
+      </w:pPr>
+      <w:r>
+        <w:t>You can add or remove resources whenever</w:t>
+      </w:r>
+      <w:r>
+        <w:t xml:space="preserve"> you need to and adjust payment (easy to scale).</w:t>
+      </w:r>
+    </w:p>
+    <w:p>
+      <w:r>
+        <w:t xml:space="preserve">Cloud computing is a way to rent computer power and storage from someone else’s datacenter. You can treat cloud resources like you would resources in your own datacenter. However, unlike your own datacenter, when you’re done using cloud resources, your give </w:t>
+      </w:r>
+      <w:proofErr w:type="gramStart"/>
+      <w:r>
+        <w:t>them</w:t>
+      </w:r>
+      <w:proofErr w:type="gramEnd"/>
+      <w:r>
+        <w:t xml:space="preserve"> back.</w:t>
+      </w:r>
+    </w:p>
+    <w:p>
+      <w:pPr>
+        <w:pStyle w:val="Heading1"/>
+      </w:pPr>
+      <w:r>
+        <w:br w:type="page"/>
+      </w:r>
+      <w:r>
+        <w:rPr>
+          <w:bCs w:val="0"/>
+        </w:rPr>
+        <w:lastRenderedPageBreak/>
+        <w:t>2</w:t>
+      </w:r>
+      <w:r>
+        <w:rPr>
+          <w:bCs w:val="0"/>
+        </w:rPr>
+        <w:t>.</w:t>
+      </w:r>
+      <w:r>
+        <w:t xml:space="preserve"> </w:t>
+      </w:r>
+      <w:r>
+        <w:t>Advantages of Cloud</w:t>
+      </w:r>
+    </w:p>
+    <w:p>
+      <w:r>
+        <w:t>Cloud computing allows you to have your services in the Cloud data center instead of in a physical location</w:t>
+      </w:r>
+    </w:p>
+    <w:p>
+      <w:pPr>
+        <w:pStyle w:val="Heading2"/>
+      </w:pPr>
+      <w:r>
+        <w:t>2</w:t>
+      </w:r>
+      <w:r>
+        <w:t>.</w:t>
+      </w:r>
+      <w:r>
+        <w:t>1.</w:t>
+      </w:r>
+      <w:r>
+        <w:t xml:space="preserve"> </w:t>
+      </w:r>
+      <w:r>
+        <w:t>High Availability</w:t>
+      </w:r>
+    </w:p>
+    <w:p>
+      <w:r>
+        <w:t>One of the most important considerations when deploying an application to the cloud is availability. Azure provides different SLA (Service Level Agreements) which are ag</w:t>
+      </w:r>
+      <w:r>
+        <w:t>reement</w:t>
+      </w:r>
+      <w:r>
+        <w:t>s</w:t>
+      </w:r>
+      <w:r>
+        <w:t xml:space="preserve"> between provider and customer </w:t>
+      </w:r>
+      <w:r>
+        <w:t>for guaranteeing a stated level of service.</w:t>
+      </w:r>
+    </w:p>
+    <w:p>
+      <w:r>
+        <w:t>S</w:t>
+      </w:r>
+      <w:r>
+        <w:t>LA</w:t>
+      </w:r>
+      <w:r>
+        <w:t>s are related</w:t>
+      </w:r>
+      <w:r>
+        <w:t xml:space="preserve"> </w:t>
+      </w:r>
+      <w:r>
+        <w:t xml:space="preserve">to </w:t>
+      </w:r>
+      <w:r>
+        <w:t xml:space="preserve">service availability or uptime. The client may be credited if the SLA is not met. Common values for uptime in Azure are 99% (7.2 </w:t>
+      </w:r>
+      <w:proofErr w:type="spellStart"/>
+      <w:r>
+        <w:t>hrs</w:t>
+      </w:r>
+      <w:proofErr w:type="spellEnd"/>
+      <w:r>
+        <w:t xml:space="preserve"> per month), 99.9% (43 min per month), 99.95%</w:t>
+      </w:r>
+      <w:r>
+        <w:t xml:space="preserve"> (22 min per month)</w:t>
+      </w:r>
+      <w:r>
+        <w:t xml:space="preserve"> and 99.99%</w:t>
+      </w:r>
+      <w:r>
+        <w:t xml:space="preserve"> (4.32 min per month).</w:t>
+      </w:r>
+    </w:p>
+    <w:p>
+      <w:pPr>
+        <w:pStyle w:val="Heading2"/>
+      </w:pPr>
+      <w:r>
+        <w:t>2</w:t>
+      </w:r>
+      <w:r>
+        <w:t>.</w:t>
+      </w:r>
+      <w:r>
+        <w:t>2</w:t>
+      </w:r>
+      <w:r>
+        <w:t>.</w:t>
+      </w:r>
+      <w:r>
+        <w:t xml:space="preserve"> </w:t>
+      </w:r>
+      <w:r>
+        <w:t>Scalability</w:t>
+      </w:r>
+    </w:p>
+    <w:p>
+      <w:r>
+        <w:t>Scalability refers to the ability to adjust resources to meet demand and is another important advantage of cloud services.</w:t>
+      </w:r>
+      <w:r>
+        <w:t xml:space="preserve"> Scalability allows the client to response to a system overload and to avoid overpaying for additional services.</w:t>
+      </w:r>
+    </w:p>
+    <w:p>
+      <w:r>
+        <w:t>Scaling usually has two varieties: vertical and horizontal. Vertical scaling focuses on increasing or decreasing the capabilities of resources. Horizontal scaling adds or subtracts the number of resources.</w:t>
+      </w:r>
+    </w:p>
+    <w:p>
+      <w:pPr>
+        <w:pStyle w:val="Heading2"/>
+      </w:pPr>
+      <w:r>
+        <w:t>2</w:t>
+      </w:r>
+      <w:r>
+        <w:t>.</w:t>
+      </w:r>
+      <w:r>
+        <w:t>3.</w:t>
+      </w:r>
+      <w:r>
+        <w:t xml:space="preserve"> </w:t>
+      </w:r>
+      <w:r>
+        <w:t>Reliability</w:t>
+      </w:r>
+    </w:p>
+    <w:p>
+      <w:r>
+        <w:t>Reliability is the ability of a system to recover from errors and continue to function. The cloud, due to its decentralized design, naturally supports reliable and resilient infrastructure because you can deploy resources in different regions around the world. In some cases, the cloud environment can automatically switch to another region.</w:t>
+      </w:r>
+    </w:p>
+    <w:p>
+      <w:pPr>
+        <w:pStyle w:val="Heading2"/>
+      </w:pPr>
+      <w:r>
+        <w:t xml:space="preserve">2.4. </w:t>
+      </w:r>
+      <w:r>
+        <w:t>Prediction</w:t>
+      </w:r>
+    </w:p>
+    <w:p>
+      <w:r>
+        <w:t>Predictability in the cloud lets you move forward with confidence. Predictability can be focused on performance or costs.</w:t>
+      </w:r>
+    </w:p>
+    <w:p>
+      <w:r>
+        <w:rPr>
+          <w:b/>
+        </w:rPr>
+        <w:t xml:space="preserve">Performance predictability </w:t>
+      </w:r>
+      <w:r>
+        <w:t xml:space="preserve">focuses on predicting the resources required to deliver a positive experience for customers. If you suddenly need more resources, </w:t>
+      </w:r>
+      <w:proofErr w:type="spellStart"/>
+      <w:r>
+        <w:rPr>
+          <w:b/>
+        </w:rPr>
+        <w:t>autoscaling</w:t>
+      </w:r>
+      <w:proofErr w:type="spellEnd"/>
+      <w:r>
+        <w:t xml:space="preserve"> can deploy additional resources to meet demand, then scale back when it decreases. Or, if traffic is mostly concentrated in one area, </w:t>
+      </w:r>
+      <w:r>
+        <w:rPr>
+          <w:b/>
+        </w:rPr>
+        <w:t>load balancing</w:t>
+      </w:r>
+      <w:r>
+        <w:t xml:space="preserve"> will help redirect some of the overhead to areas with less stress.</w:t>
+      </w:r>
+    </w:p>
+    <w:p>
+      <w:r>
+        <w:rPr>
+          <w:b/>
+        </w:rPr>
+        <w:t>Cost forecasting</w:t>
+      </w:r>
+      <w:r>
+        <w:t xml:space="preserve"> focuses on forecasting the cost of cloud spending. With the cloud, you can track resource usage in real time, monitor resources to ensure you're using them most efficiently, and apply data analytics to find patterns and trends to help better plan resource deployments. By operating in the cloud and using cloud insights and analytics, you can predict future costs and adjust resources as needed. You can even use tools like total cost of ownership (TCO) or pricing calculators to get an estimate of your potential cloud spend.</w:t>
+      </w:r>
+    </w:p>
+    <w:p>
+      <w:pPr>
+        <w:pStyle w:val="Heading2"/>
+      </w:pPr>
+      <w:r>
+        <w:br w:type="page"/>
+      </w:r>
+      <w:r>
+        <w:lastRenderedPageBreak/>
+        <w:t>2.</w:t>
+      </w:r>
+      <w:r>
+        <w:t>5</w:t>
+      </w:r>
+      <w:r>
+        <w:t>.</w:t>
+      </w:r>
+      <w:r>
+        <w:t xml:space="preserve"> Security and Governance</w:t>
+      </w:r>
+    </w:p>
+    <w:p>
+      <w:r>
+        <w:t xml:space="preserve">Cloud provides several useful </w:t>
+      </w:r>
+      <w:r>
+        <w:rPr>
+          <w:b/>
+        </w:rPr>
+        <w:t>governance</w:t>
+      </w:r>
+      <w:r>
+        <w:t xml:space="preserve"> features. You can set a </w:t>
+      </w:r>
+      <w:r>
+        <w:rPr>
+          <w:b/>
+        </w:rPr>
+        <w:t>template</w:t>
+      </w:r>
+      <w:r>
+        <w:t xml:space="preserve"> to help ensure the deployed resources meet corporate standards and requirements. Plus, you can </w:t>
+      </w:r>
+      <w:r>
+        <w:rPr>
+          <w:b/>
+        </w:rPr>
+        <w:t>update</w:t>
+      </w:r>
+      <w:r>
+        <w:t xml:space="preserve"> all your deployed resources to new standards. Cloud-based </w:t>
+      </w:r>
+      <w:r>
+        <w:rPr>
+          <w:b/>
+        </w:rPr>
+        <w:t>auditing</w:t>
+      </w:r>
+      <w:r>
+        <w:rPr>
+          <w:b/>
+        </w:rPr>
+        <w:t xml:space="preserve"> </w:t>
+      </w:r>
+      <w:r>
+        <w:t>helps flags any resource that’s out of compliance and provides mitigation strategies. This process can also be automated.</w:t>
+      </w:r>
+    </w:p>
+    <w:p>
+      <w:r>
+        <w:t xml:space="preserve">On the </w:t>
+      </w:r>
+      <w:r>
+        <w:rPr>
+          <w:b/>
+        </w:rPr>
+        <w:t>security</w:t>
+      </w:r>
+      <w:r>
+        <w:t xml:space="preserve"> side, </w:t>
+      </w:r>
+      <w:r>
+        <w:rPr>
+          <w:b/>
+        </w:rPr>
+        <w:t>infrastructure as a service</w:t>
+      </w:r>
+      <w:r>
+        <w:t xml:space="preserve"> provides the </w:t>
+      </w:r>
+      <w:r>
+        <w:t>maximum security</w:t>
+      </w:r>
+      <w:r>
+        <w:t xml:space="preserve"> since you’re able to handle physical resources, operative system and installed software, including patches and maintenance. </w:t>
+      </w:r>
+      <w:r>
+        <w:rPr>
+          <w:b/>
+        </w:rPr>
+        <w:t xml:space="preserve">Platform as a service </w:t>
+      </w:r>
+      <w:r>
+        <w:t>and</w:t>
+      </w:r>
+      <w:r>
+        <w:rPr>
+          <w:b/>
+        </w:rPr>
+        <w:t xml:space="preserve"> software as a service</w:t>
+      </w:r>
+      <w:r>
+        <w:t xml:space="preserve"> both take care of patches and maintenance automatically. Also, cloud is prepared to deal with attacks such as </w:t>
+      </w:r>
+      <w:proofErr w:type="spellStart"/>
+      <w:r>
+        <w:t>DDoS</w:t>
+      </w:r>
+      <w:proofErr w:type="spellEnd"/>
+      <w:r>
+        <w:t xml:space="preserve"> (distributed denial of service).</w:t>
+      </w:r>
+    </w:p>
+    <w:p>
+      <w:pPr>
+        <w:pStyle w:val="Heading2"/>
+      </w:pPr>
+      <w:r>
+        <w:t>2.</w:t>
+      </w:r>
+      <w:r>
+        <w:t>6</w:t>
+      </w:r>
+      <w:r>
+        <w:t xml:space="preserve">. </w:t>
+      </w:r>
+      <w:r>
+        <w:t>Manageability</w:t>
+      </w:r>
+    </w:p>
+    <w:p>
+      <w:r>
+        <w:t xml:space="preserve">Management comes in two forms. </w:t>
+      </w:r>
+      <w:r>
+        <w:rPr>
+          <w:b/>
+        </w:rPr>
+        <w:t>Management</w:t>
+      </w:r>
+      <w:r>
+        <w:rPr>
+          <w:b/>
+        </w:rPr>
+        <w:t xml:space="preserve"> of the cloud</w:t>
+      </w:r>
+      <w:r>
+        <w:rPr>
+          <w:b/>
+        </w:rPr>
+        <w:t xml:space="preserve"> </w:t>
+      </w:r>
+      <w:r>
+        <w:t xml:space="preserve">is about controlling cloud resources such as: automatic </w:t>
+      </w:r>
+      <w:r>
+        <w:rPr>
+          <w:b/>
+        </w:rPr>
+        <w:t>scale</w:t>
+      </w:r>
+      <w:r>
+        <w:t xml:space="preserve">, </w:t>
+      </w:r>
+      <w:r>
+        <w:rPr>
+          <w:b/>
+        </w:rPr>
+        <w:t>templates</w:t>
+      </w:r>
+      <w:r>
+        <w:t xml:space="preserve">, </w:t>
+      </w:r>
+      <w:r>
+        <w:rPr>
+          <w:b/>
+        </w:rPr>
+        <w:t>monitoring</w:t>
+      </w:r>
+      <w:r>
+        <w:t xml:space="preserve"> and </w:t>
+      </w:r>
+      <w:r>
+        <w:rPr>
+          <w:b/>
+        </w:rPr>
+        <w:t>alerts</w:t>
+      </w:r>
+      <w:r>
+        <w:t xml:space="preserve"> based on configured metrics.</w:t>
+      </w:r>
+    </w:p>
+    <w:p>
+      <w:pPr>
+        <w:rPr>
+          <w:b/>
+        </w:rPr>
+      </w:pPr>
+      <w:r>
+        <w:rPr>
+          <w:b/>
+        </w:rPr>
+        <w:t>Management in the cloud</w:t>
+      </w:r>
+      <w:r>
+        <w:t xml:space="preserve"> refers to the way you can manage resources: through a </w:t>
+      </w:r>
+      <w:r>
+        <w:rPr>
+          <w:b/>
+        </w:rPr>
+        <w:t>web portal</w:t>
+      </w:r>
+      <w:r>
+        <w:t xml:space="preserve">, using a </w:t>
+      </w:r>
+      <w:r>
+        <w:rPr>
+          <w:b/>
+        </w:rPr>
+        <w:t>CLI</w:t>
+      </w:r>
+      <w:r>
+        <w:t xml:space="preserve">, using </w:t>
+      </w:r>
+      <w:r>
+        <w:rPr>
+          <w:b/>
+        </w:rPr>
+        <w:t>APIs</w:t>
+      </w:r>
+      <w:r>
+        <w:t xml:space="preserve"> or using </w:t>
+      </w:r>
+      <w:r>
+        <w:rPr>
+          <w:b/>
+        </w:rPr>
+        <w:t>PowerShell</w:t>
+      </w:r>
+      <w:r>
+        <w:t>.</w:t>
+      </w:r>
+      <w:r>
+        <w:rPr>
+          <w:b/>
+        </w:rPr>
+        <w:t xml:space="preserve"> </w:t>
+      </w:r>
+    </w:p>
+    <w:p>
+      <w:pPr>
+        <w:rPr>
+          <w:b/>
+        </w:rPr>
+      </w:pPr>
+    </w:p>
+    <w:p>
+      <w:pPr>
+        <w:rPr>
+          <w:b/>
+        </w:rPr>
+      </w:pPr>
+      <w:r>
+        <w:rPr>
+          <w:b/>
+        </w:rPr>
+        <w:br w:type="page"/>
+      </w:r>
+    </w:p>
+    <w:p>
+      <w:pPr>
+        <w:pStyle w:val="Heading1"/>
+      </w:pPr>
+      <w:r>
+        <w:rPr>
+          <w:bCs w:val="0"/>
+        </w:rPr>
+        <w:lastRenderedPageBreak/>
+        <w:t>3</w:t>
+      </w:r>
+      <w:r>
+        <w:rPr>
+          <w:bCs w:val="0"/>
+        </w:rPr>
+        <w:t>.</w:t>
+      </w:r>
+      <w:r>
+        <w:t xml:space="preserve"> </w:t>
+      </w:r>
+      <w:r>
+        <w:t>Cloud Services</w:t>
+      </w:r>
       <w:bookmarkStart w:id="0" w:name="_GoBack"/>
-    </w:p>
-    <w:bookmarkEnd w:id="0"/>
+      <w:bookmarkEnd w:id="0"/>
+    </w:p>
+    <w:p>
+      <w:pPr>
+        <w:pStyle w:val="Heading1"/>
+      </w:pPr>
+      <w:r>
+        <w:t>Cloud computing</w:t>
+      </w:r>
+    </w:p>
+    <w:p/>
     <w:p/>
     <w:sectPr>
       <w:pgSz w:w="12240" w:h="15840"/>
@@ -504,6 +1442,119 @@
     </w:lvl>
   </w:abstractNum>
   <w:abstractNum w:abstractNumId="2">
+    <w:nsid w:val="237216C8"/>
+    <w:multiLevelType w:val="hybridMultilevel"/>
+    <w:tmpl w:val="55AE7716"/>
+    <w:lvl w:ilvl="0" w:tplc="04090001">
+      <w:start w:val="1"/>
+      <w:numFmt w:val="bullet"/>
+      <w:lvlText w:val=""/>
+      <w:lvlJc w:val="left"/>
+      <w:pPr>
+        <w:ind w:left="774" w:hanging="360"/>
+      </w:pPr>
+      <w:rPr>
+        <w:rFonts w:ascii="Symbol" w:hAnsi="Symbol" w:hint="default"/>
+      </w:rPr>
+    </w:lvl>
+    <w:lvl w:ilvl="1" w:tplc="04090003" w:tentative="1">
+      <w:start w:val="1"/>
+      <w:numFmt w:val="bullet"/>
+      <w:lvlText w:val="o"/>
+      <w:lvlJc w:val="left"/>
+      <w:pPr>
+        <w:ind w:left="1494" w:hanging="360"/>
+      </w:pPr>
+      <w:rPr>
+        <w:rFonts w:ascii="Courier New" w:hAnsi="Courier New" w:cs="Courier New" w:hint="default"/>
+      </w:rPr>
+    </w:lvl>
+    <w:lvl w:ilvl="2" w:tplc="04090005" w:tentative="1">
+      <w:start w:val="1"/>
+      <w:numFmt w:val="bullet"/>
+      <w:lvlText w:val=""/>
+      <w:lvlJc w:val="left"/>
+      <w:pPr>
+        <w:ind w:left="2214" w:hanging="360"/>
+      </w:pPr>
+      <w:rPr>
+        <w:rFonts w:ascii="Wingdings" w:hAnsi="Wingdings" w:hint="default"/>
+      </w:rPr>
+    </w:lvl>
+    <w:lvl w:ilvl="3" w:tplc="04090001" w:tentative="1">
+      <w:start w:val="1"/>
+      <w:numFmt w:val="bullet"/>
+      <w:lvlText w:val=""/>
+      <w:lvlJc w:val="left"/>
+      <w:pPr>
+        <w:ind w:left="2934" w:hanging="360"/>
+      </w:pPr>
+      <w:rPr>
+        <w:rFonts w:ascii="Symbol" w:hAnsi="Symbol" w:hint="default"/>
+      </w:rPr>
+    </w:lvl>
+    <w:lvl w:ilvl="4" w:tplc="04090003" w:tentative="1">
+      <w:start w:val="1"/>
+      <w:numFmt w:val="bullet"/>
+      <w:lvlText w:val="o"/>
+      <w:lvlJc w:val="left"/>
+      <w:pPr>
+        <w:ind w:left="3654" w:hanging="360"/>
+      </w:pPr>
+      <w:rPr>
+        <w:rFonts w:ascii="Courier New" w:hAnsi="Courier New" w:cs="Courier New" w:hint="default"/>
+      </w:rPr>
+    </w:lvl>
+    <w:lvl w:ilvl="5" w:tplc="04090005" w:tentative="1">
+      <w:start w:val="1"/>
+      <w:numFmt w:val="bullet"/>
+      <w:lvlText w:val=""/>
+      <w:lvlJc w:val="left"/>
+      <w:pPr>
+        <w:ind w:left="4374" w:hanging="360"/>
+      </w:pPr>
+      <w:rPr>
+        <w:rFonts w:ascii="Wingdings" w:hAnsi="Wingdings" w:hint="default"/>
+      </w:rPr>
+    </w:lvl>
+    <w:lvl w:ilvl="6" w:tplc="04090001" w:tentative="1">
+      <w:start w:val="1"/>
+      <w:numFmt w:val="bullet"/>
+      <w:lvlText w:val=""/>
+      <w:lvlJc w:val="left"/>
+      <w:pPr>
+        <w:ind w:left="5094" w:hanging="360"/>
+      </w:pPr>
+      <w:rPr>
+        <w:rFonts w:ascii="Symbol" w:hAnsi="Symbol" w:hint="default"/>
+      </w:rPr>
+    </w:lvl>
+    <w:lvl w:ilvl="7" w:tplc="04090003" w:tentative="1">
+      <w:start w:val="1"/>
+      <w:numFmt w:val="bullet"/>
+      <w:lvlText w:val="o"/>
+      <w:lvlJc w:val="left"/>
+      <w:pPr>
+        <w:ind w:left="5814" w:hanging="360"/>
+      </w:pPr>
+      <w:rPr>
+        <w:rFonts w:ascii="Courier New" w:hAnsi="Courier New" w:cs="Courier New" w:hint="default"/>
+      </w:rPr>
+    </w:lvl>
+    <w:lvl w:ilvl="8" w:tplc="04090005" w:tentative="1">
+      <w:start w:val="1"/>
+      <w:numFmt w:val="bullet"/>
+      <w:lvlText w:val=""/>
+      <w:lvlJc w:val="left"/>
+      <w:pPr>
+        <w:ind w:left="6534" w:hanging="360"/>
+      </w:pPr>
+      <w:rPr>
+        <w:rFonts w:ascii="Wingdings" w:hAnsi="Wingdings" w:hint="default"/>
+      </w:rPr>
+    </w:lvl>
+  </w:abstractNum>
+  <w:abstractNum w:abstractNumId="3">
     <w:nsid w:val="24812C7C"/>
     <w:multiLevelType w:val="hybridMultilevel"/>
     <w:tmpl w:val="A830CF80"/>
@@ -616,7 +1667,7 @@
       </w:rPr>
     </w:lvl>
   </w:abstractNum>
-  <w:abstractNum w:abstractNumId="3">
+  <w:abstractNum w:abstractNumId="4">
     <w:nsid w:val="4E7B1D9E"/>
     <w:multiLevelType w:val="multilevel"/>
     <w:tmpl w:val="B9EE6C02"/>
@@ -765,7 +1816,269 @@
       </w:rPr>
     </w:lvl>
   </w:abstractNum>
-  <w:abstractNum w:abstractNumId="4">
+  <w:abstractNum w:abstractNumId="5">
+    <w:nsid w:val="57164231"/>
+    <w:multiLevelType w:val="multilevel"/>
+    <w:tmpl w:val="3B6C2A38"/>
+    <w:lvl w:ilvl="0">
+      <w:start w:val="1"/>
+      <w:numFmt w:val="bullet"/>
+      <w:lvlText w:val=""/>
+      <w:lvlJc w:val="left"/>
+      <w:pPr>
+        <w:tabs>
+          <w:tab w:val="num" w:pos="720"/>
+        </w:tabs>
+        <w:ind w:left="720" w:hanging="360"/>
+      </w:pPr>
+      <w:rPr>
+        <w:rFonts w:ascii="Symbol" w:hAnsi="Symbol" w:hint="default"/>
+        <w:sz w:val="20"/>
+      </w:rPr>
+    </w:lvl>
+    <w:lvl w:ilvl="1" w:tentative="1">
+      <w:start w:val="1"/>
+      <w:numFmt w:val="bullet"/>
+      <w:lvlText w:val="o"/>
+      <w:lvlJc w:val="left"/>
+      <w:pPr>
+        <w:tabs>
+          <w:tab w:val="num" w:pos="1440"/>
+        </w:tabs>
+        <w:ind w:left="1440" w:hanging="360"/>
+      </w:pPr>
+      <w:rPr>
+        <w:rFonts w:ascii="Courier New" w:hAnsi="Courier New" w:hint="default"/>
+        <w:sz w:val="20"/>
+      </w:rPr>
+    </w:lvl>
+    <w:lvl w:ilvl="2" w:tentative="1">
+      <w:start w:val="1"/>
+      <w:numFmt w:val="bullet"/>
+      <w:lvlText w:val=""/>
+      <w:lvlJc w:val="left"/>
+      <w:pPr>
+        <w:tabs>
+          <w:tab w:val="num" w:pos="2160"/>
+        </w:tabs>
+        <w:ind w:left="2160" w:hanging="360"/>
+      </w:pPr>
+      <w:rPr>
+        <w:rFonts w:ascii="Wingdings" w:hAnsi="Wingdings" w:hint="default"/>
+        <w:sz w:val="20"/>
+      </w:rPr>
+    </w:lvl>
+    <w:lvl w:ilvl="3" w:tentative="1">
+      <w:start w:val="1"/>
+      <w:numFmt w:val="bullet"/>
+      <w:lvlText w:val=""/>
+      <w:lvlJc w:val="left"/>
+      <w:pPr>
+        <w:tabs>
+          <w:tab w:val="num" w:pos="2880"/>
+        </w:tabs>
+        <w:ind w:left="2880" w:hanging="360"/>
+      </w:pPr>
+      <w:rPr>
+        <w:rFonts w:ascii="Wingdings" w:hAnsi="Wingdings" w:hint="default"/>
+        <w:sz w:val="20"/>
+      </w:rPr>
+    </w:lvl>
+    <w:lvl w:ilvl="4" w:tentative="1">
+      <w:start w:val="1"/>
+      <w:numFmt w:val="bullet"/>
+      <w:lvlText w:val=""/>
+      <w:lvlJc w:val="left"/>
+      <w:pPr>
+        <w:tabs>
+          <w:tab w:val="num" w:pos="3600"/>
+        </w:tabs>
+        <w:ind w:left="3600" w:hanging="360"/>
+      </w:pPr>
+      <w:rPr>
+        <w:rFonts w:ascii="Wingdings" w:hAnsi="Wingdings" w:hint="default"/>
+        <w:sz w:val="20"/>
+      </w:rPr>
+    </w:lvl>
+    <w:lvl w:ilvl="5" w:tentative="1">
+      <w:start w:val="1"/>
+      <w:numFmt w:val="bullet"/>
+      <w:lvlText w:val=""/>
+      <w:lvlJc w:val="left"/>
+      <w:pPr>
+        <w:tabs>
+          <w:tab w:val="num" w:pos="4320"/>
+        </w:tabs>
+        <w:ind w:left="4320" w:hanging="360"/>
+      </w:pPr>
+      <w:rPr>
+        <w:rFonts w:ascii="Wingdings" w:hAnsi="Wingdings" w:hint="default"/>
+        <w:sz w:val="20"/>
+      </w:rPr>
+    </w:lvl>
+    <w:lvl w:ilvl="6" w:tentative="1">
+      <w:start w:val="1"/>
+      <w:numFmt w:val="bullet"/>
+      <w:lvlText w:val=""/>
+      <w:lvlJc w:val="left"/>
+      <w:pPr>
+        <w:tabs>
+          <w:tab w:val="num" w:pos="5040"/>
+        </w:tabs>
+        <w:ind w:left="5040" w:hanging="360"/>
+      </w:pPr>
+      <w:rPr>
+        <w:rFonts w:ascii="Wingdings" w:hAnsi="Wingdings" w:hint="default"/>
+        <w:sz w:val="20"/>
+      </w:rPr>
+    </w:lvl>
+    <w:lvl w:ilvl="7" w:tentative="1">
+      <w:start w:val="1"/>
+      <w:numFmt w:val="bullet"/>
+      <w:lvlText w:val=""/>
+      <w:lvlJc w:val="left"/>
+      <w:pPr>
+        <w:tabs>
+          <w:tab w:val="num" w:pos="5760"/>
+        </w:tabs>
+        <w:ind w:left="5760" w:hanging="360"/>
+      </w:pPr>
+      <w:rPr>
+        <w:rFonts w:ascii="Wingdings" w:hAnsi="Wingdings" w:hint="default"/>
+        <w:sz w:val="20"/>
+      </w:rPr>
+    </w:lvl>
+    <w:lvl w:ilvl="8" w:tentative="1">
+      <w:start w:val="1"/>
+      <w:numFmt w:val="bullet"/>
+      <w:lvlText w:val=""/>
+      <w:lvlJc w:val="left"/>
+      <w:pPr>
+        <w:tabs>
+          <w:tab w:val="num" w:pos="6480"/>
+        </w:tabs>
+        <w:ind w:left="6480" w:hanging="360"/>
+      </w:pPr>
+      <w:rPr>
+        <w:rFonts w:ascii="Wingdings" w:hAnsi="Wingdings" w:hint="default"/>
+        <w:sz w:val="20"/>
+      </w:rPr>
+    </w:lvl>
+  </w:abstractNum>
+  <w:abstractNum w:abstractNumId="6">
+    <w:nsid w:val="5B006366"/>
+    <w:multiLevelType w:val="hybridMultilevel"/>
+    <w:tmpl w:val="1C9CF092"/>
+    <w:lvl w:ilvl="0" w:tplc="04090001">
+      <w:start w:val="1"/>
+      <w:numFmt w:val="bullet"/>
+      <w:lvlText w:val=""/>
+      <w:lvlJc w:val="left"/>
+      <w:pPr>
+        <w:ind w:left="720" w:hanging="360"/>
+      </w:pPr>
+      <w:rPr>
+        <w:rFonts w:ascii="Symbol" w:hAnsi="Symbol" w:hint="default"/>
+      </w:rPr>
+    </w:lvl>
+    <w:lvl w:ilvl="1" w:tplc="04090003" w:tentative="1">
+      <w:start w:val="1"/>
+      <w:numFmt w:val="bullet"/>
+      <w:lvlText w:val="o"/>
+      <w:lvlJc w:val="left"/>
+      <w:pPr>
+        <w:ind w:left="1440" w:hanging="360"/>
+      </w:pPr>
+      <w:rPr>
+        <w:rFonts w:ascii="Courier New" w:hAnsi="Courier New" w:cs="Courier New" w:hint="default"/>
+      </w:rPr>
+    </w:lvl>
+    <w:lvl w:ilvl="2" w:tplc="04090005" w:tentative="1">
+      <w:start w:val="1"/>
+      <w:numFmt w:val="bullet"/>
+      <w:lvlText w:val=""/>
+      <w:lvlJc w:val="left"/>
+      <w:pPr>
+        <w:ind w:left="2160" w:hanging="360"/>
+      </w:pPr>
+      <w:rPr>
+        <w:rFonts w:ascii="Wingdings" w:hAnsi="Wingdings" w:hint="default"/>
+      </w:rPr>
+    </w:lvl>
+    <w:lvl w:ilvl="3" w:tplc="04090001" w:tentative="1">
+      <w:start w:val="1"/>
+      <w:numFmt w:val="bullet"/>
+      <w:lvlText w:val=""/>
+      <w:lvlJc w:val="left"/>
+      <w:pPr>
+        <w:ind w:left="2880" w:hanging="360"/>
+      </w:pPr>
+      <w:rPr>
+        <w:rFonts w:ascii="Symbol" w:hAnsi="Symbol" w:hint="default"/>
+      </w:rPr>
+    </w:lvl>
+    <w:lvl w:ilvl="4" w:tplc="04090003" w:tentative="1">
+      <w:start w:val="1"/>
+      <w:numFmt w:val="bullet"/>
+      <w:lvlText w:val="o"/>
+      <w:lvlJc w:val="left"/>
+      <w:pPr>
+        <w:ind w:left="3600" w:hanging="360"/>
+      </w:pPr>
+      <w:rPr>
+        <w:rFonts w:ascii="Courier New" w:hAnsi="Courier New" w:cs="Courier New" w:hint="default"/>
+      </w:rPr>
+    </w:lvl>
+    <w:lvl w:ilvl="5" w:tplc="04090005" w:tentative="1">
+      <w:start w:val="1"/>
+      <w:numFmt w:val="bullet"/>
+      <w:lvlText w:val=""/>
+      <w:lvlJc w:val="left"/>
+      <w:pPr>
+        <w:ind w:left="4320" w:hanging="360"/>
+      </w:pPr>
+      <w:rPr>
+        <w:rFonts w:ascii="Wingdings" w:hAnsi="Wingdings" w:hint="default"/>
+      </w:rPr>
+    </w:lvl>
+    <w:lvl w:ilvl="6" w:tplc="04090001" w:tentative="1">
+      <w:start w:val="1"/>
+      <w:numFmt w:val="bullet"/>
+      <w:lvlText w:val=""/>
+      <w:lvlJc w:val="left"/>
+      <w:pPr>
+        <w:ind w:left="5040" w:hanging="360"/>
+      </w:pPr>
+      <w:rPr>
+        <w:rFonts w:ascii="Symbol" w:hAnsi="Symbol" w:hint="default"/>
+      </w:rPr>
+    </w:lvl>
+    <w:lvl w:ilvl="7" w:tplc="04090003" w:tentative="1">
+      <w:start w:val="1"/>
+      <w:numFmt w:val="bullet"/>
+      <w:lvlText w:val="o"/>
+      <w:lvlJc w:val="left"/>
+      <w:pPr>
+        <w:ind w:left="5760" w:hanging="360"/>
+      </w:pPr>
+      <w:rPr>
+        <w:rFonts w:ascii="Courier New" w:hAnsi="Courier New" w:cs="Courier New" w:hint="default"/>
+      </w:rPr>
+    </w:lvl>
+    <w:lvl w:ilvl="8" w:tplc="04090005" w:tentative="1">
+      <w:start w:val="1"/>
+      <w:numFmt w:val="bullet"/>
+      <w:lvlText w:val=""/>
+      <w:lvlJc w:val="left"/>
+      <w:pPr>
+        <w:ind w:left="6480" w:hanging="360"/>
+      </w:pPr>
+      <w:rPr>
+        <w:rFonts w:ascii="Wingdings" w:hAnsi="Wingdings" w:hint="default"/>
+      </w:rPr>
+    </w:lvl>
+  </w:abstractNum>
+  <w:abstractNum w:abstractNumId="7">
     <w:nsid w:val="5FCB3EA4"/>
     <w:multiLevelType w:val="multilevel"/>
     <w:tmpl w:val="D30C06EE"/>
@@ -914,7 +2227,7 @@
       </w:rPr>
     </w:lvl>
   </w:abstractNum>
-  <w:abstractNum w:abstractNumId="5">
+  <w:abstractNum w:abstractNumId="8">
     <w:nsid w:val="63AA4674"/>
     <w:multiLevelType w:val="hybridMultilevel"/>
     <w:tmpl w:val="8C1A21BA"/>
@@ -1004,22 +2317,31 @@
     </w:lvl>
   </w:abstractNum>
   <w:num w:numId="1">
-    <w:abstractNumId w:val="3"/>
+    <w:abstractNumId w:val="4"/>
   </w:num>
   <w:num w:numId="2">
     <w:abstractNumId w:val="0"/>
   </w:num>
   <w:num w:numId="3">
-    <w:abstractNumId w:val="4"/>
+    <w:abstractNumId w:val="7"/>
   </w:num>
   <w:num w:numId="4">
     <w:abstractNumId w:val="1"/>
   </w:num>
   <w:num w:numId="5">
+    <w:abstractNumId w:val="3"/>
+  </w:num>
+  <w:num w:numId="6">
+    <w:abstractNumId w:val="8"/>
+  </w:num>
+  <w:num w:numId="7">
     <w:abstractNumId w:val="2"/>
   </w:num>
-  <w:num w:numId="6">
+  <w:num w:numId="8">
     <w:abstractNumId w:val="5"/>
+  </w:num>
+  <w:num w:numId="9">
+    <w:abstractNumId w:val="6"/>
   </w:num>
 </w:numbering>
 </file>
@@ -1417,6 +2739,10 @@
   <w:style w:type="paragraph" w:default="1" w:styleId="Normal">
     <w:name w:val="Normal"/>
     <w:qFormat/>
+    <w:rsid w:val="00D73C5C"/>
+    <w:rPr>
+      <w:sz w:val="20"/>
+    </w:rPr>
   </w:style>
   <w:style w:type="paragraph" w:styleId="Heading1">
     <w:name w:val="heading 1"/>
@@ -1442,8 +2768,9 @@
     <w:uiPriority w:val="9"/>
     <w:unhideWhenUsed/>
     <w:qFormat/>
-    <w:rsid w:val="00B13417"/>
+    <w:rsid w:val="009404DC"/>
     <w:pPr>
+      <w:spacing w:before="360"/>
       <w:outlineLvl w:val="1"/>
     </w:pPr>
     <w:rPr>
@@ -1453,24 +2780,18 @@
   </w:style>
   <w:style w:type="paragraph" w:styleId="Heading3">
     <w:name w:val="heading 3"/>
-    <w:basedOn w:val="Normal"/>
+    <w:basedOn w:val="Heading2"/>
     <w:next w:val="Normal"/>
     <w:link w:val="Heading3Char"/>
     <w:uiPriority w:val="9"/>
     <w:unhideWhenUsed/>
     <w:qFormat/>
-    <w:rsid w:val="00B13417"/>
+    <w:rsid w:val="00BE2816"/>
     <w:pPr>
-      <w:keepNext/>
-      <w:keepLines/>
-      <w:spacing w:before="40" w:after="0"/>
       <w:outlineLvl w:val="2"/>
     </w:pPr>
     <w:rPr>
-      <w:rFonts w:asciiTheme="majorHAnsi" w:eastAsiaTheme="majorEastAsia" w:hAnsiTheme="majorHAnsi" w:cstheme="majorBidi"/>
-      <w:color w:val="1F4D78" w:themeColor="accent1" w:themeShade="7F"/>
-      <w:sz w:val="24"/>
-      <w:szCs w:val="24"/>
+      <w:sz w:val="22"/>
     </w:rPr>
   </w:style>
   <w:style w:type="paragraph" w:styleId="Heading4">
@@ -1606,7 +2927,7 @@
     <w:basedOn w:val="DefaultParagraphFont"/>
     <w:link w:val="Heading2"/>
     <w:uiPriority w:val="9"/>
-    <w:rsid w:val="00B13417"/>
+    <w:rsid w:val="009404DC"/>
     <w:rPr>
       <w:b/>
       <w:sz w:val="24"/>
@@ -1617,12 +2938,9 @@
     <w:basedOn w:val="DefaultParagraphFont"/>
     <w:link w:val="Heading3"/>
     <w:uiPriority w:val="9"/>
-    <w:rsid w:val="00B13417"/>
+    <w:rsid w:val="00BE2816"/>
     <w:rPr>
-      <w:rFonts w:asciiTheme="majorHAnsi" w:eastAsiaTheme="majorEastAsia" w:hAnsiTheme="majorHAnsi" w:cstheme="majorBidi"/>
-      <w:color w:val="1F4D78" w:themeColor="accent1" w:themeShade="7F"/>
-      <w:sz w:val="24"/>
-      <w:szCs w:val="24"/>
+      <w:b/>
     </w:rPr>
   </w:style>
   <w:style w:type="character" w:customStyle="1" w:styleId="Heading4Char">

</xml_diff>

<commit_message>
Finish module 1 of 3
</commit_message>
<xml_diff>
--- a/701 Azure/Azure Fundamentals.docx
+++ b/701 Azure/Azure Fundamentals.docx
@@ -111,6 +111,12 @@
         <w:t>1.</w:t>
       </w:r>
       <w:r>
+        <w:rPr>
+          <w:bCs w:val="0"/>
+        </w:rPr>
+        <w:t>1.</w:t>
+      </w:r>
+      <w:r>
         <w:t xml:space="preserve"> Azure</w:t>
       </w:r>
       <w:r>
@@ -135,7 +141,6 @@
         <w:t>) and Machine Learning (ML).</w:t>
       </w:r>
     </w:p>
-    <w:p/>
     <w:p>
       <w:pPr>
         <w:pStyle w:val="Heading2"/>
@@ -147,6 +152,9 @@
         <w:t>1.</w:t>
       </w:r>
       <w:r>
+        <w:t>1.</w:t>
+      </w:r>
+      <w:r>
         <w:t xml:space="preserve"> </w:t>
       </w:r>
       <w:r>
@@ -176,6 +184,157 @@
       </w:r>
     </w:p>
     <w:p>
+      <w:r>
+        <w:t>Is important to clarify that sometimes the responsibility depends on the situation. For example, if you user a cloud SQL database, the cloud provider is responsible for maintaining the database. However, if you deployed a virtual machine and installed an SQL database on it, you’d be responsible for database patches and updates.</w:t>
+      </w:r>
+    </w:p>
+    <w:p>
+      <w:pPr>
+        <w:pStyle w:val="Heading2"/>
+      </w:pPr>
+      <w:r>
+        <w:br w:type="page"/>
+      </w:r>
+      <w:r>
+        <w:lastRenderedPageBreak/>
+        <w:t>1.</w:t>
+      </w:r>
+      <w:r>
+        <w:t>1.</w:t>
+      </w:r>
+      <w:r>
+        <w:t>2</w:t>
+      </w:r>
+      <w:r>
+        <w:t>.</w:t>
+      </w:r>
+      <w:r>
+        <w:t xml:space="preserve"> </w:t>
+      </w:r>
+      <w:r>
+        <w:t>Cloud Models</w:t>
+      </w:r>
+    </w:p>
+    <w:p>
+      <w:r>
+        <w:t>The cloud model defines the deployment type of cloud resources.</w:t>
+      </w:r>
+    </w:p>
+    <w:p>
+      <w:pPr>
+        <w:pStyle w:val="Heading3"/>
+      </w:pPr>
+      <w:r>
+        <w:t>1.</w:t>
+      </w:r>
+      <w:r>
+        <w:t>1.</w:t>
+      </w:r>
+      <w:r>
+        <w:t>2</w:t>
+      </w:r>
+      <w:r>
+        <w:t>.</w:t>
+      </w:r>
+      <w:r>
+        <w:t>1</w:t>
+      </w:r>
+      <w:r>
+        <w:t xml:space="preserve"> </w:t>
+      </w:r>
+      <w:r>
+        <w:t>Private Cloud</w:t>
+      </w:r>
+    </w:p>
+    <w:p>
+      <w:r>
+        <w:t xml:space="preserve">Is the natural evolution from the corporate </w:t>
+      </w:r>
+      <w:proofErr w:type="gramStart"/>
+      <w:r>
+        <w:t>datacenter.</w:t>
+      </w:r>
+      <w:proofErr w:type="gramEnd"/>
+      <w:r>
+        <w:t xml:space="preserve"> Is a cloud that is built, controlled and maintained by a single </w:t>
+      </w:r>
+      <w:proofErr w:type="gramStart"/>
+      <w:r>
+        <w:t>entity.</w:t>
+      </w:r>
+      <w:proofErr w:type="gramEnd"/>
+      <w:r>
+        <w:t xml:space="preserve"> This allows greater control but higher cost since you need to pay for all the available resources even if you’re not using them at all times. You may host you own datacenter, a dedicated offsite datacenter or a third party may have a dedicated datacenter for your company.</w:t>
+      </w:r>
+    </w:p>
+    <w:p>
+      <w:pPr>
+        <w:pStyle w:val="Heading3"/>
+      </w:pPr>
+      <w:r>
+        <w:t>1.</w:t>
+      </w:r>
+      <w:r>
+        <w:t>1.</w:t>
+      </w:r>
+      <w:r>
+        <w:t>2</w:t>
+      </w:r>
+      <w:r>
+        <w:t>.</w:t>
+      </w:r>
+      <w:r>
+        <w:t>2</w:t>
+      </w:r>
+      <w:r>
+        <w:t xml:space="preserve"> </w:t>
+      </w:r>
+      <w:r>
+        <w:t>Public Cloud</w:t>
+      </w:r>
+    </w:p>
+    <w:p>
+      <w:r>
+        <w:t>A public cloud is built, controlled and maintained by a third-party cloud provider. Anyone that wants to purchase cloud services can access and user resources.</w:t>
+      </w:r>
+    </w:p>
+    <w:p>
+      <w:pPr>
+        <w:pStyle w:val="Heading3"/>
+      </w:pPr>
+      <w:r>
+        <w:t>1.</w:t>
+      </w:r>
+      <w:r>
+        <w:t>1.</w:t>
+      </w:r>
+      <w:r>
+        <w:t>2</w:t>
+      </w:r>
+      <w:r>
+        <w:t>.</w:t>
+      </w:r>
+      <w:r>
+        <w:t>3</w:t>
+      </w:r>
+      <w:r>
+        <w:t xml:space="preserve"> </w:t>
+      </w:r>
+      <w:proofErr w:type="spellStart"/>
+      <w:r>
+        <w:t>Hybric</w:t>
+      </w:r>
+      <w:proofErr w:type="spellEnd"/>
+      <w:r>
+        <w:t xml:space="preserve"> Cloud</w:t>
+      </w:r>
+    </w:p>
+    <w:p>
+      <w:r>
+        <w:t xml:space="preserve">Hybrid cloud is a computing environment where both public and private clouds get interconnected. You may need private cloud only for certain highly sensible services and may be comfortable having the rest in a public cloud. Thus, hybrid cloud allows balancing security and affordability. </w:t>
+      </w:r>
+    </w:p>
+    <w:p>
       <w:pPr>
         <w:jc w:val="center"/>
       </w:pPr>
@@ -184,10 +343,10 @@
           <w:noProof/>
         </w:rPr>
         <w:drawing>
-          <wp:inline distT="0" distB="0" distL="0" distR="0" wp14:anchorId="5A56F5DB" wp14:editId="5522BFF4">
-            <wp:extent cx="5157216" cy="3034273"/>
-            <wp:effectExtent l="0" t="0" r="5715" b="0"/>
-            <wp:docPr id="3" name="Picture 3"/>
+          <wp:inline distT="0" distB="0" distL="0" distR="0" wp14:anchorId="02B5CCB5" wp14:editId="137ADF46">
+            <wp:extent cx="5609230" cy="2353959"/>
+            <wp:effectExtent l="0" t="0" r="0" b="8255"/>
+            <wp:docPr id="1" name="Picture 1"/>
             <wp:cNvGraphicFramePr>
               <a:graphicFrameLocks xmlns:a="http://schemas.openxmlformats.org/drawingml/2006/main" noChangeAspect="1"/>
             </wp:cNvGraphicFramePr>
@@ -207,7 +366,7 @@
                   <pic:spPr>
                     <a:xfrm>
                       <a:off x="0" y="0"/>
-                      <a:ext cx="5173124" cy="3043633"/>
+                      <a:ext cx="5614756" cy="2356278"/>
                     </a:xfrm>
                     <a:prstGeom prst="rect">
                       <a:avLst/>
@@ -222,17 +381,78 @@
     </w:p>
     <w:p>
       <w:pPr>
+        <w:pStyle w:val="Heading3"/>
+      </w:pPr>
+      <w:r>
+        <w:t>1.</w:t>
+      </w:r>
+      <w:r>
+        <w:t>1.</w:t>
+      </w:r>
+      <w:r>
+        <w:t>2</w:t>
+      </w:r>
+      <w:r>
+        <w:t>.</w:t>
+      </w:r>
+      <w:r>
+        <w:t>4</w:t>
+      </w:r>
+      <w:r>
+        <w:t xml:space="preserve"> </w:t>
+      </w:r>
+      <w:r>
+        <w:t>Multi Cloud</w:t>
+      </w:r>
+    </w:p>
+    <w:p>
+      <w:r>
+        <w:t xml:space="preserve">Multi Cloud is when you have services with more than one cloud provider. It may be due to your organization migrating from one provider to another, or because you need to use features from both providers. </w:t>
+      </w:r>
+    </w:p>
+    <w:p>
+      <w:r>
+        <w:t xml:space="preserve">In any case, </w:t>
+      </w:r>
+      <w:r>
         <w:rPr>
           <w:b/>
         </w:rPr>
-      </w:pPr>
-    </w:p>
-    <w:p>
-      <w:r>
-        <w:t>Is important to clarify that sometimes the responsibility depends on the situation. For example, if you user a cloud SQL database, the cloud provider is responsible for maintaining the database. However, if you deployed a virtual machine and installed an SQL database on it, you’d be responsible for database patches and updates.</w:t>
-      </w:r>
-    </w:p>
-    <w:p>
+        <w:t xml:space="preserve">Azure Arc </w:t>
+      </w:r>
+      <w:r>
+        <w:t>can help you manage your cloud environment, whether it’s a public Azure cloud, a private cloud in your datacenter, a hybrid configuration or a multi-cloud environment.</w:t>
+      </w:r>
+    </w:p>
+    <w:p>
+      <w:r>
+        <w:t xml:space="preserve">There is also a specialized </w:t>
+      </w:r>
+      <w:r>
+        <w:rPr>
+          <w:b/>
+        </w:rPr>
+        <w:t xml:space="preserve">Azure VMware Solution </w:t>
+      </w:r>
+      <w:r>
+        <w:t xml:space="preserve">for running VMware workloads with seamless integration and scalability. This is useful when you have previously </w:t>
+      </w:r>
+      <w:proofErr w:type="spellStart"/>
+      <w:r>
+        <w:t>stablished</w:t>
+      </w:r>
+      <w:proofErr w:type="spellEnd"/>
+      <w:r>
+        <w:t xml:space="preserve"> a VMware private cloud environment but want to migrate to a </w:t>
+      </w:r>
+      <w:proofErr w:type="spellStart"/>
+      <w:r>
+        <w:t>publich</w:t>
+      </w:r>
+      <w:proofErr w:type="spellEnd"/>
+      <w:r>
+        <w:t xml:space="preserve"> or hybrid cloud.</w:t>
+      </w:r>
       <w:r>
         <w:br w:type="page"/>
       </w:r>
@@ -246,26 +466,140 @@
         <w:t>1.</w:t>
       </w:r>
       <w:r>
+        <w:t>1.</w:t>
+      </w:r>
+      <w:r>
+        <w:t>3.</w:t>
+      </w:r>
+      <w:r>
+        <w:t xml:space="preserve"> </w:t>
+      </w:r>
+      <w:r>
+        <w:t>Consumption base model</w:t>
+      </w:r>
+    </w:p>
+    <w:p>
+      <w:r>
+        <w:t>Cloud computing operates on a consumption-based model using operation expenditure (</w:t>
+      </w:r>
+      <w:proofErr w:type="spellStart"/>
+      <w:r>
+        <w:t>OpEx</w:t>
+      </w:r>
+      <w:proofErr w:type="spellEnd"/>
+      <w:r>
+        <w:t>). On the contrary, a traditional datacenter uses capital expenditure (</w:t>
+      </w:r>
+      <w:proofErr w:type="spellStart"/>
+      <w:r>
+        <w:t>CapEx</w:t>
+      </w:r>
+      <w:proofErr w:type="spellEnd"/>
+      <w:r>
+        <w:t>) because you need to estimate your current and future capacity and pay for it upfront.</w:t>
+      </w:r>
+    </w:p>
+    <w:p>
+      <w:r>
+        <w:t>The advantages of cloud services are:</w:t>
+      </w:r>
+    </w:p>
+    <w:p>
+      <w:pPr>
+        <w:pStyle w:val="ListParagraph"/>
+        <w:numPr>
+          <w:ilvl w:val="0"/>
+          <w:numId w:val="7"/>
+        </w:numPr>
+      </w:pPr>
+      <w:r>
+        <w:t>No upfront cost</w:t>
+      </w:r>
+      <w:r>
+        <w:t>.</w:t>
+      </w:r>
+    </w:p>
+    <w:p>
+      <w:pPr>
+        <w:pStyle w:val="ListParagraph"/>
+        <w:numPr>
+          <w:ilvl w:val="0"/>
+          <w:numId w:val="7"/>
+        </w:numPr>
+      </w:pPr>
+      <w:r>
+        <w:t>No need to purchase or manage infrastructure</w:t>
+      </w:r>
+      <w:r>
+        <w:t>.</w:t>
+      </w:r>
+    </w:p>
+    <w:p>
+      <w:pPr>
+        <w:pStyle w:val="ListParagraph"/>
+        <w:numPr>
+          <w:ilvl w:val="0"/>
+          <w:numId w:val="7"/>
+        </w:numPr>
+      </w:pPr>
+      <w:r>
+        <w:t>You can add or remove resources whenever</w:t>
+      </w:r>
+      <w:r>
+        <w:t xml:space="preserve"> you need to and adjust payment (easy to scale).</w:t>
+      </w:r>
+    </w:p>
+    <w:p>
+      <w:r>
+        <w:t xml:space="preserve">Cloud computing is a way to rent computer power and storage from someone else’s datacenter. You can treat cloud resources like you would resources in your own datacenter. However, unlike your own datacenter, when you’re done using cloud resources, your give </w:t>
+      </w:r>
+      <w:proofErr w:type="gramStart"/>
+      <w:r>
+        <w:t>them</w:t>
+      </w:r>
+      <w:proofErr w:type="gramEnd"/>
+      <w:r>
+        <w:t xml:space="preserve"> back.</w:t>
+      </w:r>
+    </w:p>
+    <w:p>
+      <w:pPr>
+        <w:pStyle w:val="Heading1"/>
+      </w:pPr>
+      <w:r>
+        <w:br w:type="page"/>
+      </w:r>
+      <w:r>
+        <w:lastRenderedPageBreak/>
+        <w:t>1.</w:t>
+      </w:r>
+      <w:r>
+        <w:rPr>
+          <w:bCs w:val="0"/>
+        </w:rPr>
         <w:t>2</w:t>
       </w:r>
       <w:r>
+        <w:rPr>
+          <w:bCs w:val="0"/>
+        </w:rPr>
         <w:t>.</w:t>
       </w:r>
       <w:r>
         <w:t xml:space="preserve"> </w:t>
       </w:r>
       <w:r>
-        <w:t>Cloud Models</w:t>
-      </w:r>
-    </w:p>
-    <w:p>
-      <w:r>
-        <w:t>The cloud model defines the deployment type of cloud resources.</w:t>
-      </w:r>
-    </w:p>
-    <w:p>
-      <w:pPr>
-        <w:pStyle w:val="Heading3"/>
+        <w:t>Advantages of Cloud</w:t>
+      </w:r>
+    </w:p>
+    <w:p>
+      <w:r>
+        <w:t>Cloud computing allows you to have your services in the Cloud data center instead of in a physical location</w:t>
+      </w:r>
+    </w:p>
+    <w:p>
+      <w:pPr>
+        <w:pStyle w:val="Heading2"/>
       </w:pPr>
       <w:r>
         <w:t>1.</w:t>
@@ -277,39 +611,72 @@
         <w:t>.</w:t>
       </w:r>
       <w:r>
-        <w:t>1</w:t>
+        <w:t>1.</w:t>
       </w:r>
       <w:r>
         <w:t xml:space="preserve"> </w:t>
       </w:r>
       <w:r>
-        <w:t>Private Cloud</w:t>
-      </w:r>
-    </w:p>
-    <w:p>
-      <w:r>
-        <w:t xml:space="preserve">Is the natural evolution from the corporate </w:t>
-      </w:r>
-      <w:proofErr w:type="gramStart"/>
-      <w:r>
-        <w:t>datacenter.</w:t>
-      </w:r>
-      <w:proofErr w:type="gramEnd"/>
-      <w:r>
-        <w:t xml:space="preserve"> Is a cloud that is built, controlled and maintained by a single </w:t>
-      </w:r>
-      <w:proofErr w:type="gramStart"/>
-      <w:r>
-        <w:t>entity.</w:t>
-      </w:r>
-      <w:proofErr w:type="gramEnd"/>
-      <w:r>
-        <w:t xml:space="preserve"> This allows greater control but higher cost since you need to pay for all the available resources even if you’re not using them at all times. You may host you own datacenter, a dedicated offsite datacenter or a third party may have a dedicated datacenter for your company.</w:t>
-      </w:r>
-    </w:p>
-    <w:p>
-      <w:pPr>
-        <w:pStyle w:val="Heading3"/>
+        <w:t>High Availability</w:t>
+      </w:r>
+    </w:p>
+    <w:p>
+      <w:r>
+        <w:t>One of the most important considerations when deploying an application to the cloud is availability. Azure provides different SLA (Service Level Agreements) which are ag</w:t>
+      </w:r>
+      <w:r>
+        <w:t>reement</w:t>
+      </w:r>
+      <w:r>
+        <w:t>s</w:t>
+      </w:r>
+      <w:r>
+        <w:t xml:space="preserve"> between provider and customer </w:t>
+      </w:r>
+      <w:r>
+        <w:t>for guaranteeing a stated level of service.</w:t>
+      </w:r>
+    </w:p>
+    <w:p>
+      <w:r>
+        <w:t>S</w:t>
+      </w:r>
+      <w:r>
+        <w:t>LA</w:t>
+      </w:r>
+      <w:r>
+        <w:t>s are related</w:t>
+      </w:r>
+      <w:r>
+        <w:t xml:space="preserve"> </w:t>
+      </w:r>
+      <w:r>
+        <w:t xml:space="preserve">to </w:t>
+      </w:r>
+      <w:r>
+        <w:t xml:space="preserve">service availability or uptime. The client may be credited if the SLA is not met. Common values for uptime in Azure are 99% (7.2 </w:t>
+      </w:r>
+      <w:proofErr w:type="spellStart"/>
+      <w:r>
+        <w:t>hrs</w:t>
+      </w:r>
+      <w:proofErr w:type="spellEnd"/>
+      <w:r>
+        <w:t xml:space="preserve"> per month), 99.9% (43 min per month), 99.95%</w:t>
+      </w:r>
+      <w:r>
+        <w:t xml:space="preserve"> (22 min per month)</w:t>
+      </w:r>
+      <w:r>
+        <w:t xml:space="preserve"> and 99.99%</w:t>
+      </w:r>
+      <w:r>
+        <w:t xml:space="preserve"> (4.32 min per month).</w:t>
+      </w:r>
+    </w:p>
+    <w:p>
+      <w:pPr>
+        <w:pStyle w:val="Heading2"/>
       </w:pPr>
       <w:r>
         <w:t>1.</w:t>
@@ -324,20 +691,31 @@
         <w:t>2</w:t>
       </w:r>
       <w:r>
+        <w:t>.</w:t>
+      </w:r>
+      <w:r>
         <w:t xml:space="preserve"> </w:t>
       </w:r>
       <w:r>
-        <w:t>Public Cloud</w:t>
-      </w:r>
-    </w:p>
-    <w:p>
-      <w:r>
-        <w:t>A public cloud is built, controlled and maintained by a third-party cloud provider. Anyone that wants to purchase cloud services can access and user resources.</w:t>
-      </w:r>
-    </w:p>
-    <w:p>
-      <w:pPr>
-        <w:pStyle w:val="Heading3"/>
+        <w:t>Scalability</w:t>
+      </w:r>
+    </w:p>
+    <w:p>
+      <w:r>
+        <w:t>Scalability refers to the ability to adjust resources to meet demand and is another important advantage of cloud services.</w:t>
+      </w:r>
+      <w:r>
+        <w:t xml:space="preserve"> Scalability allows the client to response to a system overload and to avoid overpaying for additional services.</w:t>
+      </w:r>
+    </w:p>
+    <w:p>
+      <w:r>
+        <w:t>Scaling usually has two varieties: vertical and horizontal. Vertical scaling focuses on increasing or decreasing the capabilities of resources. Horizontal scaling adds or subtracts the number of resources.</w:t>
+      </w:r>
+    </w:p>
+    <w:p>
+      <w:pPr>
+        <w:pStyle w:val="Heading2"/>
       </w:pPr>
       <w:r>
         <w:t>1.</w:t>
@@ -349,23 +727,406 @@
         <w:t>.</w:t>
       </w:r>
       <w:r>
+        <w:t>3.</w:t>
+      </w:r>
+      <w:r>
+        <w:t xml:space="preserve"> </w:t>
+      </w:r>
+      <w:r>
+        <w:t>Reliability</w:t>
+      </w:r>
+    </w:p>
+    <w:p>
+      <w:r>
+        <w:t>Reliability is the ability of a system to recover from errors and continue to function. The cloud, due to its decentralized design, naturally supports reliable and resilient infrastructure because you can deploy resources in different regions around the world. In some cases, the cloud environment can automatically switch to another region.</w:t>
+      </w:r>
+    </w:p>
+    <w:p>
+      <w:pPr>
+        <w:pStyle w:val="Heading2"/>
+      </w:pPr>
+      <w:r>
+        <w:t>1.</w:t>
+      </w:r>
+      <w:r>
+        <w:t xml:space="preserve">2.4. </w:t>
+      </w:r>
+      <w:r>
+        <w:t>Prediction</w:t>
+      </w:r>
+    </w:p>
+    <w:p>
+      <w:r>
+        <w:t>Predictability in the cloud lets you move forward with confidence. Predictability can be focused on performance or costs.</w:t>
+      </w:r>
+    </w:p>
+    <w:p>
+      <w:r>
+        <w:rPr>
+          <w:b/>
+        </w:rPr>
+        <w:t xml:space="preserve">Performance predictability </w:t>
+      </w:r>
+      <w:r>
+        <w:t xml:space="preserve">focuses on predicting the resources required to deliver a positive experience for customers. If you suddenly need more resources, </w:t>
+      </w:r>
+      <w:proofErr w:type="spellStart"/>
+      <w:r>
+        <w:rPr>
+          <w:b/>
+        </w:rPr>
+        <w:t>autoscaling</w:t>
+      </w:r>
+      <w:proofErr w:type="spellEnd"/>
+      <w:r>
+        <w:t xml:space="preserve"> can deploy additional resources to meet demand, then scale back when it decreases. Or, if traffic is mostly concentrated in one area, </w:t>
+      </w:r>
+      <w:r>
+        <w:rPr>
+          <w:b/>
+        </w:rPr>
+        <w:t>load balancing</w:t>
+      </w:r>
+      <w:r>
+        <w:t xml:space="preserve"> will help redirect some of the overhead to areas with less stress.</w:t>
+      </w:r>
+    </w:p>
+    <w:p>
+      <w:r>
+        <w:rPr>
+          <w:b/>
+        </w:rPr>
+        <w:t>Cost forecasting</w:t>
+      </w:r>
+      <w:r>
+        <w:t xml:space="preserve"> focuses on forecasting the cost of cloud spending. With the cloud, you can track resource usage in real time, monitor resources to ensure you're using them most efficiently, and apply data analytics to find patterns and trends to help better plan resource deployments. By operating in the cloud and using cloud insights and analytics, you can predict future costs and adjust resources as needed. You can even use tools like total cost of ownership (TCO) or pricing calculators to get an estimate of your potential cloud spend.</w:t>
+      </w:r>
+    </w:p>
+    <w:p>
+      <w:pPr>
+        <w:pStyle w:val="Heading2"/>
+      </w:pPr>
+      <w:r>
+        <w:br w:type="page"/>
+      </w:r>
+      <w:r>
+        <w:lastRenderedPageBreak/>
+        <w:t>1.</w:t>
+      </w:r>
+      <w:r>
+        <w:t>2.</w:t>
+      </w:r>
+      <w:r>
+        <w:t>5</w:t>
+      </w:r>
+      <w:r>
+        <w:t>.</w:t>
+      </w:r>
+      <w:r>
+        <w:t xml:space="preserve"> Security and Governance</w:t>
+      </w:r>
+    </w:p>
+    <w:p>
+      <w:r>
+        <w:t xml:space="preserve">Cloud provides several useful </w:t>
+      </w:r>
+      <w:r>
+        <w:rPr>
+          <w:b/>
+        </w:rPr>
+        <w:t>governance</w:t>
+      </w:r>
+      <w:r>
+        <w:t xml:space="preserve"> features. You can set a </w:t>
+      </w:r>
+      <w:r>
+        <w:rPr>
+          <w:b/>
+        </w:rPr>
+        <w:t>template</w:t>
+      </w:r>
+      <w:r>
+        <w:t xml:space="preserve"> to help ensure the deployed resources meet corporate standards and requirements. Plus, you can </w:t>
+      </w:r>
+      <w:r>
+        <w:rPr>
+          <w:b/>
+        </w:rPr>
+        <w:t>update</w:t>
+      </w:r>
+      <w:r>
+        <w:t xml:space="preserve"> all your deployed resources to new standards. Cloud-based </w:t>
+      </w:r>
+      <w:r>
+        <w:rPr>
+          <w:b/>
+        </w:rPr>
+        <w:t>auditing</w:t>
+      </w:r>
+      <w:r>
+        <w:rPr>
+          <w:b/>
+        </w:rPr>
+        <w:t xml:space="preserve"> </w:t>
+      </w:r>
+      <w:r>
+        <w:t>helps flags any resource that’s out of compliance and provides mitigation strategies. This process can also be automated.</w:t>
+      </w:r>
+    </w:p>
+    <w:p>
+      <w:r>
+        <w:t xml:space="preserve">On the </w:t>
+      </w:r>
+      <w:r>
+        <w:rPr>
+          <w:b/>
+        </w:rPr>
+        <w:t>security</w:t>
+      </w:r>
+      <w:r>
+        <w:t xml:space="preserve"> side, </w:t>
+      </w:r>
+      <w:r>
+        <w:rPr>
+          <w:b/>
+        </w:rPr>
+        <w:t>infrastructure as a service</w:t>
+      </w:r>
+      <w:r>
+        <w:t xml:space="preserve"> provides the </w:t>
+      </w:r>
+      <w:r>
+        <w:t>maximum security</w:t>
+      </w:r>
+      <w:r>
+        <w:t xml:space="preserve"> since you’re able to handle physical resources, operative system and installed software, including patches and maintenance. </w:t>
+      </w:r>
+      <w:r>
+        <w:rPr>
+          <w:b/>
+        </w:rPr>
+        <w:t xml:space="preserve">Platform as a service </w:t>
+      </w:r>
+      <w:r>
+        <w:t>and</w:t>
+      </w:r>
+      <w:r>
+        <w:rPr>
+          <w:b/>
+        </w:rPr>
+        <w:t xml:space="preserve"> software as a service</w:t>
+      </w:r>
+      <w:r>
+        <w:t xml:space="preserve"> both take care of patches and maintenance automatically. Also, cloud is prepared to deal with attacks such as </w:t>
+      </w:r>
+      <w:proofErr w:type="spellStart"/>
+      <w:r>
+        <w:t>DDoS</w:t>
+      </w:r>
+      <w:proofErr w:type="spellEnd"/>
+      <w:r>
+        <w:t xml:space="preserve"> (distributed denial of service).</w:t>
+      </w:r>
+    </w:p>
+    <w:p>
+      <w:pPr>
+        <w:pStyle w:val="Heading2"/>
+      </w:pPr>
+      <w:r>
+        <w:t>1.</w:t>
+      </w:r>
+      <w:r>
+        <w:t>2.</w:t>
+      </w:r>
+      <w:r>
+        <w:t>6</w:t>
+      </w:r>
+      <w:r>
+        <w:t xml:space="preserve">. </w:t>
+      </w:r>
+      <w:r>
+        <w:t>Manageability</w:t>
+      </w:r>
+    </w:p>
+    <w:p>
+      <w:r>
+        <w:t xml:space="preserve">Management comes in two forms. </w:t>
+      </w:r>
+      <w:r>
+        <w:rPr>
+          <w:b/>
+        </w:rPr>
+        <w:t>Management</w:t>
+      </w:r>
+      <w:r>
+        <w:rPr>
+          <w:b/>
+        </w:rPr>
+        <w:t xml:space="preserve"> of the cloud</w:t>
+      </w:r>
+      <w:r>
+        <w:rPr>
+          <w:b/>
+        </w:rPr>
+        <w:t xml:space="preserve"> </w:t>
+      </w:r>
+      <w:r>
+        <w:t xml:space="preserve">is about controlling cloud resources such as: automatic </w:t>
+      </w:r>
+      <w:r>
+        <w:rPr>
+          <w:b/>
+        </w:rPr>
+        <w:t>scale</w:t>
+      </w:r>
+      <w:r>
+        <w:t xml:space="preserve">, </w:t>
+      </w:r>
+      <w:r>
+        <w:rPr>
+          <w:b/>
+        </w:rPr>
+        <w:t>templates</w:t>
+      </w:r>
+      <w:r>
+        <w:t xml:space="preserve">, </w:t>
+      </w:r>
+      <w:r>
+        <w:rPr>
+          <w:b/>
+        </w:rPr>
+        <w:t>monitoring</w:t>
+      </w:r>
+      <w:r>
+        <w:t xml:space="preserve"> and </w:t>
+      </w:r>
+      <w:r>
+        <w:rPr>
+          <w:b/>
+        </w:rPr>
+        <w:t>alerts</w:t>
+      </w:r>
+      <w:r>
+        <w:t xml:space="preserve"> based on configured metrics.</w:t>
+      </w:r>
+    </w:p>
+    <w:p>
+      <w:pPr>
+        <w:rPr>
+          <w:b/>
+        </w:rPr>
+      </w:pPr>
+      <w:r>
+        <w:rPr>
+          <w:b/>
+        </w:rPr>
+        <w:t>Management in the cloud</w:t>
+      </w:r>
+      <w:r>
+        <w:t xml:space="preserve"> refers to the way you can manage resources: through a </w:t>
+      </w:r>
+      <w:r>
+        <w:rPr>
+          <w:b/>
+        </w:rPr>
+        <w:t>web portal</w:t>
+      </w:r>
+      <w:r>
+        <w:t xml:space="preserve">, using a </w:t>
+      </w:r>
+      <w:r>
+        <w:rPr>
+          <w:b/>
+        </w:rPr>
+        <w:t>CLI</w:t>
+      </w:r>
+      <w:r>
+        <w:t xml:space="preserve">, using </w:t>
+      </w:r>
+      <w:r>
+        <w:rPr>
+          <w:b/>
+        </w:rPr>
+        <w:t>APIs</w:t>
+      </w:r>
+      <w:r>
+        <w:t xml:space="preserve"> or using </w:t>
+      </w:r>
+      <w:r>
+        <w:rPr>
+          <w:b/>
+        </w:rPr>
+        <w:t>PowerShell</w:t>
+      </w:r>
+      <w:r>
+        <w:t>.</w:t>
+      </w:r>
+      <w:r>
+        <w:rPr>
+          <w:b/>
+        </w:rPr>
+        <w:t xml:space="preserve"> </w:t>
+      </w:r>
+    </w:p>
+    <w:p>
+      <w:pPr>
+        <w:rPr>
+          <w:b/>
+        </w:rPr>
+      </w:pPr>
+    </w:p>
+    <w:p>
+      <w:pPr>
+        <w:rPr>
+          <w:b/>
+        </w:rPr>
+      </w:pPr>
+      <w:r>
+        <w:rPr>
+          <w:b/>
+        </w:rPr>
+        <w:br w:type="page"/>
+      </w:r>
+    </w:p>
+    <w:p>
+      <w:pPr>
+        <w:pStyle w:val="Heading1"/>
+      </w:pPr>
+      <w:r>
+        <w:rPr>
+          <w:bCs w:val="0"/>
+        </w:rPr>
+        <w:lastRenderedPageBreak/>
+        <w:t>1.</w:t>
+      </w:r>
+      <w:r>
+        <w:rPr>
+          <w:bCs w:val="0"/>
+        </w:rPr>
         <w:t>3</w:t>
       </w:r>
       <w:r>
+        <w:rPr>
+          <w:bCs w:val="0"/>
+        </w:rPr>
+        <w:t>.</w:t>
+      </w:r>
+      <w:r>
         <w:t xml:space="preserve"> </w:t>
       </w:r>
-      <w:proofErr w:type="spellStart"/>
-      <w:r>
-        <w:t>Hybric</w:t>
-      </w:r>
-      <w:proofErr w:type="spellEnd"/>
-      <w:r>
-        <w:t xml:space="preserve"> Cloud</w:t>
-      </w:r>
-    </w:p>
-    <w:p>
-      <w:r>
-        <w:t xml:space="preserve">Hybrid cloud is a computing environment where both public and private clouds get interconnected. You may need private cloud only for certain highly sensible services and may be comfortable having the rest in a public cloud. Thus, hybrid cloud allows balancing security and affordability. </w:t>
+      <w:r>
+        <w:t>Cloud Services</w:t>
+      </w:r>
+    </w:p>
+    <w:p>
+      <w:r>
+        <w:t>Cloud services are IaaS, PaaS and SaaS. Each of them have particular advantages.</w:t>
+      </w:r>
+      <w:r>
+        <w:t xml:space="preserve"> Responsibility of cloud services is</w:t>
+      </w:r>
+      <w:r>
+        <w:t xml:space="preserve"> always shared.</w:t>
       </w:r>
     </w:p>
     <w:p>
@@ -377,10 +1138,10 @@
           <w:noProof/>
         </w:rPr>
         <w:drawing>
-          <wp:inline distT="0" distB="0" distL="0" distR="0" wp14:anchorId="02B5CCB5" wp14:editId="137ADF46">
-            <wp:extent cx="5609230" cy="2353959"/>
-            <wp:effectExtent l="0" t="0" r="0" b="8255"/>
-            <wp:docPr id="1" name="Picture 1"/>
+          <wp:inline distT="0" distB="0" distL="0" distR="0" wp14:anchorId="63C125B8" wp14:editId="34DFF36B">
+            <wp:extent cx="5018227" cy="2948209"/>
+            <wp:effectExtent l="0" t="0" r="0" b="5080"/>
+            <wp:docPr id="2" name="Picture 2"/>
             <wp:cNvGraphicFramePr>
               <a:graphicFrameLocks xmlns:a="http://schemas.openxmlformats.org/drawingml/2006/main" noChangeAspect="1"/>
             </wp:cNvGraphicFramePr>
@@ -400,7 +1161,7 @@
                   <pic:spPr>
                     <a:xfrm>
                       <a:off x="0" y="0"/>
-                      <a:ext cx="5614756" cy="2356278"/>
+                      <a:ext cx="5034645" cy="2957855"/>
                     </a:xfrm>
                     <a:prstGeom prst="rect">
                       <a:avLst/>
@@ -415,121 +1176,35 @@
     </w:p>
     <w:p>
       <w:pPr>
-        <w:pStyle w:val="Heading3"/>
+        <w:pStyle w:val="Heading2"/>
       </w:pPr>
       <w:r>
         <w:t>1.</w:t>
       </w:r>
       <w:r>
-        <w:t>2</w:t>
+        <w:t>3</w:t>
       </w:r>
       <w:r>
         <w:t>.</w:t>
       </w:r>
       <w:r>
-        <w:t>4</w:t>
-      </w:r>
-      <w:r>
-        <w:t xml:space="preserve"> </w:t>
-      </w:r>
-      <w:r>
-        <w:t>Multi Cloud</w:t>
-      </w:r>
-    </w:p>
-    <w:p>
-      <w:r>
-        <w:t xml:space="preserve">Multi Cloud is when you have services with more than one cloud provider. It may be due to your organization migrating from one provider to another, or because you need to use features from both providers. </w:t>
-      </w:r>
-    </w:p>
-    <w:p>
-      <w:r>
-        <w:t xml:space="preserve">In any case, </w:t>
-      </w:r>
-      <w:r>
-        <w:rPr>
-          <w:b/>
-        </w:rPr>
-        <w:t xml:space="preserve">Azure Arc </w:t>
-      </w:r>
-      <w:r>
-        <w:t>can help you manage your cloud environment, whether it’s a public Azure cloud, a private cloud in your datacenter, a hybrid configuration or a multi-cloud environment.</w:t>
-      </w:r>
-    </w:p>
-    <w:p>
-      <w:r>
-        <w:t xml:space="preserve">There is also a specialized </w:t>
-      </w:r>
-      <w:r>
-        <w:rPr>
-          <w:b/>
-        </w:rPr>
-        <w:t xml:space="preserve">Azure VMware Solution </w:t>
-      </w:r>
-      <w:r>
-        <w:t xml:space="preserve">for running VMware workloads with seamless integration and scalability. This is useful when you have previously </w:t>
-      </w:r>
-      <w:proofErr w:type="spellStart"/>
-      <w:r>
-        <w:t>stablished</w:t>
-      </w:r>
-      <w:proofErr w:type="spellEnd"/>
-      <w:r>
-        <w:t xml:space="preserve"> a VMware private cloud environment but want to migrate to a </w:t>
-      </w:r>
-      <w:proofErr w:type="spellStart"/>
-      <w:r>
-        <w:t>publich</w:t>
-      </w:r>
-      <w:proofErr w:type="spellEnd"/>
-      <w:r>
-        <w:t xml:space="preserve"> or hybrid cloud.</w:t>
-      </w:r>
-      <w:r>
-        <w:br w:type="page"/>
-      </w:r>
-    </w:p>
-    <w:p>
-      <w:pPr>
-        <w:pStyle w:val="Heading2"/>
-      </w:pPr>
-      <w:r>
-        <w:lastRenderedPageBreak/>
-        <w:t>1.</w:t>
-      </w:r>
-      <w:r>
-        <w:t>3.</w:t>
-      </w:r>
-      <w:r>
-        <w:t xml:space="preserve"> </w:t>
-      </w:r>
-      <w:r>
-        <w:t>Consumption base model</w:t>
-      </w:r>
-    </w:p>
-    <w:p>
-      <w:r>
-        <w:t>Cloud computing operates on a consumption-based model using operation expenditure (</w:t>
-      </w:r>
-      <w:proofErr w:type="spellStart"/>
-      <w:r>
-        <w:t>OpEx</w:t>
-      </w:r>
-      <w:proofErr w:type="spellEnd"/>
-      <w:r>
-        <w:t>). On the contrary, a traditional datacenter uses capital expenditure (</w:t>
-      </w:r>
-      <w:proofErr w:type="spellStart"/>
-      <w:r>
-        <w:t>CapEx</w:t>
-      </w:r>
-      <w:proofErr w:type="spellEnd"/>
-      <w:r>
-        <w:t>) because you need to estimate your current and future capacity and pay for it upfront.</w:t>
-      </w:r>
-    </w:p>
-    <w:p>
-      <w:r>
-        <w:t>The advantages of cloud services are:</w:t>
+        <w:t>1</w:t>
+      </w:r>
+      <w:r>
+        <w:t xml:space="preserve">. </w:t>
+      </w:r>
+      <w:r>
+        <w:t>IaaS</w:t>
+      </w:r>
+    </w:p>
+    <w:p>
+      <w:r>
+        <w:t>Infrastructure as a Service places most of the responsibility on the client. The provider is responsible for maintaining the physical infrastructure and its access to the internet. The client is responsible for the installation, configuration, patching, updates and security.</w:t>
+      </w:r>
+    </w:p>
+    <w:p>
+      <w:r>
+        <w:t>Common scenarios are:</w:t>
       </w:r>
     </w:p>
     <w:p>
@@ -537,14 +1212,27 @@
         <w:pStyle w:val="ListParagraph"/>
         <w:numPr>
           <w:ilvl w:val="0"/>
-          <w:numId w:val="7"/>
+          <w:numId w:val="10"/>
         </w:numPr>
       </w:pPr>
       <w:r>
-        <w:t>No upfront cost</w:t>
-      </w:r>
-      <w:r>
-        <w:t>.</w:t>
+        <w:t>Lift-and-shift migration: You’re standing up cloud resources similar to your on-</w:t>
+      </w:r>
+      <w:proofErr w:type="spellStart"/>
+      <w:r>
+        <w:t>prem</w:t>
+      </w:r>
+      <w:proofErr w:type="spellEnd"/>
+      <w:r>
+        <w:t xml:space="preserve"> datacenter, and then simply moving the things running on-</w:t>
+      </w:r>
+      <w:proofErr w:type="spellStart"/>
+      <w:r>
+        <w:t>prem</w:t>
+      </w:r>
+      <w:proofErr w:type="spellEnd"/>
+      <w:r>
+        <w:t xml:space="preserve"> to running on the IaaS infrastructure.</w:t>
       </w:r>
     </w:p>
     <w:p>
@@ -552,14 +1240,45 @@
         <w:pStyle w:val="ListParagraph"/>
         <w:numPr>
           <w:ilvl w:val="0"/>
-          <w:numId w:val="7"/>
+          <w:numId w:val="10"/>
         </w:numPr>
       </w:pPr>
       <w:r>
-        <w:t>No need to purchase or manage infrastructure</w:t>
-      </w:r>
-      <w:r>
-        <w:t>.</w:t>
+        <w:t>Testing and development: You have established configurations for development and test environments that you need to rapidly replicate. You can stand up or shut down</w:t>
+      </w:r>
+      <w:r>
+        <w:t xml:space="preserve"> the different environments rapidly with an IaaS structure, while maintaining complete control.</w:t>
+      </w:r>
+    </w:p>
+    <w:p>
+      <w:pPr>
+        <w:pStyle w:val="Heading2"/>
+      </w:pPr>
+      <w:r>
+        <w:t>1.</w:t>
+      </w:r>
+      <w:r>
+        <w:t>3.</w:t>
+      </w:r>
+      <w:r>
+        <w:t>2</w:t>
+      </w:r>
+      <w:r>
+        <w:t xml:space="preserve">. </w:t>
+      </w:r>
+      <w:r>
+        <w:t>PaaS</w:t>
+      </w:r>
+    </w:p>
+    <w:p>
+      <w:r>
+        <w:t>In Platform as a Service the cloud provider maintains the physical infrastructure, physical security and connection to the internet, as well as the operating systems, middleware, development tools and business intelligence services that make up a cloud solution. In a PaaS scenario, you don’t have to worry about the licensing or patching for operating systems and databases.</w:t>
+      </w:r>
+      <w:r>
+        <w:t xml:space="preserve"> </w:t>
+      </w:r>
+      <w:r>
+        <w:t>Common scenarios are:</w:t>
       </w:r>
     </w:p>
     <w:p>
@@ -567,59 +1286,24 @@
         <w:pStyle w:val="ListParagraph"/>
         <w:numPr>
           <w:ilvl w:val="0"/>
-          <w:numId w:val="7"/>
+          <w:numId w:val="10"/>
         </w:numPr>
       </w:pPr>
       <w:r>
-        <w:t>You can add or remove resources whenever</w:t>
-      </w:r>
-      <w:r>
-        <w:t xml:space="preserve"> you need to and adjust payment (easy to scale).</w:t>
-      </w:r>
-    </w:p>
-    <w:p>
-      <w:r>
-        <w:t xml:space="preserve">Cloud computing is a way to rent computer power and storage from someone else’s datacenter. You can treat cloud resources like you would resources in your own datacenter. However, unlike your own datacenter, when you’re done using cloud resources, your give </w:t>
-      </w:r>
-      <w:proofErr w:type="gramStart"/>
-      <w:r>
-        <w:t>them</w:t>
-      </w:r>
-      <w:proofErr w:type="gramEnd"/>
-      <w:r>
-        <w:t xml:space="preserve"> back.</w:t>
-      </w:r>
-    </w:p>
-    <w:p>
-      <w:pPr>
-        <w:pStyle w:val="Heading1"/>
-      </w:pPr>
-      <w:r>
-        <w:br w:type="page"/>
-      </w:r>
-      <w:r>
-        <w:rPr>
-          <w:bCs w:val="0"/>
-        </w:rPr>
+        <w:t>Development framework: PaaS provides a framework that developers can build upon to develop or customize cloud-based applications. Cloud features like scalability, high-availability and multi-tenant capability are included, reducing the amount of coding that developer must do.</w:t>
+      </w:r>
+    </w:p>
+    <w:p>
+      <w:pPr>
+        <w:pStyle w:val="ListParagraph"/>
+        <w:numPr>
+          <w:ilvl w:val="0"/>
+          <w:numId w:val="10"/>
+        </w:numPr>
+      </w:pPr>
+      <w:r>
         <w:lastRenderedPageBreak/>
-        <w:t>2</w:t>
-      </w:r>
-      <w:r>
-        <w:rPr>
-          <w:bCs w:val="0"/>
-        </w:rPr>
-        <w:t>.</w:t>
-      </w:r>
-      <w:r>
-        <w:t xml:space="preserve"> </w:t>
-      </w:r>
-      <w:r>
-        <w:t>Advantages of Cloud</w:t>
-      </w:r>
-    </w:p>
-    <w:p>
-      <w:r>
-        <w:t>Cloud computing allows you to have your services in the Cloud data center instead of in a physical location</w:t>
+        <w:t>Analytics or business intelligence: Tools provided as a service allow organizations to analyze and mine their data, finding insights and patterns and predicting outcomes to improve forecasting, product design decisions, investments returns, and other business decisions.</w:t>
       </w:r>
     </w:p>
     <w:p>
@@ -627,509 +1311,67 @@
         <w:pStyle w:val="Heading2"/>
       </w:pPr>
       <w:r>
-        <w:t>2</w:t>
-      </w:r>
-      <w:r>
-        <w:t>.</w:t>
-      </w:r>
-      <w:r>
         <w:t>1.</w:t>
-      </w:r>
-      <w:r>
-        <w:t xml:space="preserve"> </w:t>
-      </w:r>
-      <w:r>
-        <w:t>High Availability</w:t>
-      </w:r>
-    </w:p>
-    <w:p>
-      <w:r>
-        <w:t>One of the most important considerations when deploying an application to the cloud is availability. Azure provides different SLA (Service Level Agreements) which are ag</w:t>
-      </w:r>
-      <w:r>
-        <w:t>reement</w:t>
-      </w:r>
-      <w:r>
-        <w:t>s</w:t>
-      </w:r>
-      <w:r>
-        <w:t xml:space="preserve"> between provider and customer </w:t>
-      </w:r>
-      <w:r>
-        <w:t>for guaranteeing a stated level of service.</w:t>
-      </w:r>
-    </w:p>
-    <w:p>
-      <w:r>
-        <w:t>S</w:t>
-      </w:r>
-      <w:r>
-        <w:t>LA</w:t>
-      </w:r>
-      <w:r>
-        <w:t>s are related</w:t>
-      </w:r>
-      <w:r>
-        <w:t xml:space="preserve"> </w:t>
-      </w:r>
-      <w:r>
-        <w:t xml:space="preserve">to </w:t>
-      </w:r>
-      <w:r>
-        <w:t xml:space="preserve">service availability or uptime. The client may be credited if the SLA is not met. Common values for uptime in Azure are 99% (7.2 </w:t>
-      </w:r>
-      <w:proofErr w:type="spellStart"/>
-      <w:r>
-        <w:t>hrs</w:t>
-      </w:r>
-      <w:proofErr w:type="spellEnd"/>
-      <w:r>
-        <w:t xml:space="preserve"> per month), 99.9% (43 min per month), 99.95%</w:t>
-      </w:r>
-      <w:r>
-        <w:t xml:space="preserve"> (22 min per month)</w:t>
-      </w:r>
-      <w:r>
-        <w:t xml:space="preserve"> and 99.99%</w:t>
-      </w:r>
-      <w:r>
-        <w:t xml:space="preserve"> (4.32 min per month).</w:t>
-      </w:r>
-    </w:p>
-    <w:p>
-      <w:pPr>
-        <w:pStyle w:val="Heading2"/>
-      </w:pPr>
-      <w:r>
-        <w:t>2</w:t>
-      </w:r>
-      <w:r>
-        <w:t>.</w:t>
-      </w:r>
-      <w:r>
-        <w:t>2</w:t>
-      </w:r>
-      <w:r>
-        <w:t>.</w:t>
-      </w:r>
-      <w:r>
-        <w:t xml:space="preserve"> </w:t>
-      </w:r>
-      <w:r>
-        <w:t>Scalability</w:t>
-      </w:r>
-    </w:p>
-    <w:p>
-      <w:r>
-        <w:t>Scalability refers to the ability to adjust resources to meet demand and is another important advantage of cloud services.</w:t>
-      </w:r>
-      <w:r>
-        <w:t xml:space="preserve"> Scalability allows the client to response to a system overload and to avoid overpaying for additional services.</w:t>
-      </w:r>
-    </w:p>
-    <w:p>
-      <w:r>
-        <w:t>Scaling usually has two varieties: vertical and horizontal. Vertical scaling focuses on increasing or decreasing the capabilities of resources. Horizontal scaling adds or subtracts the number of resources.</w:t>
-      </w:r>
-    </w:p>
-    <w:p>
-      <w:pPr>
-        <w:pStyle w:val="Heading2"/>
-      </w:pPr>
-      <w:r>
-        <w:t>2</w:t>
-      </w:r>
-      <w:r>
-        <w:t>.</w:t>
-      </w:r>
-      <w:r>
-        <w:t>3.</w:t>
-      </w:r>
-      <w:r>
-        <w:t xml:space="preserve"> </w:t>
-      </w:r>
-      <w:r>
-        <w:t>Reliability</w:t>
-      </w:r>
-    </w:p>
-    <w:p>
-      <w:r>
-        <w:t>Reliability is the ability of a system to recover from errors and continue to function. The cloud, due to its decentralized design, naturally supports reliable and resilient infrastructure because you can deploy resources in different regions around the world. In some cases, the cloud environment can automatically switch to another region.</w:t>
-      </w:r>
-    </w:p>
-    <w:p>
-      <w:pPr>
-        <w:pStyle w:val="Heading2"/>
-      </w:pPr>
-      <w:r>
-        <w:t xml:space="preserve">2.4. </w:t>
-      </w:r>
-      <w:r>
-        <w:t>Prediction</w:t>
-      </w:r>
-    </w:p>
-    <w:p>
-      <w:r>
-        <w:t>Predictability in the cloud lets you move forward with confidence. Predictability can be focused on performance or costs.</w:t>
-      </w:r>
-    </w:p>
-    <w:p>
-      <w:r>
-        <w:rPr>
-          <w:b/>
-        </w:rPr>
-        <w:t xml:space="preserve">Performance predictability </w:t>
-      </w:r>
-      <w:r>
-        <w:t xml:space="preserve">focuses on predicting the resources required to deliver a positive experience for customers. If you suddenly need more resources, </w:t>
-      </w:r>
-      <w:proofErr w:type="spellStart"/>
-      <w:r>
-        <w:rPr>
-          <w:b/>
-        </w:rPr>
-        <w:t>autoscaling</w:t>
-      </w:r>
-      <w:proofErr w:type="spellEnd"/>
-      <w:r>
-        <w:t xml:space="preserve"> can deploy additional resources to meet demand, then scale back when it decreases. Or, if traffic is mostly concentrated in one area, </w:t>
-      </w:r>
-      <w:r>
-        <w:rPr>
-          <w:b/>
-        </w:rPr>
-        <w:t>load balancing</w:t>
-      </w:r>
-      <w:r>
-        <w:t xml:space="preserve"> will help redirect some of the overhead to areas with less stress.</w:t>
-      </w:r>
-    </w:p>
-    <w:p>
-      <w:r>
-        <w:rPr>
-          <w:b/>
-        </w:rPr>
-        <w:t>Cost forecasting</w:t>
-      </w:r>
-      <w:r>
-        <w:t xml:space="preserve"> focuses on forecasting the cost of cloud spending. With the cloud, you can track resource usage in real time, monitor resources to ensure you're using them most efficiently, and apply data analytics to find patterns and trends to help better plan resource deployments. By operating in the cloud and using cloud insights and analytics, you can predict future costs and adjust resources as needed. You can even use tools like total cost of ownership (TCO) or pricing calculators to get an estimate of your potential cloud spend.</w:t>
-      </w:r>
-    </w:p>
-    <w:p>
-      <w:pPr>
-        <w:pStyle w:val="Heading2"/>
-      </w:pPr>
-      <w:r>
-        <w:br w:type="page"/>
-      </w:r>
-      <w:r>
-        <w:lastRenderedPageBreak/>
-        <w:t>2.</w:t>
-      </w:r>
-      <w:r>
-        <w:t>5</w:t>
-      </w:r>
-      <w:r>
-        <w:t>.</w:t>
-      </w:r>
-      <w:r>
-        <w:t xml:space="preserve"> Security and Governance</w:t>
-      </w:r>
-    </w:p>
-    <w:p>
-      <w:r>
-        <w:t xml:space="preserve">Cloud provides several useful </w:t>
-      </w:r>
-      <w:r>
-        <w:rPr>
-          <w:b/>
-        </w:rPr>
-        <w:t>governance</w:t>
-      </w:r>
-      <w:r>
-        <w:t xml:space="preserve"> features. You can set a </w:t>
-      </w:r>
-      <w:r>
-        <w:rPr>
-          <w:b/>
-        </w:rPr>
-        <w:t>template</w:t>
-      </w:r>
-      <w:r>
-        <w:t xml:space="preserve"> to help ensure the deployed resources meet corporate standards and requirements. Plus, you can </w:t>
-      </w:r>
-      <w:r>
-        <w:rPr>
-          <w:b/>
-        </w:rPr>
-        <w:t>update</w:t>
-      </w:r>
-      <w:r>
-        <w:t xml:space="preserve"> all your deployed resources to new standards. Cloud-based </w:t>
-      </w:r>
-      <w:r>
-        <w:rPr>
-          <w:b/>
-        </w:rPr>
-        <w:t>auditing</w:t>
-      </w:r>
-      <w:r>
-        <w:rPr>
-          <w:b/>
-        </w:rPr>
-        <w:t xml:space="preserve"> </w:t>
-      </w:r>
-      <w:r>
-        <w:t>helps flags any resource that’s out of compliance and provides mitigation strategies. This process can also be automated.</w:t>
-      </w:r>
-    </w:p>
-    <w:p>
-      <w:r>
-        <w:t xml:space="preserve">On the </w:t>
-      </w:r>
-      <w:r>
-        <w:rPr>
-          <w:b/>
-        </w:rPr>
-        <w:t>security</w:t>
-      </w:r>
-      <w:r>
-        <w:t xml:space="preserve"> side, </w:t>
-      </w:r>
-      <w:r>
-        <w:rPr>
-          <w:b/>
-        </w:rPr>
-        <w:t>infrastructure as a service</w:t>
-      </w:r>
-      <w:r>
-        <w:t xml:space="preserve"> provides the </w:t>
-      </w:r>
-      <w:r>
-        <w:t>maximum security</w:t>
-      </w:r>
-      <w:r>
-        <w:t xml:space="preserve"> since you’re able to handle physical resources, operative system and installed software, including patches and maintenance. </w:t>
-      </w:r>
-      <w:r>
-        <w:rPr>
-          <w:b/>
-        </w:rPr>
-        <w:t xml:space="preserve">Platform as a service </w:t>
-      </w:r>
-      <w:r>
-        <w:t>and</w:t>
-      </w:r>
-      <w:r>
-        <w:rPr>
-          <w:b/>
-        </w:rPr>
-        <w:t xml:space="preserve"> software as a service</w:t>
-      </w:r>
-      <w:r>
-        <w:t xml:space="preserve"> both take care of patches and maintenance automatically. Also, cloud is prepared to deal with attacks such as </w:t>
-      </w:r>
-      <w:proofErr w:type="spellStart"/>
-      <w:r>
-        <w:t>DDoS</w:t>
-      </w:r>
-      <w:proofErr w:type="spellEnd"/>
-      <w:r>
-        <w:t xml:space="preserve"> (distributed denial of service).</w:t>
-      </w:r>
-    </w:p>
-    <w:p>
-      <w:pPr>
-        <w:pStyle w:val="Heading2"/>
-      </w:pPr>
-      <w:r>
-        <w:t>2.</w:t>
-      </w:r>
-      <w:r>
-        <w:t>6</w:t>
-      </w:r>
-      <w:r>
-        <w:t xml:space="preserve">. </w:t>
-      </w:r>
-      <w:r>
-        <w:t>Manageability</w:t>
-      </w:r>
-    </w:p>
-    <w:p>
-      <w:r>
-        <w:t xml:space="preserve">Management comes in two forms. </w:t>
-      </w:r>
-      <w:r>
-        <w:rPr>
-          <w:b/>
-        </w:rPr>
-        <w:t>Management</w:t>
-      </w:r>
-      <w:r>
-        <w:rPr>
-          <w:b/>
-        </w:rPr>
-        <w:t xml:space="preserve"> of the cloud</w:t>
-      </w:r>
-      <w:r>
-        <w:rPr>
-          <w:b/>
-        </w:rPr>
-        <w:t xml:space="preserve"> </w:t>
-      </w:r>
-      <w:r>
-        <w:t xml:space="preserve">is about controlling cloud resources such as: automatic </w:t>
-      </w:r>
-      <w:r>
-        <w:rPr>
-          <w:b/>
-        </w:rPr>
-        <w:t>scale</w:t>
-      </w:r>
-      <w:r>
-        <w:t xml:space="preserve">, </w:t>
-      </w:r>
-      <w:r>
-        <w:rPr>
-          <w:b/>
-        </w:rPr>
-        <w:t>templates</w:t>
-      </w:r>
-      <w:r>
-        <w:t xml:space="preserve">, </w:t>
-      </w:r>
-      <w:r>
-        <w:rPr>
-          <w:b/>
-        </w:rPr>
-        <w:t>monitoring</w:t>
-      </w:r>
-      <w:r>
-        <w:t xml:space="preserve"> and </w:t>
-      </w:r>
-      <w:r>
-        <w:rPr>
-          <w:b/>
-        </w:rPr>
-        <w:t>alerts</w:t>
-      </w:r>
-      <w:r>
-        <w:t xml:space="preserve"> based on configured metrics.</w:t>
-      </w:r>
-    </w:p>
-    <w:p>
-      <w:pPr>
-        <w:rPr>
-          <w:b/>
-        </w:rPr>
-      </w:pPr>
-      <w:r>
-        <w:rPr>
-          <w:b/>
-        </w:rPr>
-        <w:t>Management in the cloud</w:t>
-      </w:r>
-      <w:r>
-        <w:t xml:space="preserve"> refers to the way you can manage resources: through a </w:t>
-      </w:r>
-      <w:r>
-        <w:rPr>
-          <w:b/>
-        </w:rPr>
-        <w:t>web portal</w:t>
-      </w:r>
-      <w:r>
-        <w:t xml:space="preserve">, using a </w:t>
-      </w:r>
-      <w:r>
-        <w:rPr>
-          <w:b/>
-        </w:rPr>
-        <w:t>CLI</w:t>
-      </w:r>
-      <w:r>
-        <w:t xml:space="preserve">, using </w:t>
-      </w:r>
-      <w:r>
-        <w:rPr>
-          <w:b/>
-        </w:rPr>
-        <w:t>APIs</w:t>
-      </w:r>
-      <w:r>
-        <w:t xml:space="preserve"> or using </w:t>
-      </w:r>
-      <w:r>
-        <w:rPr>
-          <w:b/>
-        </w:rPr>
-        <w:t>PowerShell</w:t>
-      </w:r>
-      <w:r>
-        <w:t>.</w:t>
-      </w:r>
-      <w:r>
-        <w:rPr>
-          <w:b/>
-        </w:rPr>
-        <w:t xml:space="preserve"> </w:t>
-      </w:r>
-    </w:p>
-    <w:p>
-      <w:pPr>
-        <w:rPr>
-          <w:b/>
-        </w:rPr>
-      </w:pPr>
-    </w:p>
-    <w:p>
-      <w:pPr>
-        <w:rPr>
-          <w:b/>
-        </w:rPr>
-      </w:pPr>
-      <w:r>
-        <w:rPr>
-          <w:b/>
-        </w:rPr>
-        <w:br w:type="page"/>
-      </w:r>
-    </w:p>
-    <w:p>
-      <w:pPr>
-        <w:pStyle w:val="Heading1"/>
-      </w:pPr>
-      <w:r>
-        <w:rPr>
-          <w:bCs w:val="0"/>
-        </w:rPr>
-        <w:lastRenderedPageBreak/>
-        <w:t>3</w:t>
-      </w:r>
-      <w:r>
-        <w:rPr>
-          <w:bCs w:val="0"/>
-        </w:rPr>
-        <w:t>.</w:t>
-      </w:r>
-      <w:r>
-        <w:t xml:space="preserve"> </w:t>
-      </w:r>
-      <w:r>
-        <w:t>Cloud Services</w:t>
       </w:r>
       <w:bookmarkStart w:id="0" w:name="_GoBack"/>
       <w:bookmarkEnd w:id="0"/>
-    </w:p>
-    <w:p>
-      <w:pPr>
-        <w:pStyle w:val="Heading1"/>
-      </w:pPr>
-      <w:r>
-        <w:t>Cloud computing</w:t>
-      </w:r>
-    </w:p>
-    <w:p/>
+      <w:r>
+        <w:t>3.</w:t>
+      </w:r>
+      <w:r>
+        <w:t>3</w:t>
+      </w:r>
+      <w:r>
+        <w:t xml:space="preserve">. </w:t>
+      </w:r>
+      <w:r>
+        <w:t>SaaS</w:t>
+      </w:r>
+    </w:p>
+    <w:p>
+      <w:r>
+        <w:t>Software as a Service is the most complete cloud service where you’re basically renting or using a fully developed application. Email, financial software, messaging applications and connectivity software are all common examples of SaaS implementation</w:t>
+      </w:r>
+      <w:r>
+        <w:t>:</w:t>
+      </w:r>
+    </w:p>
+    <w:p>
+      <w:pPr>
+        <w:pStyle w:val="ListParagraph"/>
+        <w:numPr>
+          <w:ilvl w:val="0"/>
+          <w:numId w:val="10"/>
+        </w:numPr>
+      </w:pPr>
+      <w:r>
+        <w:t>Email and messaging.</w:t>
+      </w:r>
+    </w:p>
+    <w:p>
+      <w:pPr>
+        <w:pStyle w:val="ListParagraph"/>
+        <w:numPr>
+          <w:ilvl w:val="0"/>
+          <w:numId w:val="10"/>
+        </w:numPr>
+      </w:pPr>
+      <w:r>
+        <w:t>Business productivity applications.</w:t>
+      </w:r>
+    </w:p>
+    <w:p>
+      <w:pPr>
+        <w:pStyle w:val="ListParagraph"/>
+        <w:numPr>
+          <w:ilvl w:val="0"/>
+          <w:numId w:val="10"/>
+        </w:numPr>
+      </w:pPr>
+      <w:r>
+        <w:t>Finance and expense tracking.</w:t>
+      </w:r>
+    </w:p>
     <w:p/>
     <w:sectPr>
       <w:pgSz w:w="12240" w:h="15840"/>
@@ -1293,6 +1535,119 @@
     </w:lvl>
   </w:abstractNum>
   <w:abstractNum w:abstractNumId="1">
+    <w:nsid w:val="176F21CE"/>
+    <w:multiLevelType w:val="hybridMultilevel"/>
+    <w:tmpl w:val="317CD484"/>
+    <w:lvl w:ilvl="0" w:tplc="04090001">
+      <w:start w:val="1"/>
+      <w:numFmt w:val="bullet"/>
+      <w:lvlText w:val=""/>
+      <w:lvlJc w:val="left"/>
+      <w:pPr>
+        <w:ind w:left="720" w:hanging="360"/>
+      </w:pPr>
+      <w:rPr>
+        <w:rFonts w:ascii="Symbol" w:hAnsi="Symbol" w:hint="default"/>
+      </w:rPr>
+    </w:lvl>
+    <w:lvl w:ilvl="1" w:tplc="04090003" w:tentative="1">
+      <w:start w:val="1"/>
+      <w:numFmt w:val="bullet"/>
+      <w:lvlText w:val="o"/>
+      <w:lvlJc w:val="left"/>
+      <w:pPr>
+        <w:ind w:left="1440" w:hanging="360"/>
+      </w:pPr>
+      <w:rPr>
+        <w:rFonts w:ascii="Courier New" w:hAnsi="Courier New" w:cs="Courier New" w:hint="default"/>
+      </w:rPr>
+    </w:lvl>
+    <w:lvl w:ilvl="2" w:tplc="04090005" w:tentative="1">
+      <w:start w:val="1"/>
+      <w:numFmt w:val="bullet"/>
+      <w:lvlText w:val=""/>
+      <w:lvlJc w:val="left"/>
+      <w:pPr>
+        <w:ind w:left="2160" w:hanging="360"/>
+      </w:pPr>
+      <w:rPr>
+        <w:rFonts w:ascii="Wingdings" w:hAnsi="Wingdings" w:hint="default"/>
+      </w:rPr>
+    </w:lvl>
+    <w:lvl w:ilvl="3" w:tplc="04090001" w:tentative="1">
+      <w:start w:val="1"/>
+      <w:numFmt w:val="bullet"/>
+      <w:lvlText w:val=""/>
+      <w:lvlJc w:val="left"/>
+      <w:pPr>
+        <w:ind w:left="2880" w:hanging="360"/>
+      </w:pPr>
+      <w:rPr>
+        <w:rFonts w:ascii="Symbol" w:hAnsi="Symbol" w:hint="default"/>
+      </w:rPr>
+    </w:lvl>
+    <w:lvl w:ilvl="4" w:tplc="04090003" w:tentative="1">
+      <w:start w:val="1"/>
+      <w:numFmt w:val="bullet"/>
+      <w:lvlText w:val="o"/>
+      <w:lvlJc w:val="left"/>
+      <w:pPr>
+        <w:ind w:left="3600" w:hanging="360"/>
+      </w:pPr>
+      <w:rPr>
+        <w:rFonts w:ascii="Courier New" w:hAnsi="Courier New" w:cs="Courier New" w:hint="default"/>
+      </w:rPr>
+    </w:lvl>
+    <w:lvl w:ilvl="5" w:tplc="04090005" w:tentative="1">
+      <w:start w:val="1"/>
+      <w:numFmt w:val="bullet"/>
+      <w:lvlText w:val=""/>
+      <w:lvlJc w:val="left"/>
+      <w:pPr>
+        <w:ind w:left="4320" w:hanging="360"/>
+      </w:pPr>
+      <w:rPr>
+        <w:rFonts w:ascii="Wingdings" w:hAnsi="Wingdings" w:hint="default"/>
+      </w:rPr>
+    </w:lvl>
+    <w:lvl w:ilvl="6" w:tplc="04090001" w:tentative="1">
+      <w:start w:val="1"/>
+      <w:numFmt w:val="bullet"/>
+      <w:lvlText w:val=""/>
+      <w:lvlJc w:val="left"/>
+      <w:pPr>
+        <w:ind w:left="5040" w:hanging="360"/>
+      </w:pPr>
+      <w:rPr>
+        <w:rFonts w:ascii="Symbol" w:hAnsi="Symbol" w:hint="default"/>
+      </w:rPr>
+    </w:lvl>
+    <w:lvl w:ilvl="7" w:tplc="04090003" w:tentative="1">
+      <w:start w:val="1"/>
+      <w:numFmt w:val="bullet"/>
+      <w:lvlText w:val="o"/>
+      <w:lvlJc w:val="left"/>
+      <w:pPr>
+        <w:ind w:left="5760" w:hanging="360"/>
+      </w:pPr>
+      <w:rPr>
+        <w:rFonts w:ascii="Courier New" w:hAnsi="Courier New" w:cs="Courier New" w:hint="default"/>
+      </w:rPr>
+    </w:lvl>
+    <w:lvl w:ilvl="8" w:tplc="04090005" w:tentative="1">
+      <w:start w:val="1"/>
+      <w:numFmt w:val="bullet"/>
+      <w:lvlText w:val=""/>
+      <w:lvlJc w:val="left"/>
+      <w:pPr>
+        <w:ind w:left="6480" w:hanging="360"/>
+      </w:pPr>
+      <w:rPr>
+        <w:rFonts w:ascii="Wingdings" w:hAnsi="Wingdings" w:hint="default"/>
+      </w:rPr>
+    </w:lvl>
+  </w:abstractNum>
+  <w:abstractNum w:abstractNumId="2">
     <w:nsid w:val="21770553"/>
     <w:multiLevelType w:val="multilevel"/>
     <w:tmpl w:val="F68032FA"/>
@@ -1441,7 +1796,7 @@
       </w:rPr>
     </w:lvl>
   </w:abstractNum>
-  <w:abstractNum w:abstractNumId="2">
+  <w:abstractNum w:abstractNumId="3">
     <w:nsid w:val="237216C8"/>
     <w:multiLevelType w:val="hybridMultilevel"/>
     <w:tmpl w:val="55AE7716"/>
@@ -1554,7 +1909,7 @@
       </w:rPr>
     </w:lvl>
   </w:abstractNum>
-  <w:abstractNum w:abstractNumId="3">
+  <w:abstractNum w:abstractNumId="4">
     <w:nsid w:val="24812C7C"/>
     <w:multiLevelType w:val="hybridMultilevel"/>
     <w:tmpl w:val="A830CF80"/>
@@ -1667,7 +2022,7 @@
       </w:rPr>
     </w:lvl>
   </w:abstractNum>
-  <w:abstractNum w:abstractNumId="4">
+  <w:abstractNum w:abstractNumId="5">
     <w:nsid w:val="4E7B1D9E"/>
     <w:multiLevelType w:val="multilevel"/>
     <w:tmpl w:val="B9EE6C02"/>
@@ -1816,7 +2171,7 @@
       </w:rPr>
     </w:lvl>
   </w:abstractNum>
-  <w:abstractNum w:abstractNumId="5">
+  <w:abstractNum w:abstractNumId="6">
     <w:nsid w:val="57164231"/>
     <w:multiLevelType w:val="multilevel"/>
     <w:tmpl w:val="3B6C2A38"/>
@@ -1965,7 +2320,7 @@
       </w:rPr>
     </w:lvl>
   </w:abstractNum>
-  <w:abstractNum w:abstractNumId="6">
+  <w:abstractNum w:abstractNumId="7">
     <w:nsid w:val="5B006366"/>
     <w:multiLevelType w:val="hybridMultilevel"/>
     <w:tmpl w:val="1C9CF092"/>
@@ -2078,7 +2433,7 @@
       </w:rPr>
     </w:lvl>
   </w:abstractNum>
-  <w:abstractNum w:abstractNumId="7">
+  <w:abstractNum w:abstractNumId="8">
     <w:nsid w:val="5FCB3EA4"/>
     <w:multiLevelType w:val="multilevel"/>
     <w:tmpl w:val="D30C06EE"/>
@@ -2227,7 +2582,7 @@
       </w:rPr>
     </w:lvl>
   </w:abstractNum>
-  <w:abstractNum w:abstractNumId="8">
+  <w:abstractNum w:abstractNumId="9">
     <w:nsid w:val="63AA4674"/>
     <w:multiLevelType w:val="hybridMultilevel"/>
     <w:tmpl w:val="8C1A21BA"/>
@@ -2317,31 +2672,34 @@
     </w:lvl>
   </w:abstractNum>
   <w:num w:numId="1">
-    <w:abstractNumId w:val="4"/>
+    <w:abstractNumId w:val="5"/>
   </w:num>
   <w:num w:numId="2">
     <w:abstractNumId w:val="0"/>
   </w:num>
   <w:num w:numId="3">
+    <w:abstractNumId w:val="8"/>
+  </w:num>
+  <w:num w:numId="4">
+    <w:abstractNumId w:val="2"/>
+  </w:num>
+  <w:num w:numId="5">
+    <w:abstractNumId w:val="4"/>
+  </w:num>
+  <w:num w:numId="6">
+    <w:abstractNumId w:val="9"/>
+  </w:num>
+  <w:num w:numId="7">
+    <w:abstractNumId w:val="3"/>
+  </w:num>
+  <w:num w:numId="8">
+    <w:abstractNumId w:val="6"/>
+  </w:num>
+  <w:num w:numId="9">
     <w:abstractNumId w:val="7"/>
   </w:num>
-  <w:num w:numId="4">
+  <w:num w:numId="10">
     <w:abstractNumId w:val="1"/>
-  </w:num>
-  <w:num w:numId="5">
-    <w:abstractNumId w:val="3"/>
-  </w:num>
-  <w:num w:numId="6">
-    <w:abstractNumId w:val="8"/>
-  </w:num>
-  <w:num w:numId="7">
-    <w:abstractNumId w:val="2"/>
-  </w:num>
-  <w:num w:numId="8">
-    <w:abstractNumId w:val="5"/>
-  </w:num>
-  <w:num w:numId="9">
-    <w:abstractNumId w:val="6"/>
   </w:num>
 </w:numbering>
 </file>

</xml_diff>

<commit_message>
Add Azure physical Infrastructure
</commit_message>
<xml_diff>
--- a/701 Azure/Azure Fundamentals.docx
+++ b/701 Azure/Azure Fundamentals.docx
@@ -108,6 +108,23 @@
           <w:bCs w:val="0"/>
         </w:rPr>
         <w:lastRenderedPageBreak/>
+        <w:t>1.</w:t>
+      </w:r>
+      <w:r>
+        <w:t xml:space="preserve"> </w:t>
+      </w:r>
+      <w:r>
+        <w:t>Cloud Concepts</w:t>
+      </w:r>
+    </w:p>
+    <w:p>
+      <w:pPr>
+        <w:pStyle w:val="Heading1"/>
+      </w:pPr>
+      <w:r>
+        <w:rPr>
+          <w:bCs w:val="0"/>
+        </w:rPr>
         <w:t>1.</w:t>
       </w:r>
       <w:r>
@@ -1313,8 +1330,6 @@
       <w:r>
         <w:t>1.</w:t>
       </w:r>
-      <w:bookmarkStart w:id="0" w:name="_GoBack"/>
-      <w:bookmarkEnd w:id="0"/>
       <w:r>
         <w:t>3.</w:t>
       </w:r>
@@ -1372,7 +1387,622 @@
         <w:t>Finance and expense tracking.</w:t>
       </w:r>
     </w:p>
+    <w:p>
+      <w:r>
+        <w:br w:type="page"/>
+      </w:r>
+    </w:p>
+    <w:p>
+      <w:pPr>
+        <w:pStyle w:val="Heading1"/>
+      </w:pPr>
+      <w:r>
+        <w:rPr>
+          <w:bCs w:val="0"/>
+        </w:rPr>
+        <w:lastRenderedPageBreak/>
+        <w:t>2</w:t>
+      </w:r>
+      <w:r>
+        <w:rPr>
+          <w:bCs w:val="0"/>
+        </w:rPr>
+        <w:t>.</w:t>
+      </w:r>
+      <w:r>
+        <w:t xml:space="preserve"> </w:t>
+      </w:r>
+      <w:r>
+        <w:t>Azure Architecture and Services</w:t>
+      </w:r>
+    </w:p>
+    <w:p>
+      <w:r>
+        <w:t>In this module, the main architectural components of Azure will be introduced. You'll learn about the physical organization of Azure: data centers, availability zones, and regions; and also about the organizational structure of Azure: resources and resource groups, subscriptions, and management groups.</w:t>
+      </w:r>
+    </w:p>
+    <w:p>
+      <w:r>
+        <w:t>After completing th</w:t>
+      </w:r>
+      <w:r>
+        <w:t>is module, you will be able to:</w:t>
+      </w:r>
+    </w:p>
+    <w:p>
+      <w:pPr>
+        <w:pStyle w:val="ListParagraph"/>
+        <w:numPr>
+          <w:ilvl w:val="0"/>
+          <w:numId w:val="12"/>
+        </w:numPr>
+      </w:pPr>
+      <w:r>
+        <w:t>Describe Azure regions, region pairs, and sovereign regions.</w:t>
+      </w:r>
+    </w:p>
+    <w:p>
+      <w:pPr>
+        <w:pStyle w:val="ListParagraph"/>
+        <w:numPr>
+          <w:ilvl w:val="0"/>
+          <w:numId w:val="12"/>
+        </w:numPr>
+      </w:pPr>
+      <w:r>
+        <w:t>Describe Availability Zones.</w:t>
+      </w:r>
+    </w:p>
+    <w:p>
+      <w:pPr>
+        <w:pStyle w:val="ListParagraph"/>
+        <w:numPr>
+          <w:ilvl w:val="0"/>
+          <w:numId w:val="12"/>
+        </w:numPr>
+      </w:pPr>
+      <w:r>
+        <w:t>Describe Azure data centers.</w:t>
+      </w:r>
+    </w:p>
+    <w:p>
+      <w:pPr>
+        <w:pStyle w:val="ListParagraph"/>
+        <w:numPr>
+          <w:ilvl w:val="0"/>
+          <w:numId w:val="12"/>
+        </w:numPr>
+      </w:pPr>
+      <w:r>
+        <w:t>Describe Azure resources and resource groups.</w:t>
+      </w:r>
+    </w:p>
+    <w:p>
+      <w:pPr>
+        <w:pStyle w:val="ListParagraph"/>
+        <w:numPr>
+          <w:ilvl w:val="0"/>
+          <w:numId w:val="12"/>
+        </w:numPr>
+      </w:pPr>
+      <w:r>
+        <w:t>Describe subscriptions.</w:t>
+      </w:r>
+    </w:p>
+    <w:p>
+      <w:pPr>
+        <w:pStyle w:val="ListParagraph"/>
+        <w:numPr>
+          <w:ilvl w:val="0"/>
+          <w:numId w:val="12"/>
+        </w:numPr>
+      </w:pPr>
+      <w:r>
+        <w:t>Describe management groups.</w:t>
+      </w:r>
+    </w:p>
+    <w:p>
+      <w:pPr>
+        <w:pStyle w:val="ListParagraph"/>
+        <w:numPr>
+          <w:ilvl w:val="0"/>
+          <w:numId w:val="12"/>
+        </w:numPr>
+      </w:pPr>
+      <w:r>
+        <w:t>Describe the hierarchy of resource groups, subscriptions, and management groups.</w:t>
+      </w:r>
+    </w:p>
     <w:p/>
+    <w:p>
+      <w:pPr>
+        <w:pStyle w:val="Heading2"/>
+      </w:pPr>
+      <w:r>
+        <w:t>Azure Command Line</w:t>
+      </w:r>
+    </w:p>
+    <w:p>
+      <w:r>
+        <w:t>PowerShell:</w:t>
+      </w:r>
+    </w:p>
+    <w:p>
+      <w:pPr>
+        <w:pStyle w:val="Quote"/>
+      </w:pPr>
+      <w:r>
+        <w:t>Get-date</w:t>
+      </w:r>
+    </w:p>
+    <w:p>
+      <w:pPr>
+        <w:pStyle w:val="Quote"/>
+      </w:pPr>
+      <w:r>
+        <w:t xml:space="preserve">bash  </w:t>
+      </w:r>
+      <w:r>
+        <w:rPr>
+          <w:i w:val="0"/>
+          <w:color w:val="7F7F7F" w:themeColor="text1" w:themeTint="80"/>
+        </w:rPr>
+        <w:t xml:space="preserve">// </w:t>
+      </w:r>
+      <w:r>
+        <w:rPr>
+          <w:i w:val="0"/>
+          <w:color w:val="7F7F7F" w:themeColor="text1" w:themeTint="80"/>
+        </w:rPr>
+        <w:t xml:space="preserve">change to bash </w:t>
+      </w:r>
+      <w:r>
+        <w:rPr>
+          <w:i w:val="0"/>
+          <w:color w:val="7F7F7F" w:themeColor="text1" w:themeTint="80"/>
+        </w:rPr>
+        <w:t>CLI</w:t>
+      </w:r>
+      <w:r>
+        <w:rPr>
+          <w:color w:val="7F7F7F" w:themeColor="text1" w:themeTint="80"/>
+        </w:rPr>
+        <w:t xml:space="preserve"> </w:t>
+      </w:r>
+    </w:p>
+    <w:p>
+      <w:r>
+        <w:t>Azure</w:t>
+      </w:r>
+      <w:r>
+        <w:t xml:space="preserve"> Commands</w:t>
+      </w:r>
+      <w:r>
+        <w:t>:</w:t>
+      </w:r>
+    </w:p>
+    <w:p>
+      <w:pPr>
+        <w:pStyle w:val="Quote"/>
+      </w:pPr>
+      <w:proofErr w:type="spellStart"/>
+      <w:proofErr w:type="gramStart"/>
+      <w:r>
+        <w:rPr>
+          <w:rStyle w:val="QuoteChar"/>
+        </w:rPr>
+        <w:t>az</w:t>
+      </w:r>
+      <w:proofErr w:type="spellEnd"/>
+      <w:proofErr w:type="gramEnd"/>
+      <w:r>
+        <w:rPr>
+          <w:rStyle w:val="QuoteChar"/>
+        </w:rPr>
+        <w:t xml:space="preserve"> version</w:t>
+      </w:r>
+      <w:r>
+        <w:t xml:space="preserve">  </w:t>
+      </w:r>
+      <w:r>
+        <w:rPr>
+          <w:i w:val="0"/>
+          <w:color w:val="7F7F7F" w:themeColor="text1" w:themeTint="80"/>
+        </w:rPr>
+        <w:t>// shows Azure version</w:t>
+      </w:r>
+    </w:p>
+    <w:p>
+      <w:pPr>
+        <w:pStyle w:val="Quote"/>
+      </w:pPr>
+      <w:proofErr w:type="spellStart"/>
+      <w:proofErr w:type="gramStart"/>
+      <w:r>
+        <w:t>az</w:t>
+      </w:r>
+      <w:proofErr w:type="spellEnd"/>
+      <w:proofErr w:type="gramEnd"/>
+      <w:r>
+        <w:t xml:space="preserve"> upgrade</w:t>
+      </w:r>
+    </w:p>
+    <w:p>
+      <w:pPr>
+        <w:pStyle w:val="Quote"/>
+      </w:pPr>
+      <w:proofErr w:type="spellStart"/>
+      <w:proofErr w:type="gramStart"/>
+      <w:r>
+        <w:t>az</w:t>
+      </w:r>
+      <w:proofErr w:type="spellEnd"/>
+      <w:proofErr w:type="gramEnd"/>
+      <w:r>
+        <w:t xml:space="preserve"> interactive  </w:t>
+      </w:r>
+      <w:r>
+        <w:rPr>
+          <w:color w:val="7F7F7F" w:themeColor="text1" w:themeTint="80"/>
+        </w:rPr>
+        <w:t xml:space="preserve">// interactive mode where you can hit tab for displaying options. </w:t>
+      </w:r>
+    </w:p>
+    <w:p>
+      <w:pPr>
+        <w:pStyle w:val="Quote"/>
+        <w:rPr>
+          <w:color w:val="7F7F7F" w:themeColor="text1" w:themeTint="80"/>
+        </w:rPr>
+      </w:pPr>
+      <w:r>
+        <w:t xml:space="preserve">                          </w:t>
+      </w:r>
+      <w:r>
+        <w:rPr>
+          <w:color w:val="7F7F7F" w:themeColor="text1" w:themeTint="80"/>
+        </w:rPr>
+        <w:t xml:space="preserve">// no need to use </w:t>
+      </w:r>
+      <w:proofErr w:type="spellStart"/>
+      <w:proofErr w:type="gramStart"/>
+      <w:r>
+        <w:rPr>
+          <w:color w:val="7F7F7F" w:themeColor="text1" w:themeTint="80"/>
+        </w:rPr>
+        <w:t>az</w:t>
+      </w:r>
+      <w:proofErr w:type="spellEnd"/>
+      <w:proofErr w:type="gramEnd"/>
+      <w:r>
+        <w:rPr>
+          <w:color w:val="7F7F7F" w:themeColor="text1" w:themeTint="80"/>
+        </w:rPr>
+        <w:t xml:space="preserve"> in interactive mode</w:t>
+      </w:r>
+    </w:p>
+    <w:p>
+      <w:pPr>
+        <w:pStyle w:val="Quote"/>
+        <w:rPr>
+          <w:color w:val="7F7F7F" w:themeColor="text1" w:themeTint="80"/>
+        </w:rPr>
+      </w:pPr>
+      <w:proofErr w:type="gramStart"/>
+      <w:r>
+        <w:t>e</w:t>
+      </w:r>
+      <w:r>
+        <w:t xml:space="preserve">xit </w:t>
+      </w:r>
+      <w:r>
+        <w:rPr>
+          <w:color w:val="7F7F7F" w:themeColor="text1" w:themeTint="80"/>
+        </w:rPr>
+        <w:t xml:space="preserve"> /</w:t>
+      </w:r>
+      <w:proofErr w:type="gramEnd"/>
+      <w:r>
+        <w:rPr>
+          <w:color w:val="7F7F7F" w:themeColor="text1" w:themeTint="80"/>
+        </w:rPr>
+        <w:t>/ exit interactive mode</w:t>
+      </w:r>
+    </w:p>
+    <w:p/>
+    <w:p>
+      <w:r>
+        <w:br w:type="page"/>
+      </w:r>
+    </w:p>
+    <w:p>
+      <w:pPr>
+        <w:pStyle w:val="Heading1"/>
+      </w:pPr>
+      <w:r>
+        <w:rPr>
+          <w:bCs w:val="0"/>
+        </w:rPr>
+        <w:lastRenderedPageBreak/>
+        <w:t>2</w:t>
+      </w:r>
+      <w:r>
+        <w:rPr>
+          <w:bCs w:val="0"/>
+        </w:rPr>
+        <w:t>.</w:t>
+      </w:r>
+      <w:r>
+        <w:rPr>
+          <w:bCs w:val="0"/>
+        </w:rPr>
+        <w:t>1</w:t>
+      </w:r>
+      <w:r>
+        <w:rPr>
+          <w:bCs w:val="0"/>
+        </w:rPr>
+        <w:t>.</w:t>
+      </w:r>
+      <w:r>
+        <w:t xml:space="preserve"> </w:t>
+      </w:r>
+      <w:r>
+        <w:t>Azure Physical Infrastructure</w:t>
+      </w:r>
+    </w:p>
+    <w:p>
+      <w:r>
+        <w:t>The Azure physical infrastructure is divided into physical and management infrastructure.</w:t>
+      </w:r>
+    </w:p>
+    <w:p>
+      <w:pPr>
+        <w:pStyle w:val="Heading2"/>
+      </w:pPr>
+      <w:r>
+        <w:t>2.1. Physical Infrastructure</w:t>
+      </w:r>
+    </w:p>
+    <w:p>
+      <w:r>
+        <w:t>The physical infrastructure starts with datacenters which are facilities with resources arranged in racks, with dedicated power, cooling and networking infrastructure. Azure has datacenters around the world that are grouped into Azure Regio</w:t>
+      </w:r>
+      <w:r>
+        <w:t>ns or Azure Availability zones.</w:t>
+      </w:r>
+    </w:p>
+    <w:p>
+      <w:pPr>
+        <w:pStyle w:val="Heading2"/>
+      </w:pPr>
+      <w:r>
+        <w:t>2.1.1. Regions</w:t>
+      </w:r>
+    </w:p>
+    <w:p>
+      <w:r>
+        <w:t>A region is a geographical are on the planet that contains one or more datacenters that are nearby and networked together with a low-latency network. When you deploy a resource with Azure, you’ll often choose the region where you want your resource deployed.</w:t>
+      </w:r>
+    </w:p>
+    <w:p>
+      <w:pPr>
+        <w:pStyle w:val="Heading2"/>
+      </w:pPr>
+      <w:r>
+        <w:t>2.1.</w:t>
+      </w:r>
+      <w:r>
+        <w:t>2</w:t>
+      </w:r>
+      <w:r>
+        <w:t xml:space="preserve">. </w:t>
+      </w:r>
+      <w:r>
+        <w:t>Availability Zones</w:t>
+      </w:r>
+    </w:p>
+    <w:p>
+      <w:r>
+        <w:t>Availability zones are physically separate datacenters within an Azure region and are set up to be an isolation boundary. If one zone goes down, the others continue working because the</w:t>
+      </w:r>
+      <w:r>
+        <w:t>y</w:t>
+      </w:r>
+      <w:r>
+        <w:t xml:space="preserve"> have independent power, cooling and networking. Availability zones are connected through high-speed, private fiber-optic networks.</w:t>
+      </w:r>
+      <w:r>
+        <w:t xml:space="preserve"> Every Azure region that supports zones has at least 3 of them to guarantee resiliency.</w:t>
+      </w:r>
+    </w:p>
+    <w:p>
+      <w:pPr>
+        <w:pStyle w:val="ListParagraph"/>
+        <w:numPr>
+          <w:ilvl w:val="0"/>
+          <w:numId w:val="13"/>
+        </w:numPr>
+      </w:pPr>
+      <w:r>
+        <w:t xml:space="preserve">Zonal services: You pin the resource to a </w:t>
+      </w:r>
+      <w:proofErr w:type="spellStart"/>
+      <w:r>
+        <w:t>specifi</w:t>
+      </w:r>
+      <w:proofErr w:type="spellEnd"/>
+      <w:r>
+        <w:t xml:space="preserve"> zone (for example, VMs, managed disks, IP addresses)</w:t>
+      </w:r>
+    </w:p>
+    <w:p>
+      <w:pPr>
+        <w:pStyle w:val="ListParagraph"/>
+        <w:numPr>
+          <w:ilvl w:val="0"/>
+          <w:numId w:val="13"/>
+        </w:numPr>
+      </w:pPr>
+      <w:r>
+        <w:t>Zone-redundant services: The platform replicates automatically across zones (for example, zone-redundant storage, SQL Database)</w:t>
+      </w:r>
+    </w:p>
+    <w:p>
+      <w:pPr>
+        <w:pStyle w:val="ListParagraph"/>
+        <w:numPr>
+          <w:ilvl w:val="0"/>
+          <w:numId w:val="13"/>
+        </w:numPr>
+      </w:pPr>
+      <w:r>
+        <w:t>Non-regional services: Service are always available from Azure geographies and are resilient to zone-wide outages as well as region-wide outages.</w:t>
+      </w:r>
+    </w:p>
+    <w:p>
+      <w:pPr>
+        <w:pStyle w:val="Heading2"/>
+      </w:pPr>
+      <w:r>
+        <w:t>2.1.</w:t>
+      </w:r>
+      <w:r>
+        <w:t>3</w:t>
+      </w:r>
+      <w:r>
+        <w:t xml:space="preserve">. </w:t>
+      </w:r>
+      <w:r>
+        <w:t>Region Pairs</w:t>
+      </w:r>
+    </w:p>
+    <w:p>
+      <w:r>
+        <w:t>Most Azure regions are paired with another region within the same geography (such as US, Europe, or Asia) at least 300 miles away. This approach allows for the replication of resources across a geography that helps reduce the likelihood of interruptions because of events such as natural disasters, civil unrest, power outages, or physical network outages that affect an entire region. For example, if a region in a pair was affected by a natural disaster, services would automatically fail over to the other region in its region pair.</w:t>
+      </w:r>
+    </w:p>
+    <w:p>
+      <w:pPr>
+        <w:pStyle w:val="ListParagraph"/>
+        <w:numPr>
+          <w:ilvl w:val="0"/>
+          <w:numId w:val="14"/>
+        </w:numPr>
+      </w:pPr>
+      <w:r>
+        <w:t>If an extensive Azure outage occurs, one region out of every pair is prioritized to make sure at least one is restored as quickly as possible for applications hosted in that region pair.</w:t>
+      </w:r>
+    </w:p>
+    <w:p>
+      <w:pPr>
+        <w:pStyle w:val="ListParagraph"/>
+        <w:numPr>
+          <w:ilvl w:val="0"/>
+          <w:numId w:val="14"/>
+        </w:numPr>
+      </w:pPr>
+      <w:r>
+        <w:t>Planned Azure updates are rolled out to paired regions one region at a time to minimize downtime and risk of application outage.</w:t>
+      </w:r>
+    </w:p>
+    <w:p>
+      <w:pPr>
+        <w:pStyle w:val="ListParagraph"/>
+        <w:numPr>
+          <w:ilvl w:val="0"/>
+          <w:numId w:val="14"/>
+        </w:numPr>
+      </w:pPr>
+      <w:r>
+        <w:t>Data continues to reside within the same geography as its pair (except for Brazil South) for tax- and law-enforcement jurisdiction purposes.</w:t>
+      </w:r>
+    </w:p>
+    <w:p>
+      <w:r>
+        <w:t xml:space="preserve">Most regions are paired in two directions, meaning they are the backup for the region that provides a backup for them (West US and East US back each other up). However, some regions, such as West India and Brazil South, are paired in only one direction. In a one-direction pairing, the Primary region does not provide backup for its secondary region. So, even though West India’s secondary region is South India, South India does not rely on West India. West India's secondary region is South India, but South India's secondary region is Central India. Brazil South </w:t>
+      </w:r>
+      <w:r>
+        <w:lastRenderedPageBreak/>
+        <w:t>is unique because it's paired with a region outside of its geography. Brazil South's secondary region is South Central US. The secondary region of South Central US isn't Brazil South.</w:t>
+      </w:r>
+    </w:p>
+    <w:p>
+      <w:pPr>
+        <w:pStyle w:val="Heading2"/>
+      </w:pPr>
+      <w:r>
+        <w:t>2.1.</w:t>
+      </w:r>
+      <w:r>
+        <w:t>4. Sovereign Regions</w:t>
+      </w:r>
+    </w:p>
+    <w:p>
+      <w:r>
+        <w:t>In addition to regular regions, Azure also has sovereign regions. Sovereign regions are instances of Azure that are isolated from the main instance of Azure. You may need to use a sovereign region fo</w:t>
+      </w:r>
+      <w:r>
+        <w:t>r compliance or legal purposes.</w:t>
+      </w:r>
+      <w:bookmarkStart w:id="0" w:name="_GoBack"/>
+      <w:bookmarkEnd w:id="0"/>
+    </w:p>
+    <w:p>
+      <w:r>
+        <w:t>Azure sovereign regions include:</w:t>
+      </w:r>
+    </w:p>
+    <w:p>
+      <w:pPr>
+        <w:pStyle w:val="ListParagraph"/>
+        <w:numPr>
+          <w:ilvl w:val="0"/>
+          <w:numId w:val="15"/>
+        </w:numPr>
+      </w:pPr>
+      <w:r>
+        <w:t xml:space="preserve">US </w:t>
+      </w:r>
+      <w:proofErr w:type="spellStart"/>
+      <w:proofErr w:type="gramStart"/>
+      <w:r>
+        <w:t>DoD</w:t>
+      </w:r>
+      <w:proofErr w:type="spellEnd"/>
+      <w:proofErr w:type="gramEnd"/>
+      <w:r>
+        <w:t xml:space="preserve"> Central, US </w:t>
+      </w:r>
+      <w:proofErr w:type="spellStart"/>
+      <w:r>
+        <w:t>Gov</w:t>
+      </w:r>
+      <w:proofErr w:type="spellEnd"/>
+      <w:r>
+        <w:t xml:space="preserve"> Virginia, US </w:t>
+      </w:r>
+      <w:proofErr w:type="spellStart"/>
+      <w:r>
+        <w:t>Gov</w:t>
+      </w:r>
+      <w:proofErr w:type="spellEnd"/>
+      <w:r>
+        <w:t xml:space="preserve"> Iowa and more: These regions are physical and logical network-isolated instances of Azure for U.S. government agencies and partners. These datacenters are operated by screened U.S. personnel and include additional compliance certifications.</w:t>
+      </w:r>
+    </w:p>
+    <w:p>
+      <w:pPr>
+        <w:pStyle w:val="ListParagraph"/>
+        <w:numPr>
+          <w:ilvl w:val="0"/>
+          <w:numId w:val="15"/>
+        </w:numPr>
+      </w:pPr>
+      <w:r>
+        <w:t>China East, China North, and more: These regions are available through a unique partnership between Microsoft and 21Vianet, whereby Microsoft doesn't directly maintain the datacenters.</w:t>
+      </w:r>
+    </w:p>
     <w:sectPr>
       <w:pgSz w:w="12240" w:h="15840"/>
       <w:pgMar w:top="1440" w:right="1440" w:bottom="1440" w:left="1440" w:header="720" w:footer="720" w:gutter="0"/>
@@ -2023,6 +2653,119 @@
     </w:lvl>
   </w:abstractNum>
   <w:abstractNum w:abstractNumId="5">
+    <w:nsid w:val="2BE8174D"/>
+    <w:multiLevelType w:val="hybridMultilevel"/>
+    <w:tmpl w:val="1B78256E"/>
+    <w:lvl w:ilvl="0" w:tplc="04090001">
+      <w:start w:val="1"/>
+      <w:numFmt w:val="bullet"/>
+      <w:lvlText w:val=""/>
+      <w:lvlJc w:val="left"/>
+      <w:pPr>
+        <w:ind w:left="720" w:hanging="360"/>
+      </w:pPr>
+      <w:rPr>
+        <w:rFonts w:ascii="Symbol" w:hAnsi="Symbol" w:hint="default"/>
+      </w:rPr>
+    </w:lvl>
+    <w:lvl w:ilvl="1" w:tplc="04090003" w:tentative="1">
+      <w:start w:val="1"/>
+      <w:numFmt w:val="bullet"/>
+      <w:lvlText w:val="o"/>
+      <w:lvlJc w:val="left"/>
+      <w:pPr>
+        <w:ind w:left="1440" w:hanging="360"/>
+      </w:pPr>
+      <w:rPr>
+        <w:rFonts w:ascii="Courier New" w:hAnsi="Courier New" w:cs="Courier New" w:hint="default"/>
+      </w:rPr>
+    </w:lvl>
+    <w:lvl w:ilvl="2" w:tplc="04090005" w:tentative="1">
+      <w:start w:val="1"/>
+      <w:numFmt w:val="bullet"/>
+      <w:lvlText w:val=""/>
+      <w:lvlJc w:val="left"/>
+      <w:pPr>
+        <w:ind w:left="2160" w:hanging="360"/>
+      </w:pPr>
+      <w:rPr>
+        <w:rFonts w:ascii="Wingdings" w:hAnsi="Wingdings" w:hint="default"/>
+      </w:rPr>
+    </w:lvl>
+    <w:lvl w:ilvl="3" w:tplc="04090001" w:tentative="1">
+      <w:start w:val="1"/>
+      <w:numFmt w:val="bullet"/>
+      <w:lvlText w:val=""/>
+      <w:lvlJc w:val="left"/>
+      <w:pPr>
+        <w:ind w:left="2880" w:hanging="360"/>
+      </w:pPr>
+      <w:rPr>
+        <w:rFonts w:ascii="Symbol" w:hAnsi="Symbol" w:hint="default"/>
+      </w:rPr>
+    </w:lvl>
+    <w:lvl w:ilvl="4" w:tplc="04090003" w:tentative="1">
+      <w:start w:val="1"/>
+      <w:numFmt w:val="bullet"/>
+      <w:lvlText w:val="o"/>
+      <w:lvlJc w:val="left"/>
+      <w:pPr>
+        <w:ind w:left="3600" w:hanging="360"/>
+      </w:pPr>
+      <w:rPr>
+        <w:rFonts w:ascii="Courier New" w:hAnsi="Courier New" w:cs="Courier New" w:hint="default"/>
+      </w:rPr>
+    </w:lvl>
+    <w:lvl w:ilvl="5" w:tplc="04090005" w:tentative="1">
+      <w:start w:val="1"/>
+      <w:numFmt w:val="bullet"/>
+      <w:lvlText w:val=""/>
+      <w:lvlJc w:val="left"/>
+      <w:pPr>
+        <w:ind w:left="4320" w:hanging="360"/>
+      </w:pPr>
+      <w:rPr>
+        <w:rFonts w:ascii="Wingdings" w:hAnsi="Wingdings" w:hint="default"/>
+      </w:rPr>
+    </w:lvl>
+    <w:lvl w:ilvl="6" w:tplc="04090001" w:tentative="1">
+      <w:start w:val="1"/>
+      <w:numFmt w:val="bullet"/>
+      <w:lvlText w:val=""/>
+      <w:lvlJc w:val="left"/>
+      <w:pPr>
+        <w:ind w:left="5040" w:hanging="360"/>
+      </w:pPr>
+      <w:rPr>
+        <w:rFonts w:ascii="Symbol" w:hAnsi="Symbol" w:hint="default"/>
+      </w:rPr>
+    </w:lvl>
+    <w:lvl w:ilvl="7" w:tplc="04090003" w:tentative="1">
+      <w:start w:val="1"/>
+      <w:numFmt w:val="bullet"/>
+      <w:lvlText w:val="o"/>
+      <w:lvlJc w:val="left"/>
+      <w:pPr>
+        <w:ind w:left="5760" w:hanging="360"/>
+      </w:pPr>
+      <w:rPr>
+        <w:rFonts w:ascii="Courier New" w:hAnsi="Courier New" w:cs="Courier New" w:hint="default"/>
+      </w:rPr>
+    </w:lvl>
+    <w:lvl w:ilvl="8" w:tplc="04090005" w:tentative="1">
+      <w:start w:val="1"/>
+      <w:numFmt w:val="bullet"/>
+      <w:lvlText w:val=""/>
+      <w:lvlJc w:val="left"/>
+      <w:pPr>
+        <w:ind w:left="6480" w:hanging="360"/>
+      </w:pPr>
+      <w:rPr>
+        <w:rFonts w:ascii="Wingdings" w:hAnsi="Wingdings" w:hint="default"/>
+      </w:rPr>
+    </w:lvl>
+  </w:abstractNum>
+  <w:abstractNum w:abstractNumId="6">
     <w:nsid w:val="4E7B1D9E"/>
     <w:multiLevelType w:val="multilevel"/>
     <w:tmpl w:val="B9EE6C02"/>
@@ -2171,7 +2914,120 @@
       </w:rPr>
     </w:lvl>
   </w:abstractNum>
-  <w:abstractNum w:abstractNumId="6">
+  <w:abstractNum w:abstractNumId="7">
+    <w:nsid w:val="5320430E"/>
+    <w:multiLevelType w:val="hybridMultilevel"/>
+    <w:tmpl w:val="68EEE432"/>
+    <w:lvl w:ilvl="0" w:tplc="04090001">
+      <w:start w:val="1"/>
+      <w:numFmt w:val="bullet"/>
+      <w:lvlText w:val=""/>
+      <w:lvlJc w:val="left"/>
+      <w:pPr>
+        <w:ind w:left="720" w:hanging="360"/>
+      </w:pPr>
+      <w:rPr>
+        <w:rFonts w:ascii="Symbol" w:hAnsi="Symbol" w:hint="default"/>
+      </w:rPr>
+    </w:lvl>
+    <w:lvl w:ilvl="1" w:tplc="04090003" w:tentative="1">
+      <w:start w:val="1"/>
+      <w:numFmt w:val="bullet"/>
+      <w:lvlText w:val="o"/>
+      <w:lvlJc w:val="left"/>
+      <w:pPr>
+        <w:ind w:left="1440" w:hanging="360"/>
+      </w:pPr>
+      <w:rPr>
+        <w:rFonts w:ascii="Courier New" w:hAnsi="Courier New" w:cs="Courier New" w:hint="default"/>
+      </w:rPr>
+    </w:lvl>
+    <w:lvl w:ilvl="2" w:tplc="04090005" w:tentative="1">
+      <w:start w:val="1"/>
+      <w:numFmt w:val="bullet"/>
+      <w:lvlText w:val=""/>
+      <w:lvlJc w:val="left"/>
+      <w:pPr>
+        <w:ind w:left="2160" w:hanging="360"/>
+      </w:pPr>
+      <w:rPr>
+        <w:rFonts w:ascii="Wingdings" w:hAnsi="Wingdings" w:hint="default"/>
+      </w:rPr>
+    </w:lvl>
+    <w:lvl w:ilvl="3" w:tplc="04090001" w:tentative="1">
+      <w:start w:val="1"/>
+      <w:numFmt w:val="bullet"/>
+      <w:lvlText w:val=""/>
+      <w:lvlJc w:val="left"/>
+      <w:pPr>
+        <w:ind w:left="2880" w:hanging="360"/>
+      </w:pPr>
+      <w:rPr>
+        <w:rFonts w:ascii="Symbol" w:hAnsi="Symbol" w:hint="default"/>
+      </w:rPr>
+    </w:lvl>
+    <w:lvl w:ilvl="4" w:tplc="04090003" w:tentative="1">
+      <w:start w:val="1"/>
+      <w:numFmt w:val="bullet"/>
+      <w:lvlText w:val="o"/>
+      <w:lvlJc w:val="left"/>
+      <w:pPr>
+        <w:ind w:left="3600" w:hanging="360"/>
+      </w:pPr>
+      <w:rPr>
+        <w:rFonts w:ascii="Courier New" w:hAnsi="Courier New" w:cs="Courier New" w:hint="default"/>
+      </w:rPr>
+    </w:lvl>
+    <w:lvl w:ilvl="5" w:tplc="04090005" w:tentative="1">
+      <w:start w:val="1"/>
+      <w:numFmt w:val="bullet"/>
+      <w:lvlText w:val=""/>
+      <w:lvlJc w:val="left"/>
+      <w:pPr>
+        <w:ind w:left="4320" w:hanging="360"/>
+      </w:pPr>
+      <w:rPr>
+        <w:rFonts w:ascii="Wingdings" w:hAnsi="Wingdings" w:hint="default"/>
+      </w:rPr>
+    </w:lvl>
+    <w:lvl w:ilvl="6" w:tplc="04090001" w:tentative="1">
+      <w:start w:val="1"/>
+      <w:numFmt w:val="bullet"/>
+      <w:lvlText w:val=""/>
+      <w:lvlJc w:val="left"/>
+      <w:pPr>
+        <w:ind w:left="5040" w:hanging="360"/>
+      </w:pPr>
+      <w:rPr>
+        <w:rFonts w:ascii="Symbol" w:hAnsi="Symbol" w:hint="default"/>
+      </w:rPr>
+    </w:lvl>
+    <w:lvl w:ilvl="7" w:tplc="04090003" w:tentative="1">
+      <w:start w:val="1"/>
+      <w:numFmt w:val="bullet"/>
+      <w:lvlText w:val="o"/>
+      <w:lvlJc w:val="left"/>
+      <w:pPr>
+        <w:ind w:left="5760" w:hanging="360"/>
+      </w:pPr>
+      <w:rPr>
+        <w:rFonts w:ascii="Courier New" w:hAnsi="Courier New" w:cs="Courier New" w:hint="default"/>
+      </w:rPr>
+    </w:lvl>
+    <w:lvl w:ilvl="8" w:tplc="04090005" w:tentative="1">
+      <w:start w:val="1"/>
+      <w:numFmt w:val="bullet"/>
+      <w:lvlText w:val=""/>
+      <w:lvlJc w:val="left"/>
+      <w:pPr>
+        <w:ind w:left="6480" w:hanging="360"/>
+      </w:pPr>
+      <w:rPr>
+        <w:rFonts w:ascii="Wingdings" w:hAnsi="Wingdings" w:hint="default"/>
+      </w:rPr>
+    </w:lvl>
+  </w:abstractNum>
+  <w:abstractNum w:abstractNumId="8">
     <w:nsid w:val="57164231"/>
     <w:multiLevelType w:val="multilevel"/>
     <w:tmpl w:val="3B6C2A38"/>
@@ -2320,7 +3176,7 @@
       </w:rPr>
     </w:lvl>
   </w:abstractNum>
-  <w:abstractNum w:abstractNumId="7">
+  <w:abstractNum w:abstractNumId="9">
     <w:nsid w:val="5B006366"/>
     <w:multiLevelType w:val="hybridMultilevel"/>
     <w:tmpl w:val="1C9CF092"/>
@@ -2433,7 +3289,120 @@
       </w:rPr>
     </w:lvl>
   </w:abstractNum>
-  <w:abstractNum w:abstractNumId="8">
+  <w:abstractNum w:abstractNumId="10">
+    <w:nsid w:val="5E5F345A"/>
+    <w:multiLevelType w:val="hybridMultilevel"/>
+    <w:tmpl w:val="1B000EFA"/>
+    <w:lvl w:ilvl="0" w:tplc="04090001">
+      <w:start w:val="1"/>
+      <w:numFmt w:val="bullet"/>
+      <w:lvlText w:val=""/>
+      <w:lvlJc w:val="left"/>
+      <w:pPr>
+        <w:ind w:left="720" w:hanging="360"/>
+      </w:pPr>
+      <w:rPr>
+        <w:rFonts w:ascii="Symbol" w:hAnsi="Symbol" w:hint="default"/>
+      </w:rPr>
+    </w:lvl>
+    <w:lvl w:ilvl="1" w:tplc="04090003" w:tentative="1">
+      <w:start w:val="1"/>
+      <w:numFmt w:val="bullet"/>
+      <w:lvlText w:val="o"/>
+      <w:lvlJc w:val="left"/>
+      <w:pPr>
+        <w:ind w:left="1440" w:hanging="360"/>
+      </w:pPr>
+      <w:rPr>
+        <w:rFonts w:ascii="Courier New" w:hAnsi="Courier New" w:cs="Courier New" w:hint="default"/>
+      </w:rPr>
+    </w:lvl>
+    <w:lvl w:ilvl="2" w:tplc="04090005" w:tentative="1">
+      <w:start w:val="1"/>
+      <w:numFmt w:val="bullet"/>
+      <w:lvlText w:val=""/>
+      <w:lvlJc w:val="left"/>
+      <w:pPr>
+        <w:ind w:left="2160" w:hanging="360"/>
+      </w:pPr>
+      <w:rPr>
+        <w:rFonts w:ascii="Wingdings" w:hAnsi="Wingdings" w:hint="default"/>
+      </w:rPr>
+    </w:lvl>
+    <w:lvl w:ilvl="3" w:tplc="04090001" w:tentative="1">
+      <w:start w:val="1"/>
+      <w:numFmt w:val="bullet"/>
+      <w:lvlText w:val=""/>
+      <w:lvlJc w:val="left"/>
+      <w:pPr>
+        <w:ind w:left="2880" w:hanging="360"/>
+      </w:pPr>
+      <w:rPr>
+        <w:rFonts w:ascii="Symbol" w:hAnsi="Symbol" w:hint="default"/>
+      </w:rPr>
+    </w:lvl>
+    <w:lvl w:ilvl="4" w:tplc="04090003" w:tentative="1">
+      <w:start w:val="1"/>
+      <w:numFmt w:val="bullet"/>
+      <w:lvlText w:val="o"/>
+      <w:lvlJc w:val="left"/>
+      <w:pPr>
+        <w:ind w:left="3600" w:hanging="360"/>
+      </w:pPr>
+      <w:rPr>
+        <w:rFonts w:ascii="Courier New" w:hAnsi="Courier New" w:cs="Courier New" w:hint="default"/>
+      </w:rPr>
+    </w:lvl>
+    <w:lvl w:ilvl="5" w:tplc="04090005" w:tentative="1">
+      <w:start w:val="1"/>
+      <w:numFmt w:val="bullet"/>
+      <w:lvlText w:val=""/>
+      <w:lvlJc w:val="left"/>
+      <w:pPr>
+        <w:ind w:left="4320" w:hanging="360"/>
+      </w:pPr>
+      <w:rPr>
+        <w:rFonts w:ascii="Wingdings" w:hAnsi="Wingdings" w:hint="default"/>
+      </w:rPr>
+    </w:lvl>
+    <w:lvl w:ilvl="6" w:tplc="04090001" w:tentative="1">
+      <w:start w:val="1"/>
+      <w:numFmt w:val="bullet"/>
+      <w:lvlText w:val=""/>
+      <w:lvlJc w:val="left"/>
+      <w:pPr>
+        <w:ind w:left="5040" w:hanging="360"/>
+      </w:pPr>
+      <w:rPr>
+        <w:rFonts w:ascii="Symbol" w:hAnsi="Symbol" w:hint="default"/>
+      </w:rPr>
+    </w:lvl>
+    <w:lvl w:ilvl="7" w:tplc="04090003" w:tentative="1">
+      <w:start w:val="1"/>
+      <w:numFmt w:val="bullet"/>
+      <w:lvlText w:val="o"/>
+      <w:lvlJc w:val="left"/>
+      <w:pPr>
+        <w:ind w:left="5760" w:hanging="360"/>
+      </w:pPr>
+      <w:rPr>
+        <w:rFonts w:ascii="Courier New" w:hAnsi="Courier New" w:cs="Courier New" w:hint="default"/>
+      </w:rPr>
+    </w:lvl>
+    <w:lvl w:ilvl="8" w:tplc="04090005" w:tentative="1">
+      <w:start w:val="1"/>
+      <w:numFmt w:val="bullet"/>
+      <w:lvlText w:val=""/>
+      <w:lvlJc w:val="left"/>
+      <w:pPr>
+        <w:ind w:left="6480" w:hanging="360"/>
+      </w:pPr>
+      <w:rPr>
+        <w:rFonts w:ascii="Wingdings" w:hAnsi="Wingdings" w:hint="default"/>
+      </w:rPr>
+    </w:lvl>
+  </w:abstractNum>
+  <w:abstractNum w:abstractNumId="11">
     <w:nsid w:val="5FCB3EA4"/>
     <w:multiLevelType w:val="multilevel"/>
     <w:tmpl w:val="D30C06EE"/>
@@ -2582,7 +3551,7 @@
       </w:rPr>
     </w:lvl>
   </w:abstractNum>
-  <w:abstractNum w:abstractNumId="9">
+  <w:abstractNum w:abstractNumId="12">
     <w:nsid w:val="63AA4674"/>
     <w:multiLevelType w:val="hybridMultilevel"/>
     <w:tmpl w:val="8C1A21BA"/>
@@ -2671,14 +3640,216 @@
       </w:pPr>
     </w:lvl>
   </w:abstractNum>
+  <w:abstractNum w:abstractNumId="13">
+    <w:nsid w:val="69437096"/>
+    <w:multiLevelType w:val="hybridMultilevel"/>
+    <w:tmpl w:val="F6001E3A"/>
+    <w:lvl w:ilvl="0" w:tplc="04090001">
+      <w:start w:val="1"/>
+      <w:numFmt w:val="bullet"/>
+      <w:lvlText w:val=""/>
+      <w:lvlJc w:val="left"/>
+      <w:pPr>
+        <w:ind w:left="720" w:hanging="360"/>
+      </w:pPr>
+      <w:rPr>
+        <w:rFonts w:ascii="Symbol" w:hAnsi="Symbol" w:hint="default"/>
+      </w:rPr>
+    </w:lvl>
+    <w:lvl w:ilvl="1" w:tplc="04090003" w:tentative="1">
+      <w:start w:val="1"/>
+      <w:numFmt w:val="bullet"/>
+      <w:lvlText w:val="o"/>
+      <w:lvlJc w:val="left"/>
+      <w:pPr>
+        <w:ind w:left="1440" w:hanging="360"/>
+      </w:pPr>
+      <w:rPr>
+        <w:rFonts w:ascii="Courier New" w:hAnsi="Courier New" w:cs="Courier New" w:hint="default"/>
+      </w:rPr>
+    </w:lvl>
+    <w:lvl w:ilvl="2" w:tplc="04090005" w:tentative="1">
+      <w:start w:val="1"/>
+      <w:numFmt w:val="bullet"/>
+      <w:lvlText w:val=""/>
+      <w:lvlJc w:val="left"/>
+      <w:pPr>
+        <w:ind w:left="2160" w:hanging="360"/>
+      </w:pPr>
+      <w:rPr>
+        <w:rFonts w:ascii="Wingdings" w:hAnsi="Wingdings" w:hint="default"/>
+      </w:rPr>
+    </w:lvl>
+    <w:lvl w:ilvl="3" w:tplc="04090001" w:tentative="1">
+      <w:start w:val="1"/>
+      <w:numFmt w:val="bullet"/>
+      <w:lvlText w:val=""/>
+      <w:lvlJc w:val="left"/>
+      <w:pPr>
+        <w:ind w:left="2880" w:hanging="360"/>
+      </w:pPr>
+      <w:rPr>
+        <w:rFonts w:ascii="Symbol" w:hAnsi="Symbol" w:hint="default"/>
+      </w:rPr>
+    </w:lvl>
+    <w:lvl w:ilvl="4" w:tplc="04090003" w:tentative="1">
+      <w:start w:val="1"/>
+      <w:numFmt w:val="bullet"/>
+      <w:lvlText w:val="o"/>
+      <w:lvlJc w:val="left"/>
+      <w:pPr>
+        <w:ind w:left="3600" w:hanging="360"/>
+      </w:pPr>
+      <w:rPr>
+        <w:rFonts w:ascii="Courier New" w:hAnsi="Courier New" w:cs="Courier New" w:hint="default"/>
+      </w:rPr>
+    </w:lvl>
+    <w:lvl w:ilvl="5" w:tplc="04090005" w:tentative="1">
+      <w:start w:val="1"/>
+      <w:numFmt w:val="bullet"/>
+      <w:lvlText w:val=""/>
+      <w:lvlJc w:val="left"/>
+      <w:pPr>
+        <w:ind w:left="4320" w:hanging="360"/>
+      </w:pPr>
+      <w:rPr>
+        <w:rFonts w:ascii="Wingdings" w:hAnsi="Wingdings" w:hint="default"/>
+      </w:rPr>
+    </w:lvl>
+    <w:lvl w:ilvl="6" w:tplc="04090001" w:tentative="1">
+      <w:start w:val="1"/>
+      <w:numFmt w:val="bullet"/>
+      <w:lvlText w:val=""/>
+      <w:lvlJc w:val="left"/>
+      <w:pPr>
+        <w:ind w:left="5040" w:hanging="360"/>
+      </w:pPr>
+      <w:rPr>
+        <w:rFonts w:ascii="Symbol" w:hAnsi="Symbol" w:hint="default"/>
+      </w:rPr>
+    </w:lvl>
+    <w:lvl w:ilvl="7" w:tplc="04090003" w:tentative="1">
+      <w:start w:val="1"/>
+      <w:numFmt w:val="bullet"/>
+      <w:lvlText w:val="o"/>
+      <w:lvlJc w:val="left"/>
+      <w:pPr>
+        <w:ind w:left="5760" w:hanging="360"/>
+      </w:pPr>
+      <w:rPr>
+        <w:rFonts w:ascii="Courier New" w:hAnsi="Courier New" w:cs="Courier New" w:hint="default"/>
+      </w:rPr>
+    </w:lvl>
+    <w:lvl w:ilvl="8" w:tplc="04090005" w:tentative="1">
+      <w:start w:val="1"/>
+      <w:numFmt w:val="bullet"/>
+      <w:lvlText w:val=""/>
+      <w:lvlJc w:val="left"/>
+      <w:pPr>
+        <w:ind w:left="6480" w:hanging="360"/>
+      </w:pPr>
+      <w:rPr>
+        <w:rFonts w:ascii="Wingdings" w:hAnsi="Wingdings" w:hint="default"/>
+      </w:rPr>
+    </w:lvl>
+  </w:abstractNum>
+  <w:abstractNum w:abstractNumId="14">
+    <w:nsid w:val="76A039CE"/>
+    <w:multiLevelType w:val="hybridMultilevel"/>
+    <w:tmpl w:val="CC383E6C"/>
+    <w:lvl w:ilvl="0" w:tplc="0409000F">
+      <w:start w:val="1"/>
+      <w:numFmt w:val="decimal"/>
+      <w:lvlText w:val="%1."/>
+      <w:lvlJc w:val="left"/>
+      <w:pPr>
+        <w:ind w:left="720" w:hanging="360"/>
+      </w:pPr>
+      <w:rPr>
+        <w:rFonts w:hint="default"/>
+      </w:rPr>
+    </w:lvl>
+    <w:lvl w:ilvl="1" w:tplc="04090019" w:tentative="1">
+      <w:start w:val="1"/>
+      <w:numFmt w:val="lowerLetter"/>
+      <w:lvlText w:val="%2."/>
+      <w:lvlJc w:val="left"/>
+      <w:pPr>
+        <w:ind w:left="1440" w:hanging="360"/>
+      </w:pPr>
+    </w:lvl>
+    <w:lvl w:ilvl="2" w:tplc="0409001B" w:tentative="1">
+      <w:start w:val="1"/>
+      <w:numFmt w:val="lowerRoman"/>
+      <w:lvlText w:val="%3."/>
+      <w:lvlJc w:val="right"/>
+      <w:pPr>
+        <w:ind w:left="2160" w:hanging="180"/>
+      </w:pPr>
+    </w:lvl>
+    <w:lvl w:ilvl="3" w:tplc="0409000F" w:tentative="1">
+      <w:start w:val="1"/>
+      <w:numFmt w:val="decimal"/>
+      <w:lvlText w:val="%4."/>
+      <w:lvlJc w:val="left"/>
+      <w:pPr>
+        <w:ind w:left="2880" w:hanging="360"/>
+      </w:pPr>
+    </w:lvl>
+    <w:lvl w:ilvl="4" w:tplc="04090019" w:tentative="1">
+      <w:start w:val="1"/>
+      <w:numFmt w:val="lowerLetter"/>
+      <w:lvlText w:val="%5."/>
+      <w:lvlJc w:val="left"/>
+      <w:pPr>
+        <w:ind w:left="3600" w:hanging="360"/>
+      </w:pPr>
+    </w:lvl>
+    <w:lvl w:ilvl="5" w:tplc="0409001B" w:tentative="1">
+      <w:start w:val="1"/>
+      <w:numFmt w:val="lowerRoman"/>
+      <w:lvlText w:val="%6."/>
+      <w:lvlJc w:val="right"/>
+      <w:pPr>
+        <w:ind w:left="4320" w:hanging="180"/>
+      </w:pPr>
+    </w:lvl>
+    <w:lvl w:ilvl="6" w:tplc="0409000F" w:tentative="1">
+      <w:start w:val="1"/>
+      <w:numFmt w:val="decimal"/>
+      <w:lvlText w:val="%7."/>
+      <w:lvlJc w:val="left"/>
+      <w:pPr>
+        <w:ind w:left="5040" w:hanging="360"/>
+      </w:pPr>
+    </w:lvl>
+    <w:lvl w:ilvl="7" w:tplc="04090019" w:tentative="1">
+      <w:start w:val="1"/>
+      <w:numFmt w:val="lowerLetter"/>
+      <w:lvlText w:val="%8."/>
+      <w:lvlJc w:val="left"/>
+      <w:pPr>
+        <w:ind w:left="5760" w:hanging="360"/>
+      </w:pPr>
+    </w:lvl>
+    <w:lvl w:ilvl="8" w:tplc="0409001B" w:tentative="1">
+      <w:start w:val="1"/>
+      <w:numFmt w:val="lowerRoman"/>
+      <w:lvlText w:val="%9."/>
+      <w:lvlJc w:val="right"/>
+      <w:pPr>
+        <w:ind w:left="6480" w:hanging="180"/>
+      </w:pPr>
+    </w:lvl>
+  </w:abstractNum>
   <w:num w:numId="1">
-    <w:abstractNumId w:val="5"/>
+    <w:abstractNumId w:val="6"/>
   </w:num>
   <w:num w:numId="2">
     <w:abstractNumId w:val="0"/>
   </w:num>
   <w:num w:numId="3">
-    <w:abstractNumId w:val="8"/>
+    <w:abstractNumId w:val="11"/>
   </w:num>
   <w:num w:numId="4">
     <w:abstractNumId w:val="2"/>
@@ -2687,19 +3858,34 @@
     <w:abstractNumId w:val="4"/>
   </w:num>
   <w:num w:numId="6">
-    <w:abstractNumId w:val="9"/>
+    <w:abstractNumId w:val="12"/>
   </w:num>
   <w:num w:numId="7">
     <w:abstractNumId w:val="3"/>
   </w:num>
   <w:num w:numId="8">
-    <w:abstractNumId w:val="6"/>
+    <w:abstractNumId w:val="8"/>
   </w:num>
   <w:num w:numId="9">
-    <w:abstractNumId w:val="7"/>
+    <w:abstractNumId w:val="9"/>
   </w:num>
   <w:num w:numId="10">
     <w:abstractNumId w:val="1"/>
+  </w:num>
+  <w:num w:numId="11">
+    <w:abstractNumId w:val="14"/>
+  </w:num>
+  <w:num w:numId="12">
+    <w:abstractNumId w:val="5"/>
+  </w:num>
+  <w:num w:numId="13">
+    <w:abstractNumId w:val="7"/>
+  </w:num>
+  <w:num w:numId="14">
+    <w:abstractNumId w:val="13"/>
+  </w:num>
+  <w:num w:numId="15">
+    <w:abstractNumId w:val="10"/>
   </w:num>
 </w:numbering>
 </file>
@@ -3325,6 +4511,37 @@
       <w:bCs/>
     </w:rPr>
   </w:style>
+  <w:style w:type="paragraph" w:styleId="Quote">
+    <w:name w:val="Quote"/>
+    <w:basedOn w:val="Normal"/>
+    <w:next w:val="Normal"/>
+    <w:link w:val="QuoteChar"/>
+    <w:uiPriority w:val="29"/>
+    <w:qFormat/>
+    <w:rsid w:val="00B47484"/>
+    <w:pPr>
+      <w:spacing w:before="200"/>
+      <w:ind w:left="864" w:right="864"/>
+    </w:pPr>
+    <w:rPr>
+      <w:i/>
+      <w:iCs/>
+      <w:color w:val="404040" w:themeColor="text1" w:themeTint="BF"/>
+    </w:rPr>
+  </w:style>
+  <w:style w:type="character" w:customStyle="1" w:styleId="QuoteChar">
+    <w:name w:val="Quote Char"/>
+    <w:basedOn w:val="DefaultParagraphFont"/>
+    <w:link w:val="Quote"/>
+    <w:uiPriority w:val="29"/>
+    <w:rsid w:val="00B47484"/>
+    <w:rPr>
+      <w:i/>
+      <w:iCs/>
+      <w:color w:val="404040" w:themeColor="text1" w:themeTint="BF"/>
+      <w:sz w:val="20"/>
+    </w:rPr>
+  </w:style>
 </w:styles>
 </file>
 

</xml_diff>

<commit_message>
Add Azure Storage Redundancy
</commit_message>
<xml_diff>
--- a/701 Azure/Azure Fundamentals.docx
+++ b/701 Azure/Azure Fundamentals.docx
@@ -4374,38 +4374,637 @@
       <w:pPr>
         <w:pStyle w:val="Code2"/>
         <w:rPr>
-          <w:rStyle w:val="Code2Char"/>
-          <w:color w:val="7F7F7F" w:themeColor="text1" w:themeTint="80"/>
-        </w:rPr>
-      </w:pPr>
-      <w:r>
-        <w:rPr>
           <w:rFonts w:asciiTheme="minorHAnsi" w:hAnsiTheme="minorHAnsi"/>
           <w:color w:val="auto"/>
           <w:sz w:val="20"/>
         </w:rPr>
-        <w:t xml:space="preserve">The main benefits of the Azure DNS are reliability and performance, security, </w:t>
-      </w:r>
-      <w:proofErr w:type="spellStart"/>
+      </w:pPr>
       <w:r>
         <w:rPr>
           <w:rFonts w:asciiTheme="minorHAnsi" w:hAnsiTheme="minorHAnsi"/>
           <w:color w:val="auto"/>
           <w:sz w:val="20"/>
         </w:rPr>
-        <w:t>easy</w:t>
-      </w:r>
-      <w:proofErr w:type="spellEnd"/>
+        <w:t xml:space="preserve">The main benefits of the Azure DNS are reliability and performance, security, </w:t>
+      </w:r>
+      <w:proofErr w:type="spellStart"/>
       <w:r>
         <w:rPr>
           <w:rFonts w:asciiTheme="minorHAnsi" w:hAnsiTheme="minorHAnsi"/>
           <w:color w:val="auto"/>
           <w:sz w:val="20"/>
         </w:rPr>
+        <w:t>easy</w:t>
+      </w:r>
+      <w:proofErr w:type="spellEnd"/>
+      <w:r>
+        <w:rPr>
+          <w:rFonts w:asciiTheme="minorHAnsi" w:hAnsiTheme="minorHAnsi"/>
+          <w:color w:val="auto"/>
+          <w:sz w:val="20"/>
+        </w:rPr>
         <w:t xml:space="preserve"> of use, customizable virtual network and alias records.</w:t>
+      </w:r>
+    </w:p>
+    <w:p>
+      <w:pPr>
+        <w:pStyle w:val="Code2"/>
+        <w:rPr>
+          <w:rFonts w:asciiTheme="minorHAnsi" w:hAnsiTheme="minorHAnsi"/>
+          <w:color w:val="auto"/>
+          <w:sz w:val="20"/>
+        </w:rPr>
+      </w:pPr>
+    </w:p>
+    <w:p>
+      <w:pPr>
+        <w:pStyle w:val="Code2"/>
+        <w:rPr>
+          <w:rFonts w:asciiTheme="minorHAnsi" w:hAnsiTheme="minorHAnsi"/>
+          <w:color w:val="auto"/>
+          <w:sz w:val="20"/>
+        </w:rPr>
+      </w:pPr>
+    </w:p>
+    <w:p>
+      <w:pPr>
+        <w:pStyle w:val="Code2"/>
+        <w:rPr>
+          <w:rFonts w:asciiTheme="minorHAnsi" w:hAnsiTheme="minorHAnsi"/>
+          <w:color w:val="auto"/>
+          <w:sz w:val="20"/>
+        </w:rPr>
+      </w:pPr>
+    </w:p>
+    <w:p>
+      <w:r>
+        <w:br w:type="page"/>
+      </w:r>
+    </w:p>
+    <w:p>
+      <w:pPr>
+        <w:pStyle w:val="Heading1"/>
+      </w:pPr>
+      <w:r>
+        <w:rPr>
+          <w:bCs w:val="0"/>
+        </w:rPr>
+        <w:lastRenderedPageBreak/>
+        <w:t>4</w:t>
+      </w:r>
+      <w:r>
+        <w:rPr>
+          <w:bCs w:val="0"/>
+        </w:rPr>
+        <w:t>.</w:t>
+      </w:r>
+      <w:r>
+        <w:t xml:space="preserve"> </w:t>
+      </w:r>
+      <w:r>
+        <w:t xml:space="preserve">Azure Storage </w:t>
+      </w:r>
+      <w:r>
+        <w:t>Redundancy</w:t>
       </w:r>
       <w:bookmarkStart w:id="0" w:name="_GoBack"/>
       <w:bookmarkEnd w:id="0"/>
+    </w:p>
+    <w:p>
+      <w:pPr>
+        <w:pStyle w:val="Heading1"/>
+        <w:rPr>
+          <w:b w:val="0"/>
+          <w:bCs w:val="0"/>
+          <w:sz w:val="20"/>
+        </w:rPr>
+      </w:pPr>
+      <w:r>
+        <w:rPr>
+          <w:b w:val="0"/>
+          <w:bCs w:val="0"/>
+          <w:sz w:val="20"/>
+        </w:rPr>
+        <w:t>Azure Storage always stores multiple copies of your data so that it's protected from planned and unplanned events such as transient hardware failures, network or power outages, and natural disasters. Redundancy ensures that your storage account meets its availability and durability targets even in the face of failures.</w:t>
+      </w:r>
+    </w:p>
+    <w:p>
+      <w:pPr>
+        <w:pStyle w:val="Heading1"/>
+        <w:rPr>
+          <w:b w:val="0"/>
+          <w:bCs w:val="0"/>
+          <w:sz w:val="20"/>
+        </w:rPr>
+      </w:pPr>
+      <w:r>
+        <w:rPr>
+          <w:b w:val="0"/>
+          <w:bCs w:val="0"/>
+          <w:sz w:val="20"/>
+        </w:rPr>
+        <w:t>When deciding which redundancy option is best for your scenario, consider the tradeoffs between lower costs and higher availability. The factors that help determine which redundancy option you should choose include:</w:t>
+      </w:r>
+    </w:p>
+    <w:p>
+      <w:pPr>
+        <w:pStyle w:val="Heading1"/>
+        <w:numPr>
+          <w:ilvl w:val="0"/>
+          <w:numId w:val="26"/>
+        </w:numPr>
+        <w:spacing w:line="20" w:lineRule="atLeast"/>
+        <w:rPr>
+          <w:b w:val="0"/>
+          <w:bCs w:val="0"/>
+          <w:sz w:val="20"/>
+        </w:rPr>
+      </w:pPr>
+      <w:r>
+        <w:rPr>
+          <w:b w:val="0"/>
+          <w:bCs w:val="0"/>
+          <w:sz w:val="20"/>
+        </w:rPr>
+        <w:t>How your data is replicated in the primary region.</w:t>
+      </w:r>
+    </w:p>
+    <w:p>
+      <w:pPr>
+        <w:pStyle w:val="Heading1"/>
+        <w:numPr>
+          <w:ilvl w:val="0"/>
+          <w:numId w:val="26"/>
+        </w:numPr>
+        <w:spacing w:line="20" w:lineRule="atLeast"/>
+        <w:rPr>
+          <w:b w:val="0"/>
+          <w:bCs w:val="0"/>
+          <w:sz w:val="20"/>
+        </w:rPr>
+      </w:pPr>
+      <w:r>
+        <w:rPr>
+          <w:b w:val="0"/>
+          <w:bCs w:val="0"/>
+          <w:sz w:val="20"/>
+        </w:rPr>
+        <w:t>Whether your data is replicated to a second region that is geographically distant to the primary region, to protect against regional disasters.</w:t>
+      </w:r>
+    </w:p>
+    <w:p>
+      <w:pPr>
+        <w:pStyle w:val="Heading1"/>
+        <w:numPr>
+          <w:ilvl w:val="0"/>
+          <w:numId w:val="26"/>
+        </w:numPr>
+        <w:spacing w:line="20" w:lineRule="atLeast"/>
+        <w:rPr>
+          <w:b w:val="0"/>
+          <w:bCs w:val="0"/>
+          <w:sz w:val="20"/>
+        </w:rPr>
+      </w:pPr>
+      <w:r>
+        <w:rPr>
+          <w:b w:val="0"/>
+          <w:bCs w:val="0"/>
+          <w:sz w:val="20"/>
+        </w:rPr>
+        <w:t>Whether your application requires read access to the replicated data in the secondary region if the primary region becomes unavailable</w:t>
+      </w:r>
+    </w:p>
+    <w:p>
+      <w:pPr>
+        <w:pStyle w:val="Heading1"/>
+      </w:pPr>
+      <w:r>
+        <w:rPr>
+          <w:bCs w:val="0"/>
+        </w:rPr>
+        <w:t>4.</w:t>
+      </w:r>
+      <w:r>
+        <w:t xml:space="preserve">1. </w:t>
+      </w:r>
+      <w:r>
+        <w:t>Redundancy in the Primary Region</w:t>
+      </w:r>
+    </w:p>
+    <w:p>
+      <w:pPr>
+        <w:pStyle w:val="Heading1"/>
+        <w:rPr>
+          <w:b w:val="0"/>
+          <w:bCs w:val="0"/>
+          <w:sz w:val="20"/>
+        </w:rPr>
+      </w:pPr>
+      <w:r>
+        <w:rPr>
+          <w:b w:val="0"/>
+          <w:bCs w:val="0"/>
+          <w:sz w:val="20"/>
+        </w:rPr>
+        <w:t>Data in an Azure Storage account is always replicated three times in the primary region. Azure Storage offers two options for how your data is replicated in the primary region, locally redundant storage (LRS) and zone-redundant storage (ZRS).</w:t>
+      </w:r>
+    </w:p>
+    <w:p>
+      <w:pPr>
+        <w:pStyle w:val="Heading1"/>
+        <w:numPr>
+          <w:ilvl w:val="0"/>
+          <w:numId w:val="27"/>
+        </w:numPr>
+        <w:spacing w:line="240" w:lineRule="auto"/>
+        <w:rPr>
+          <w:b w:val="0"/>
+          <w:bCs w:val="0"/>
+          <w:sz w:val="20"/>
+        </w:rPr>
+      </w:pPr>
+      <w:r>
+        <w:rPr>
+          <w:bCs w:val="0"/>
+          <w:sz w:val="20"/>
+        </w:rPr>
+        <w:t>Locally Redundant Storage</w:t>
+      </w:r>
+      <w:r>
+        <w:rPr>
+          <w:bCs w:val="0"/>
+          <w:sz w:val="20"/>
+        </w:rPr>
+        <w:t xml:space="preserve"> (LRS)</w:t>
+      </w:r>
+      <w:r>
+        <w:rPr>
+          <w:b w:val="0"/>
+          <w:bCs w:val="0"/>
+          <w:sz w:val="20"/>
+        </w:rPr>
+        <w:t xml:space="preserve">: </w:t>
+      </w:r>
+      <w:r>
+        <w:rPr>
+          <w:b w:val="0"/>
+          <w:bCs w:val="0"/>
+          <w:sz w:val="20"/>
+        </w:rPr>
+        <w:t>Make three copies in the same datacenter</w:t>
+      </w:r>
+      <w:r>
+        <w:rPr>
+          <w:b w:val="0"/>
+          <w:bCs w:val="0"/>
+          <w:sz w:val="20"/>
+        </w:rPr>
+        <w:t xml:space="preserve"> for 11 nines durability over a year. LRS protects your data against server rack and drive failures. However, if a disaster such as a fire or flooding occurs within the data center, all replicas of a storage account using LRS may be lost or unrecoverable.</w:t>
+      </w:r>
+    </w:p>
+    <w:p>
+      <w:pPr>
+        <w:pStyle w:val="Heading1"/>
+        <w:numPr>
+          <w:ilvl w:val="0"/>
+          <w:numId w:val="27"/>
+        </w:numPr>
+        <w:spacing w:line="240" w:lineRule="auto"/>
+        <w:rPr>
+          <w:b w:val="0"/>
+          <w:bCs w:val="0"/>
+          <w:sz w:val="20"/>
+        </w:rPr>
+      </w:pPr>
+      <w:r>
+        <w:rPr>
+          <w:bCs w:val="0"/>
+          <w:sz w:val="20"/>
+        </w:rPr>
+        <w:t>Zone</w:t>
+      </w:r>
+      <w:r>
+        <w:rPr>
+          <w:sz w:val="20"/>
+        </w:rPr>
+        <w:t>-</w:t>
+      </w:r>
+      <w:r>
+        <w:rPr>
+          <w:sz w:val="20"/>
+        </w:rPr>
+        <w:t xml:space="preserve">Redundant Storage (ZRS): </w:t>
+      </w:r>
+      <w:r>
+        <w:rPr>
+          <w:b w:val="0"/>
+          <w:sz w:val="20"/>
+        </w:rPr>
+        <w:t>Replicates your Azure Storage data synchronously across three Azure availability zones in the primary region offering a 12 nines durability.</w:t>
+      </w:r>
+      <w:r>
+        <w:rPr>
+          <w:b w:val="0"/>
+          <w:sz w:val="20"/>
+        </w:rPr>
+        <w:t xml:space="preserve"> The data will be accessible to read and write even if a zone becomes </w:t>
+      </w:r>
+      <w:r>
+        <w:rPr>
+          <w:b w:val="0"/>
+          <w:sz w:val="20"/>
+        </w:rPr>
+        <w:t>unavailable</w:t>
+      </w:r>
+      <w:r>
+        <w:rPr>
+          <w:b w:val="0"/>
+          <w:sz w:val="20"/>
+        </w:rPr>
+        <w:t xml:space="preserve"> because Azure undertakes networking updates such as DNS repointing to access the new pieces of data. ZRS is recommended for high availability scenarios of for restricting replication of data within a country or region to meet data governance requirements.</w:t>
+      </w:r>
+    </w:p>
+    <w:p>
+      <w:pPr>
+        <w:pStyle w:val="Heading1"/>
+      </w:pPr>
+      <w:r>
+        <w:rPr>
+          <w:bCs w:val="0"/>
+        </w:rPr>
+        <w:t>4.</w:t>
+      </w:r>
+      <w:r>
+        <w:rPr>
+          <w:bCs w:val="0"/>
+        </w:rPr>
+        <w:t>2</w:t>
+      </w:r>
+      <w:r>
+        <w:t xml:space="preserve">. </w:t>
+      </w:r>
+      <w:r>
+        <w:t>Redundancy in the Secondary Region</w:t>
+      </w:r>
+    </w:p>
+    <w:p>
+      <w:pPr>
+        <w:pStyle w:val="Heading1"/>
+        <w:rPr>
+          <w:b w:val="0"/>
+          <w:bCs w:val="0"/>
+          <w:sz w:val="20"/>
+        </w:rPr>
+      </w:pPr>
+      <w:r>
+        <w:rPr>
+          <w:b w:val="0"/>
+          <w:bCs w:val="0"/>
+          <w:sz w:val="20"/>
+        </w:rPr>
+        <w:t xml:space="preserve">If you want to guarantee your data will persist even in the event of a catastrophic failure Azure provides redundancy in the secondary region which has to be the pair of your region inevitably. </w:t>
+      </w:r>
+      <w:r>
+        <w:rPr>
+          <w:b w:val="0"/>
+          <w:bCs w:val="0"/>
+          <w:sz w:val="20"/>
+        </w:rPr>
+        <w:t>Is important to note that data is replicated asynchronously to the secondary region so some data may be lost if an event occurs. Azure Recovery Point Objective (RPO – time between saves) is typically less than 15 minutes.</w:t>
+      </w:r>
+      <w:r>
+        <w:rPr>
+          <w:b w:val="0"/>
+          <w:bCs w:val="0"/>
+          <w:sz w:val="20"/>
+        </w:rPr>
+        <w:t xml:space="preserve"> </w:t>
+      </w:r>
+      <w:r>
+        <w:rPr>
+          <w:b w:val="0"/>
+          <w:bCs w:val="0"/>
+          <w:sz w:val="20"/>
+        </w:rPr>
+        <w:t>T</w:t>
+      </w:r>
+      <w:r>
+        <w:rPr>
+          <w:b w:val="0"/>
+          <w:bCs w:val="0"/>
+          <w:sz w:val="20"/>
+        </w:rPr>
+        <w:t>wo possible schemes:</w:t>
+      </w:r>
+    </w:p>
+    <w:p>
+      <w:pPr>
+        <w:pStyle w:val="Heading1"/>
+        <w:numPr>
+          <w:ilvl w:val="0"/>
+          <w:numId w:val="28"/>
+        </w:numPr>
+        <w:spacing w:line="240" w:lineRule="auto"/>
+        <w:rPr>
+          <w:b w:val="0"/>
+          <w:bCs w:val="0"/>
+          <w:sz w:val="20"/>
+        </w:rPr>
+      </w:pPr>
+      <w:r>
+        <w:rPr>
+          <w:bCs w:val="0"/>
+          <w:sz w:val="20"/>
+        </w:rPr>
+        <w:t xml:space="preserve">Geo-Redundant </w:t>
+      </w:r>
+      <w:proofErr w:type="gramStart"/>
+      <w:r>
+        <w:rPr>
+          <w:bCs w:val="0"/>
+          <w:sz w:val="20"/>
+        </w:rPr>
+        <w:t>Storage</w:t>
+      </w:r>
+      <w:r>
+        <w:rPr>
+          <w:bCs w:val="0"/>
+          <w:sz w:val="20"/>
+        </w:rPr>
+        <w:t>(</w:t>
+      </w:r>
+      <w:proofErr w:type="gramEnd"/>
+      <w:r>
+        <w:rPr>
+          <w:bCs w:val="0"/>
+          <w:sz w:val="20"/>
+        </w:rPr>
+        <w:t>GRS)</w:t>
+      </w:r>
+      <w:r>
+        <w:rPr>
+          <w:b w:val="0"/>
+          <w:bCs w:val="0"/>
+          <w:sz w:val="20"/>
+        </w:rPr>
+        <w:t>:</w:t>
+      </w:r>
+      <w:r>
+        <w:rPr>
+          <w:b w:val="0"/>
+          <w:bCs w:val="0"/>
+          <w:sz w:val="20"/>
+        </w:rPr>
+        <w:t xml:space="preserve"> First copy data three times in the same zone </w:t>
+      </w:r>
+      <w:r>
+        <w:rPr>
+          <w:b w:val="0"/>
+          <w:bCs w:val="0"/>
+          <w:sz w:val="20"/>
+        </w:rPr>
+        <w:t xml:space="preserve">in the primary region </w:t>
+      </w:r>
+      <w:r>
+        <w:rPr>
+          <w:b w:val="0"/>
+          <w:bCs w:val="0"/>
+          <w:sz w:val="20"/>
+        </w:rPr>
+        <w:t xml:space="preserve">using LRS and then replicate it to the </w:t>
+      </w:r>
+      <w:r>
+        <w:rPr>
+          <w:b w:val="0"/>
+          <w:bCs w:val="0"/>
+          <w:sz w:val="20"/>
+        </w:rPr>
+        <w:t>secondary</w:t>
+      </w:r>
+      <w:r>
+        <w:rPr>
+          <w:b w:val="0"/>
+          <w:bCs w:val="0"/>
+          <w:sz w:val="20"/>
+        </w:rPr>
+        <w:t xml:space="preserve"> </w:t>
+      </w:r>
+      <w:r>
+        <w:rPr>
+          <w:b w:val="0"/>
+          <w:bCs w:val="0"/>
+          <w:sz w:val="20"/>
+        </w:rPr>
+        <w:t xml:space="preserve">region </w:t>
+      </w:r>
+      <w:r>
+        <w:rPr>
+          <w:b w:val="0"/>
+          <w:bCs w:val="0"/>
+          <w:sz w:val="20"/>
+        </w:rPr>
+        <w:t>for 16 nines durability.</w:t>
+      </w:r>
+    </w:p>
+    <w:p>
+      <w:pPr>
+        <w:pStyle w:val="Heading1"/>
+        <w:numPr>
+          <w:ilvl w:val="0"/>
+          <w:numId w:val="28"/>
+        </w:numPr>
+        <w:spacing w:line="240" w:lineRule="auto"/>
+        <w:rPr>
+          <w:b w:val="0"/>
+          <w:bCs w:val="0"/>
+          <w:sz w:val="20"/>
+        </w:rPr>
+      </w:pPr>
+      <w:r>
+        <w:rPr>
+          <w:bCs w:val="0"/>
+          <w:sz w:val="20"/>
+        </w:rPr>
+        <w:t>Geo</w:t>
+      </w:r>
+      <w:r>
+        <w:rPr>
+          <w:sz w:val="20"/>
+        </w:rPr>
+        <w:t>-</w:t>
+      </w:r>
+      <w:r>
+        <w:rPr>
+          <w:sz w:val="20"/>
+        </w:rPr>
+        <w:t xml:space="preserve">Zone-Redundant </w:t>
+      </w:r>
+      <w:proofErr w:type="gramStart"/>
+      <w:r>
+        <w:rPr>
+          <w:sz w:val="20"/>
+        </w:rPr>
+        <w:t>Storage(</w:t>
+      </w:r>
+      <w:proofErr w:type="gramEnd"/>
+      <w:r>
+        <w:rPr>
+          <w:sz w:val="20"/>
+        </w:rPr>
+        <w:t>GZRS)</w:t>
+      </w:r>
+      <w:r>
+        <w:rPr>
+          <w:b w:val="0"/>
+          <w:sz w:val="20"/>
+        </w:rPr>
+        <w:t>:</w:t>
+      </w:r>
+      <w:r>
+        <w:rPr>
+          <w:sz w:val="20"/>
+        </w:rPr>
+        <w:t xml:space="preserve"> </w:t>
+      </w:r>
+      <w:r>
+        <w:rPr>
+          <w:b w:val="0"/>
+          <w:sz w:val="20"/>
+        </w:rPr>
+        <w:t>Data is copied across the three availability zones in the primary region</w:t>
+      </w:r>
+      <w:r>
+        <w:rPr>
+          <w:b w:val="0"/>
+          <w:sz w:val="20"/>
+        </w:rPr>
+        <w:t xml:space="preserve"> using ZRS and is also replicated to a secondary geographic region also for 16 nines durability.</w:t>
+      </w:r>
+    </w:p>
+    <w:p>
+      <w:pPr>
+        <w:pStyle w:val="Heading3"/>
+        <w:spacing w:before="120"/>
+      </w:pPr>
+      <w:r>
+        <w:t>Read Access to Data in Secondary Region</w:t>
+      </w:r>
+    </w:p>
+    <w:p>
+      <w:pPr>
+        <w:rPr>
+          <w:sz w:val="18"/>
+          <w:szCs w:val="18"/>
+        </w:rPr>
+      </w:pPr>
+      <w:r>
+        <w:rPr>
+          <w:sz w:val="18"/>
+          <w:szCs w:val="18"/>
+        </w:rPr>
+        <w:t>Geo-redundant storage (with GRS or GZRS) replicates your data to another physical location in the secondary region to protect against regional outages. However, that data is available to be read only if the customer or Microsoft initiates a failover from the primary to secondary region. However, if you enable read access to the secondary region, your data is always available, even when the primary region is running optimally. For read access to the secondary region, enable read-access geo-redundant storage (RA-GRS) or read-access geo-zone-redundant storage (RA-GZRS).</w:t>
+      </w:r>
     </w:p>
     <w:sectPr>
       <w:pgSz w:w="12240" w:h="15840"/>
@@ -5283,6 +5882,119 @@
     </w:lvl>
   </w:abstractNum>
   <w:abstractNum w:abstractNumId="7">
+    <w:nsid w:val="22B3664B"/>
+    <w:multiLevelType w:val="hybridMultilevel"/>
+    <w:tmpl w:val="43BE5198"/>
+    <w:lvl w:ilvl="0" w:tplc="04090001">
+      <w:start w:val="1"/>
+      <w:numFmt w:val="bullet"/>
+      <w:lvlText w:val=""/>
+      <w:lvlJc w:val="left"/>
+      <w:pPr>
+        <w:ind w:left="720" w:hanging="360"/>
+      </w:pPr>
+      <w:rPr>
+        <w:rFonts w:ascii="Symbol" w:hAnsi="Symbol" w:hint="default"/>
+      </w:rPr>
+    </w:lvl>
+    <w:lvl w:ilvl="1" w:tplc="04090003" w:tentative="1">
+      <w:start w:val="1"/>
+      <w:numFmt w:val="bullet"/>
+      <w:lvlText w:val="o"/>
+      <w:lvlJc w:val="left"/>
+      <w:pPr>
+        <w:ind w:left="1440" w:hanging="360"/>
+      </w:pPr>
+      <w:rPr>
+        <w:rFonts w:ascii="Courier New" w:hAnsi="Courier New" w:cs="Courier New" w:hint="default"/>
+      </w:rPr>
+    </w:lvl>
+    <w:lvl w:ilvl="2" w:tplc="04090005" w:tentative="1">
+      <w:start w:val="1"/>
+      <w:numFmt w:val="bullet"/>
+      <w:lvlText w:val=""/>
+      <w:lvlJc w:val="left"/>
+      <w:pPr>
+        <w:ind w:left="2160" w:hanging="360"/>
+      </w:pPr>
+      <w:rPr>
+        <w:rFonts w:ascii="Wingdings" w:hAnsi="Wingdings" w:hint="default"/>
+      </w:rPr>
+    </w:lvl>
+    <w:lvl w:ilvl="3" w:tplc="04090001" w:tentative="1">
+      <w:start w:val="1"/>
+      <w:numFmt w:val="bullet"/>
+      <w:lvlText w:val=""/>
+      <w:lvlJc w:val="left"/>
+      <w:pPr>
+        <w:ind w:left="2880" w:hanging="360"/>
+      </w:pPr>
+      <w:rPr>
+        <w:rFonts w:ascii="Symbol" w:hAnsi="Symbol" w:hint="default"/>
+      </w:rPr>
+    </w:lvl>
+    <w:lvl w:ilvl="4" w:tplc="04090003" w:tentative="1">
+      <w:start w:val="1"/>
+      <w:numFmt w:val="bullet"/>
+      <w:lvlText w:val="o"/>
+      <w:lvlJc w:val="left"/>
+      <w:pPr>
+        <w:ind w:left="3600" w:hanging="360"/>
+      </w:pPr>
+      <w:rPr>
+        <w:rFonts w:ascii="Courier New" w:hAnsi="Courier New" w:cs="Courier New" w:hint="default"/>
+      </w:rPr>
+    </w:lvl>
+    <w:lvl w:ilvl="5" w:tplc="04090005" w:tentative="1">
+      <w:start w:val="1"/>
+      <w:numFmt w:val="bullet"/>
+      <w:lvlText w:val=""/>
+      <w:lvlJc w:val="left"/>
+      <w:pPr>
+        <w:ind w:left="4320" w:hanging="360"/>
+      </w:pPr>
+      <w:rPr>
+        <w:rFonts w:ascii="Wingdings" w:hAnsi="Wingdings" w:hint="default"/>
+      </w:rPr>
+    </w:lvl>
+    <w:lvl w:ilvl="6" w:tplc="04090001" w:tentative="1">
+      <w:start w:val="1"/>
+      <w:numFmt w:val="bullet"/>
+      <w:lvlText w:val=""/>
+      <w:lvlJc w:val="left"/>
+      <w:pPr>
+        <w:ind w:left="5040" w:hanging="360"/>
+      </w:pPr>
+      <w:rPr>
+        <w:rFonts w:ascii="Symbol" w:hAnsi="Symbol" w:hint="default"/>
+      </w:rPr>
+    </w:lvl>
+    <w:lvl w:ilvl="7" w:tplc="04090003" w:tentative="1">
+      <w:start w:val="1"/>
+      <w:numFmt w:val="bullet"/>
+      <w:lvlText w:val="o"/>
+      <w:lvlJc w:val="left"/>
+      <w:pPr>
+        <w:ind w:left="5760" w:hanging="360"/>
+      </w:pPr>
+      <w:rPr>
+        <w:rFonts w:ascii="Courier New" w:hAnsi="Courier New" w:cs="Courier New" w:hint="default"/>
+      </w:rPr>
+    </w:lvl>
+    <w:lvl w:ilvl="8" w:tplc="04090005" w:tentative="1">
+      <w:start w:val="1"/>
+      <w:numFmt w:val="bullet"/>
+      <w:lvlText w:val=""/>
+      <w:lvlJc w:val="left"/>
+      <w:pPr>
+        <w:ind w:left="6480" w:hanging="360"/>
+      </w:pPr>
+      <w:rPr>
+        <w:rFonts w:ascii="Wingdings" w:hAnsi="Wingdings" w:hint="default"/>
+      </w:rPr>
+    </w:lvl>
+  </w:abstractNum>
+  <w:abstractNum w:abstractNumId="8">
     <w:nsid w:val="237216C8"/>
     <w:multiLevelType w:val="hybridMultilevel"/>
     <w:tmpl w:val="55AE7716"/>
@@ -5395,7 +6107,7 @@
       </w:rPr>
     </w:lvl>
   </w:abstractNum>
-  <w:abstractNum w:abstractNumId="8">
+  <w:abstractNum w:abstractNumId="9">
     <w:nsid w:val="24812C7C"/>
     <w:multiLevelType w:val="hybridMultilevel"/>
     <w:tmpl w:val="A830CF80"/>
@@ -5508,7 +6220,7 @@
       </w:rPr>
     </w:lvl>
   </w:abstractNum>
-  <w:abstractNum w:abstractNumId="9">
+  <w:abstractNum w:abstractNumId="10">
     <w:nsid w:val="2BE8174D"/>
     <w:multiLevelType w:val="hybridMultilevel"/>
     <w:tmpl w:val="1B78256E"/>
@@ -5621,7 +6333,7 @@
       </w:rPr>
     </w:lvl>
   </w:abstractNum>
-  <w:abstractNum w:abstractNumId="10">
+  <w:abstractNum w:abstractNumId="11">
     <w:nsid w:val="314A1F40"/>
     <w:multiLevelType w:val="hybridMultilevel"/>
     <w:tmpl w:val="29A8712E"/>
@@ -5734,7 +6446,7 @@
       </w:rPr>
     </w:lvl>
   </w:abstractNum>
-  <w:abstractNum w:abstractNumId="11">
+  <w:abstractNum w:abstractNumId="12">
     <w:nsid w:val="3B0743D9"/>
     <w:multiLevelType w:val="hybridMultilevel"/>
     <w:tmpl w:val="23782228"/>
@@ -5847,7 +6559,7 @@
       </w:rPr>
     </w:lvl>
   </w:abstractNum>
-  <w:abstractNum w:abstractNumId="12">
+  <w:abstractNum w:abstractNumId="13">
     <w:nsid w:val="430B4C12"/>
     <w:multiLevelType w:val="hybridMultilevel"/>
     <w:tmpl w:val="4656DB16"/>
@@ -5960,7 +6672,7 @@
       </w:rPr>
     </w:lvl>
   </w:abstractNum>
-  <w:abstractNum w:abstractNumId="13">
+  <w:abstractNum w:abstractNumId="14">
     <w:nsid w:val="4DC834C4"/>
     <w:multiLevelType w:val="hybridMultilevel"/>
     <w:tmpl w:val="E9B4523C"/>
@@ -6073,7 +6785,7 @@
       </w:rPr>
     </w:lvl>
   </w:abstractNum>
-  <w:abstractNum w:abstractNumId="14">
+  <w:abstractNum w:abstractNumId="15">
     <w:nsid w:val="4E7B1D9E"/>
     <w:multiLevelType w:val="multilevel"/>
     <w:tmpl w:val="B9EE6C02"/>
@@ -6222,7 +6934,7 @@
       </w:rPr>
     </w:lvl>
   </w:abstractNum>
-  <w:abstractNum w:abstractNumId="15">
+  <w:abstractNum w:abstractNumId="16">
     <w:nsid w:val="5320430E"/>
     <w:multiLevelType w:val="hybridMultilevel"/>
     <w:tmpl w:val="68EEE432"/>
@@ -6335,7 +7047,7 @@
       </w:rPr>
     </w:lvl>
   </w:abstractNum>
-  <w:abstractNum w:abstractNumId="16">
+  <w:abstractNum w:abstractNumId="17">
     <w:nsid w:val="57164231"/>
     <w:multiLevelType w:val="multilevel"/>
     <w:tmpl w:val="3B6C2A38"/>
@@ -6484,7 +7196,7 @@
       </w:rPr>
     </w:lvl>
   </w:abstractNum>
-  <w:abstractNum w:abstractNumId="17">
+  <w:abstractNum w:abstractNumId="18">
     <w:nsid w:val="59194B0B"/>
     <w:multiLevelType w:val="hybridMultilevel"/>
     <w:tmpl w:val="2D36C270"/>
@@ -6597,7 +7309,7 @@
       </w:rPr>
     </w:lvl>
   </w:abstractNum>
-  <w:abstractNum w:abstractNumId="18">
+  <w:abstractNum w:abstractNumId="19">
     <w:nsid w:val="5B006366"/>
     <w:multiLevelType w:val="hybridMultilevel"/>
     <w:tmpl w:val="1C9CF092"/>
@@ -6710,7 +7422,7 @@
       </w:rPr>
     </w:lvl>
   </w:abstractNum>
-  <w:abstractNum w:abstractNumId="19">
+  <w:abstractNum w:abstractNumId="20">
     <w:nsid w:val="5E5F345A"/>
     <w:multiLevelType w:val="hybridMultilevel"/>
     <w:tmpl w:val="1B000EFA"/>
@@ -6823,7 +7535,7 @@
       </w:rPr>
     </w:lvl>
   </w:abstractNum>
-  <w:abstractNum w:abstractNumId="20">
+  <w:abstractNum w:abstractNumId="21">
     <w:nsid w:val="5FCB3EA4"/>
     <w:multiLevelType w:val="multilevel"/>
     <w:tmpl w:val="D30C06EE"/>
@@ -6972,7 +7684,7 @@
       </w:rPr>
     </w:lvl>
   </w:abstractNum>
-  <w:abstractNum w:abstractNumId="21">
+  <w:abstractNum w:abstractNumId="22">
     <w:nsid w:val="63AA4674"/>
     <w:multiLevelType w:val="hybridMultilevel"/>
     <w:tmpl w:val="8C1A21BA"/>
@@ -7061,7 +7773,7 @@
       </w:pPr>
     </w:lvl>
   </w:abstractNum>
-  <w:abstractNum w:abstractNumId="22">
+  <w:abstractNum w:abstractNumId="23">
     <w:nsid w:val="66C842BC"/>
     <w:multiLevelType w:val="hybridMultilevel"/>
     <w:tmpl w:val="CE0648CE"/>
@@ -7174,7 +7886,7 @@
       </w:rPr>
     </w:lvl>
   </w:abstractNum>
-  <w:abstractNum w:abstractNumId="23">
+  <w:abstractNum w:abstractNumId="24">
     <w:nsid w:val="69437096"/>
     <w:multiLevelType w:val="hybridMultilevel"/>
     <w:tmpl w:val="F6001E3A"/>
@@ -7287,7 +7999,120 @@
       </w:rPr>
     </w:lvl>
   </w:abstractNum>
-  <w:abstractNum w:abstractNumId="24">
+  <w:abstractNum w:abstractNumId="25">
+    <w:nsid w:val="70AD689D"/>
+    <w:multiLevelType w:val="hybridMultilevel"/>
+    <w:tmpl w:val="441C48EE"/>
+    <w:lvl w:ilvl="0" w:tplc="04090001">
+      <w:start w:val="1"/>
+      <w:numFmt w:val="bullet"/>
+      <w:lvlText w:val=""/>
+      <w:lvlJc w:val="left"/>
+      <w:pPr>
+        <w:ind w:left="720" w:hanging="360"/>
+      </w:pPr>
+      <w:rPr>
+        <w:rFonts w:ascii="Symbol" w:hAnsi="Symbol" w:hint="default"/>
+      </w:rPr>
+    </w:lvl>
+    <w:lvl w:ilvl="1" w:tplc="04090003" w:tentative="1">
+      <w:start w:val="1"/>
+      <w:numFmt w:val="bullet"/>
+      <w:lvlText w:val="o"/>
+      <w:lvlJc w:val="left"/>
+      <w:pPr>
+        <w:ind w:left="1440" w:hanging="360"/>
+      </w:pPr>
+      <w:rPr>
+        <w:rFonts w:ascii="Courier New" w:hAnsi="Courier New" w:cs="Courier New" w:hint="default"/>
+      </w:rPr>
+    </w:lvl>
+    <w:lvl w:ilvl="2" w:tplc="04090005" w:tentative="1">
+      <w:start w:val="1"/>
+      <w:numFmt w:val="bullet"/>
+      <w:lvlText w:val=""/>
+      <w:lvlJc w:val="left"/>
+      <w:pPr>
+        <w:ind w:left="2160" w:hanging="360"/>
+      </w:pPr>
+      <w:rPr>
+        <w:rFonts w:ascii="Wingdings" w:hAnsi="Wingdings" w:hint="default"/>
+      </w:rPr>
+    </w:lvl>
+    <w:lvl w:ilvl="3" w:tplc="04090001" w:tentative="1">
+      <w:start w:val="1"/>
+      <w:numFmt w:val="bullet"/>
+      <w:lvlText w:val=""/>
+      <w:lvlJc w:val="left"/>
+      <w:pPr>
+        <w:ind w:left="2880" w:hanging="360"/>
+      </w:pPr>
+      <w:rPr>
+        <w:rFonts w:ascii="Symbol" w:hAnsi="Symbol" w:hint="default"/>
+      </w:rPr>
+    </w:lvl>
+    <w:lvl w:ilvl="4" w:tplc="04090003" w:tentative="1">
+      <w:start w:val="1"/>
+      <w:numFmt w:val="bullet"/>
+      <w:lvlText w:val="o"/>
+      <w:lvlJc w:val="left"/>
+      <w:pPr>
+        <w:ind w:left="3600" w:hanging="360"/>
+      </w:pPr>
+      <w:rPr>
+        <w:rFonts w:ascii="Courier New" w:hAnsi="Courier New" w:cs="Courier New" w:hint="default"/>
+      </w:rPr>
+    </w:lvl>
+    <w:lvl w:ilvl="5" w:tplc="04090005" w:tentative="1">
+      <w:start w:val="1"/>
+      <w:numFmt w:val="bullet"/>
+      <w:lvlText w:val=""/>
+      <w:lvlJc w:val="left"/>
+      <w:pPr>
+        <w:ind w:left="4320" w:hanging="360"/>
+      </w:pPr>
+      <w:rPr>
+        <w:rFonts w:ascii="Wingdings" w:hAnsi="Wingdings" w:hint="default"/>
+      </w:rPr>
+    </w:lvl>
+    <w:lvl w:ilvl="6" w:tplc="04090001" w:tentative="1">
+      <w:start w:val="1"/>
+      <w:numFmt w:val="bullet"/>
+      <w:lvlText w:val=""/>
+      <w:lvlJc w:val="left"/>
+      <w:pPr>
+        <w:ind w:left="5040" w:hanging="360"/>
+      </w:pPr>
+      <w:rPr>
+        <w:rFonts w:ascii="Symbol" w:hAnsi="Symbol" w:hint="default"/>
+      </w:rPr>
+    </w:lvl>
+    <w:lvl w:ilvl="7" w:tplc="04090003" w:tentative="1">
+      <w:start w:val="1"/>
+      <w:numFmt w:val="bullet"/>
+      <w:lvlText w:val="o"/>
+      <w:lvlJc w:val="left"/>
+      <w:pPr>
+        <w:ind w:left="5760" w:hanging="360"/>
+      </w:pPr>
+      <w:rPr>
+        <w:rFonts w:ascii="Courier New" w:hAnsi="Courier New" w:cs="Courier New" w:hint="default"/>
+      </w:rPr>
+    </w:lvl>
+    <w:lvl w:ilvl="8" w:tplc="04090005" w:tentative="1">
+      <w:start w:val="1"/>
+      <w:numFmt w:val="bullet"/>
+      <w:lvlText w:val=""/>
+      <w:lvlJc w:val="left"/>
+      <w:pPr>
+        <w:ind w:left="6480" w:hanging="360"/>
+      </w:pPr>
+      <w:rPr>
+        <w:rFonts w:ascii="Wingdings" w:hAnsi="Wingdings" w:hint="default"/>
+      </w:rPr>
+    </w:lvl>
+  </w:abstractNum>
+  <w:abstractNum w:abstractNumId="26">
     <w:nsid w:val="76A039CE"/>
     <w:multiLevelType w:val="hybridMultilevel"/>
     <w:tmpl w:val="CC383E6C"/>
@@ -7376,53 +8201,166 @@
       </w:pPr>
     </w:lvl>
   </w:abstractNum>
+  <w:abstractNum w:abstractNumId="27">
+    <w:nsid w:val="79335B8D"/>
+    <w:multiLevelType w:val="hybridMultilevel"/>
+    <w:tmpl w:val="04347FD0"/>
+    <w:lvl w:ilvl="0" w:tplc="04090001">
+      <w:start w:val="1"/>
+      <w:numFmt w:val="bullet"/>
+      <w:lvlText w:val=""/>
+      <w:lvlJc w:val="left"/>
+      <w:pPr>
+        <w:ind w:left="720" w:hanging="360"/>
+      </w:pPr>
+      <w:rPr>
+        <w:rFonts w:ascii="Symbol" w:hAnsi="Symbol" w:hint="default"/>
+      </w:rPr>
+    </w:lvl>
+    <w:lvl w:ilvl="1" w:tplc="04090003" w:tentative="1">
+      <w:start w:val="1"/>
+      <w:numFmt w:val="bullet"/>
+      <w:lvlText w:val="o"/>
+      <w:lvlJc w:val="left"/>
+      <w:pPr>
+        <w:ind w:left="1440" w:hanging="360"/>
+      </w:pPr>
+      <w:rPr>
+        <w:rFonts w:ascii="Courier New" w:hAnsi="Courier New" w:cs="Courier New" w:hint="default"/>
+      </w:rPr>
+    </w:lvl>
+    <w:lvl w:ilvl="2" w:tplc="04090005" w:tentative="1">
+      <w:start w:val="1"/>
+      <w:numFmt w:val="bullet"/>
+      <w:lvlText w:val=""/>
+      <w:lvlJc w:val="left"/>
+      <w:pPr>
+        <w:ind w:left="2160" w:hanging="360"/>
+      </w:pPr>
+      <w:rPr>
+        <w:rFonts w:ascii="Wingdings" w:hAnsi="Wingdings" w:hint="default"/>
+      </w:rPr>
+    </w:lvl>
+    <w:lvl w:ilvl="3" w:tplc="04090001" w:tentative="1">
+      <w:start w:val="1"/>
+      <w:numFmt w:val="bullet"/>
+      <w:lvlText w:val=""/>
+      <w:lvlJc w:val="left"/>
+      <w:pPr>
+        <w:ind w:left="2880" w:hanging="360"/>
+      </w:pPr>
+      <w:rPr>
+        <w:rFonts w:ascii="Symbol" w:hAnsi="Symbol" w:hint="default"/>
+      </w:rPr>
+    </w:lvl>
+    <w:lvl w:ilvl="4" w:tplc="04090003" w:tentative="1">
+      <w:start w:val="1"/>
+      <w:numFmt w:val="bullet"/>
+      <w:lvlText w:val="o"/>
+      <w:lvlJc w:val="left"/>
+      <w:pPr>
+        <w:ind w:left="3600" w:hanging="360"/>
+      </w:pPr>
+      <w:rPr>
+        <w:rFonts w:ascii="Courier New" w:hAnsi="Courier New" w:cs="Courier New" w:hint="default"/>
+      </w:rPr>
+    </w:lvl>
+    <w:lvl w:ilvl="5" w:tplc="04090005" w:tentative="1">
+      <w:start w:val="1"/>
+      <w:numFmt w:val="bullet"/>
+      <w:lvlText w:val=""/>
+      <w:lvlJc w:val="left"/>
+      <w:pPr>
+        <w:ind w:left="4320" w:hanging="360"/>
+      </w:pPr>
+      <w:rPr>
+        <w:rFonts w:ascii="Wingdings" w:hAnsi="Wingdings" w:hint="default"/>
+      </w:rPr>
+    </w:lvl>
+    <w:lvl w:ilvl="6" w:tplc="04090001" w:tentative="1">
+      <w:start w:val="1"/>
+      <w:numFmt w:val="bullet"/>
+      <w:lvlText w:val=""/>
+      <w:lvlJc w:val="left"/>
+      <w:pPr>
+        <w:ind w:left="5040" w:hanging="360"/>
+      </w:pPr>
+      <w:rPr>
+        <w:rFonts w:ascii="Symbol" w:hAnsi="Symbol" w:hint="default"/>
+      </w:rPr>
+    </w:lvl>
+    <w:lvl w:ilvl="7" w:tplc="04090003" w:tentative="1">
+      <w:start w:val="1"/>
+      <w:numFmt w:val="bullet"/>
+      <w:lvlText w:val="o"/>
+      <w:lvlJc w:val="left"/>
+      <w:pPr>
+        <w:ind w:left="5760" w:hanging="360"/>
+      </w:pPr>
+      <w:rPr>
+        <w:rFonts w:ascii="Courier New" w:hAnsi="Courier New" w:cs="Courier New" w:hint="default"/>
+      </w:rPr>
+    </w:lvl>
+    <w:lvl w:ilvl="8" w:tplc="04090005" w:tentative="1">
+      <w:start w:val="1"/>
+      <w:numFmt w:val="bullet"/>
+      <w:lvlText w:val=""/>
+      <w:lvlJc w:val="left"/>
+      <w:pPr>
+        <w:ind w:left="6480" w:hanging="360"/>
+      </w:pPr>
+      <w:rPr>
+        <w:rFonts w:ascii="Wingdings" w:hAnsi="Wingdings" w:hint="default"/>
+      </w:rPr>
+    </w:lvl>
+  </w:abstractNum>
   <w:num w:numId="1">
-    <w:abstractNumId w:val="14"/>
+    <w:abstractNumId w:val="15"/>
   </w:num>
   <w:num w:numId="2">
     <w:abstractNumId w:val="3"/>
   </w:num>
   <w:num w:numId="3">
-    <w:abstractNumId w:val="20"/>
+    <w:abstractNumId w:val="21"/>
   </w:num>
   <w:num w:numId="4">
     <w:abstractNumId w:val="6"/>
   </w:num>
   <w:num w:numId="5">
+    <w:abstractNumId w:val="9"/>
+  </w:num>
+  <w:num w:numId="6">
+    <w:abstractNumId w:val="22"/>
+  </w:num>
+  <w:num w:numId="7">
     <w:abstractNumId w:val="8"/>
   </w:num>
-  <w:num w:numId="6">
-    <w:abstractNumId w:val="21"/>
-  </w:num>
-  <w:num w:numId="7">
-    <w:abstractNumId w:val="7"/>
-  </w:num>
   <w:num w:numId="8">
-    <w:abstractNumId w:val="16"/>
+    <w:abstractNumId w:val="17"/>
   </w:num>
   <w:num w:numId="9">
-    <w:abstractNumId w:val="18"/>
+    <w:abstractNumId w:val="19"/>
   </w:num>
   <w:num w:numId="10">
     <w:abstractNumId w:val="5"/>
   </w:num>
   <w:num w:numId="11">
+    <w:abstractNumId w:val="26"/>
+  </w:num>
+  <w:num w:numId="12">
+    <w:abstractNumId w:val="10"/>
+  </w:num>
+  <w:num w:numId="13">
+    <w:abstractNumId w:val="16"/>
+  </w:num>
+  <w:num w:numId="14">
     <w:abstractNumId w:val="24"/>
   </w:num>
-  <w:num w:numId="12">
-    <w:abstractNumId w:val="9"/>
-  </w:num>
-  <w:num w:numId="13">
-    <w:abstractNumId w:val="15"/>
-  </w:num>
-  <w:num w:numId="14">
-    <w:abstractNumId w:val="23"/>
-  </w:num>
   <w:num w:numId="15">
-    <w:abstractNumId w:val="19"/>
+    <w:abstractNumId w:val="20"/>
   </w:num>
   <w:num w:numId="16">
-    <w:abstractNumId w:val="17"/>
+    <w:abstractNumId w:val="18"/>
   </w:num>
   <w:num w:numId="17">
     <w:abstractNumId w:val="2"/>
@@ -7431,25 +8369,34 @@
     <w:abstractNumId w:val="4"/>
   </w:num>
   <w:num w:numId="19">
-    <w:abstractNumId w:val="12"/>
+    <w:abstractNumId w:val="13"/>
   </w:num>
   <w:num w:numId="20">
-    <w:abstractNumId w:val="10"/>
+    <w:abstractNumId w:val="11"/>
   </w:num>
   <w:num w:numId="21">
     <w:abstractNumId w:val="0"/>
   </w:num>
   <w:num w:numId="22">
-    <w:abstractNumId w:val="13"/>
+    <w:abstractNumId w:val="14"/>
   </w:num>
   <w:num w:numId="23">
-    <w:abstractNumId w:val="22"/>
+    <w:abstractNumId w:val="23"/>
   </w:num>
   <w:num w:numId="24">
-    <w:abstractNumId w:val="11"/>
+    <w:abstractNumId w:val="12"/>
   </w:num>
   <w:num w:numId="25">
     <w:abstractNumId w:val="1"/>
+  </w:num>
+  <w:num w:numId="26">
+    <w:abstractNumId w:val="7"/>
+  </w:num>
+  <w:num w:numId="27">
+    <w:abstractNumId w:val="25"/>
+  </w:num>
+  <w:num w:numId="28">
+    <w:abstractNumId w:val="27"/>
   </w:num>
 </w:numbering>
 </file>
@@ -8445,7 +9392,7 @@
 </file>
 
 <file path=customXml/itemProps1.xml><?xml version="1.0" encoding="utf-8"?>
-<ds:datastoreItem xmlns:ds="http://schemas.openxmlformats.org/officeDocument/2006/customXml" ds:itemID="{9E517BC4-B2AD-4CB1-BD18-FE37C5E30119}">
+<ds:datastoreItem xmlns:ds="http://schemas.openxmlformats.org/officeDocument/2006/customXml" ds:itemID="{A5224C73-E0F7-416F-B82A-2FAD7F767E64}">
   <ds:schemaRefs>
     <ds:schemaRef ds:uri="http://schemas.openxmlformats.org/officeDocument/2006/bibliography"/>
   </ds:schemaRefs>

</xml_diff>